<commit_message>
maj C6 chaine de solides
</commit_message>
<xml_diff>
--- a/C6_chaine_de_solides/5-haptique/C6_TP7_haptique.docx
+++ b/C6_chaine_de_solides/5-haptique/C6_TP7_haptique.docx
@@ -155,18 +155,8 @@
                                 <w:sz w:val="28"/>
                                 <w:szCs w:val="28"/>
                               </w:rPr>
-                              <w:t xml:space="preserve">Robot </w:t>
+                              <w:t>Robot haptique</w:t>
                             </w:r>
-                            <w:proofErr w:type="spellStart"/>
-                            <w:r>
-                              <w:rPr>
-                                <w:b/>
-                                <w:sz w:val="28"/>
-                                <w:szCs w:val="28"/>
-                              </w:rPr>
-                              <w:t>haptique</w:t>
-                            </w:r>
-                            <w:proofErr w:type="spellEnd"/>
                           </w:p>
                           <w:p>
                             <w:pPr>
@@ -1100,16 +1090,12 @@
         <w:t xml:space="preserve">Présentation du </w:t>
       </w:r>
       <w:bookmarkEnd w:id="0"/>
-      <w:proofErr w:type="spellStart"/>
       <w:r>
         <w:t>S</w:t>
       </w:r>
       <w:r>
         <w:t>ysteme</w:t>
       </w:r>
-      <w:bookmarkStart w:id="1" w:name="_GoBack"/>
-      <w:bookmarkEnd w:id="1"/>
-      <w:proofErr w:type="spellEnd"/>
     </w:p>
     <w:p>
       <w:pPr>
@@ -1136,25 +1122,7 @@
           <w:sz w:val="20"/>
           <w:szCs w:val="20"/>
         </w:rPr>
-        <w:t>L’</w:t>
-      </w:r>
-      <w:proofErr w:type="spellStart"/>
-      <w:r>
-        <w:rPr>
-          <w:rFonts w:asciiTheme="minorHAnsi" w:hAnsiTheme="minorHAnsi"/>
-          <w:sz w:val="20"/>
-          <w:szCs w:val="20"/>
-        </w:rPr>
-        <w:t>haptique</w:t>
-      </w:r>
-      <w:proofErr w:type="spellEnd"/>
-      <w:r>
-        <w:rPr>
-          <w:rFonts w:asciiTheme="minorHAnsi" w:hAnsiTheme="minorHAnsi"/>
-          <w:sz w:val="20"/>
-          <w:szCs w:val="20"/>
-        </w:rPr>
-        <w:t xml:space="preserve"> (du grec</w:t>
+        <w:t>L’haptique (du grec</w:t>
       </w:r>
       <w:r>
         <w:rPr>
@@ -1251,25 +1219,7 @@
           <w:sz w:val="20"/>
           <w:szCs w:val="20"/>
         </w:rPr>
-        <w:t>l'optique. Au sens strict, l’</w:t>
-      </w:r>
-      <w:proofErr w:type="spellStart"/>
-      <w:r>
-        <w:rPr>
-          <w:rFonts w:asciiTheme="minorHAnsi" w:hAnsiTheme="minorHAnsi"/>
-          <w:sz w:val="20"/>
-          <w:szCs w:val="20"/>
-        </w:rPr>
-        <w:t>haptique</w:t>
-      </w:r>
-      <w:proofErr w:type="spellEnd"/>
-      <w:r>
-        <w:rPr>
-          <w:rFonts w:asciiTheme="minorHAnsi" w:hAnsiTheme="minorHAnsi"/>
-          <w:sz w:val="20"/>
-          <w:szCs w:val="20"/>
-        </w:rPr>
-        <w:t xml:space="preserve"> englobe la perception tactile et les phénomènes kinesthésiques, c'est-à-dire la perception du</w:t>
+        <w:t>l'optique. Au sens strict, l’haptique englobe la perception tactile et les phénomènes kinesthésiques, c'est-à-dire la perception du</w:t>
       </w:r>
       <w:r>
         <w:rPr>
@@ -1313,43 +1263,39 @@
           <w:sz w:val="20"/>
           <w:szCs w:val="20"/>
         </w:rPr>
-        <w:t xml:space="preserve">La perception </w:t>
-      </w:r>
-      <w:proofErr w:type="spellStart"/>
+        <w:t>La perception haptique met en oeuvre à la fois des récepteurs spécifiques et des processus psychophysiologiques. Il est à</w:t>
+      </w:r>
       <w:r>
         <w:rPr>
           <w:rFonts w:asciiTheme="minorHAnsi" w:hAnsiTheme="minorHAnsi"/>
           <w:sz w:val="20"/>
           <w:szCs w:val="20"/>
         </w:rPr>
-        <w:t>haptique</w:t>
-      </w:r>
-      <w:proofErr w:type="spellEnd"/>
+        <w:t xml:space="preserve"> </w:t>
+      </w:r>
       <w:r>
         <w:rPr>
           <w:rFonts w:asciiTheme="minorHAnsi" w:hAnsiTheme="minorHAnsi"/>
           <w:sz w:val="20"/>
           <w:szCs w:val="20"/>
         </w:rPr>
-        <w:t xml:space="preserve"> met en </w:t>
-      </w:r>
-      <w:proofErr w:type="spellStart"/>
+        <w:t>noter qu’à la différence de la vision ou de l’audition le prélèvement d’information haptique nécessite une interaction « mécanique »</w:t>
+      </w:r>
       <w:r>
         <w:rPr>
           <w:rFonts w:asciiTheme="minorHAnsi" w:hAnsiTheme="minorHAnsi"/>
           <w:sz w:val="20"/>
           <w:szCs w:val="20"/>
         </w:rPr>
-        <w:t>oeuvre</w:t>
-      </w:r>
-      <w:proofErr w:type="spellEnd"/>
+        <w:t xml:space="preserve"> </w:t>
+      </w:r>
       <w:r>
         <w:rPr>
           <w:rFonts w:asciiTheme="minorHAnsi" w:hAnsiTheme="minorHAnsi"/>
           <w:sz w:val="20"/>
           <w:szCs w:val="20"/>
         </w:rPr>
-        <w:t xml:space="preserve"> à la fois des récepteurs spécifiques et des processus psychophysiologiques. Il est à</w:t>
+        <w:t>avec le support de l’information, donc susceptible de modifier le support.</w:t>
       </w:r>
       <w:r>
         <w:rPr>
@@ -1359,31 +1305,38 @@
         </w:rPr>
         <w:t xml:space="preserve"> </w:t>
       </w:r>
-      <w:r>
+    </w:p>
+    <w:p>
+      <w:pPr>
+        <w:pStyle w:val="p1"/>
+        <w:jc w:val="both"/>
         <w:rPr>
           <w:rFonts w:asciiTheme="minorHAnsi" w:hAnsiTheme="minorHAnsi"/>
           <w:sz w:val="20"/>
           <w:szCs w:val="20"/>
         </w:rPr>
-        <w:t xml:space="preserve">noter qu’à la différence de la vision ou de l’audition le prélèvement d’information </w:t>
-      </w:r>
-      <w:proofErr w:type="spellStart"/>
+      </w:pPr>
+      <w:r>
+        <w:rPr>
+          <w:szCs w:val="20"/>
+        </w:rPr>
+        <w:t> </w:t>
+      </w:r>
       <w:r>
         <w:rPr>
           <w:rFonts w:asciiTheme="minorHAnsi" w:hAnsiTheme="minorHAnsi"/>
           <w:sz w:val="20"/>
           <w:szCs w:val="20"/>
         </w:rPr>
-        <w:t>haptique</w:t>
-      </w:r>
-      <w:proofErr w:type="spellEnd"/>
+        <w:t>Elle nécessite d’utiliser un dispositif, dit « à retour d’effort », générant des forces dont l’amplitude et la fréquence reproduisent</w:t>
+      </w:r>
       <w:r>
         <w:rPr>
           <w:rFonts w:asciiTheme="minorHAnsi" w:hAnsiTheme="minorHAnsi"/>
           <w:sz w:val="20"/>
           <w:szCs w:val="20"/>
         </w:rPr>
-        <w:t xml:space="preserve"> nécessite une interaction « mécanique »</w:t>
+        <w:t xml:space="preserve"> </w:t>
       </w:r>
       <w:r>
         <w:rPr>
@@ -1391,7 +1344,7 @@
           <w:sz w:val="20"/>
           <w:szCs w:val="20"/>
         </w:rPr>
-        <w:t xml:space="preserve"> </w:t>
+        <w:t>les sensations réelles. Il s’agit généralement d’actionneurs mettant en oeuvre des convertisseurs électro-mécaniques de taille</w:t>
       </w:r>
       <w:r>
         <w:rPr>
@@ -1399,7 +1352,7 @@
           <w:sz w:val="20"/>
           <w:szCs w:val="20"/>
         </w:rPr>
-        <w:t>avec le support de l’information, donc susceptible de modifier le support.</w:t>
+        <w:t xml:space="preserve"> </w:t>
       </w:r>
       <w:r>
         <w:rPr>
@@ -1407,24 +1360,15 @@
           <w:sz w:val="20"/>
           <w:szCs w:val="20"/>
         </w:rPr>
-        <w:t xml:space="preserve"> </w:t>
-      </w:r>
-    </w:p>
-    <w:p>
-      <w:pPr>
-        <w:pStyle w:val="p1"/>
-        <w:jc w:val="both"/>
+        <w:t>variable selon la partie du corps à stimuler : extrémité du doigt (fig 1), main (fig 2), bras (fig 3)…). Sur le plan technologique on</w:t>
+      </w:r>
+      <w:r>
         <w:rPr>
           <w:rFonts w:asciiTheme="minorHAnsi" w:hAnsiTheme="minorHAnsi"/>
           <w:sz w:val="20"/>
           <w:szCs w:val="20"/>
         </w:rPr>
-      </w:pPr>
-      <w:r>
-        <w:rPr>
-          <w:szCs w:val="20"/>
-        </w:rPr>
-        <w:t> </w:t>
+        <w:t xml:space="preserve"> </w:t>
       </w:r>
       <w:r>
         <w:rPr>
@@ -1432,208 +1376,42 @@
           <w:sz w:val="20"/>
           <w:szCs w:val="20"/>
         </w:rPr>
-        <w:t>Elle nécessite d’utiliser un dispositif, dit « à retour d’effort », générant des forces dont l’amplitude et la fréquence reproduisent</w:t>
-      </w:r>
-      <w:r>
+        <w:t>rencontre des dispositifs piézo-électriques, à lévitation magnétique, à électroaimants, à moteurs électriques…</w:t>
+      </w:r>
+    </w:p>
+    <w:p>
+      <w:pPr>
+        <w:pStyle w:val="p1"/>
+        <w:jc w:val="both"/>
         <w:rPr>
           <w:rFonts w:asciiTheme="minorHAnsi" w:hAnsiTheme="minorHAnsi"/>
           <w:sz w:val="20"/>
           <w:szCs w:val="20"/>
         </w:rPr>
-        <w:t xml:space="preserve"> </w:t>
-      </w:r>
+      </w:pPr>
       <w:r>
         <w:rPr>
           <w:rFonts w:asciiTheme="minorHAnsi" w:hAnsiTheme="minorHAnsi"/>
           <w:sz w:val="20"/>
           <w:szCs w:val="20"/>
         </w:rPr>
-        <w:t xml:space="preserve">les sensations réelles. Il s’agit généralement d’actionneurs mettant en </w:t>
-      </w:r>
-      <w:proofErr w:type="spellStart"/>
+        <w:t>Pour enrichir la perception globale d’une réalité virtuelle on peut combiner différents « canaux » sensoriels : par exemple</w:t>
+      </w:r>
       <w:r>
         <w:rPr>
           <w:rFonts w:asciiTheme="minorHAnsi" w:hAnsiTheme="minorHAnsi"/>
           <w:sz w:val="20"/>
           <w:szCs w:val="20"/>
         </w:rPr>
-        <w:t>oeuvre</w:t>
-      </w:r>
-      <w:proofErr w:type="spellEnd"/>
+        <w:t xml:space="preserve"> </w:t>
+      </w:r>
       <w:r>
         <w:rPr>
           <w:rFonts w:asciiTheme="minorHAnsi" w:hAnsiTheme="minorHAnsi"/>
           <w:sz w:val="20"/>
           <w:szCs w:val="20"/>
         </w:rPr>
-        <w:t xml:space="preserve"> des convertisseurs </w:t>
-      </w:r>
-      <w:proofErr w:type="spellStart"/>
-      <w:r>
-        <w:rPr>
-          <w:rFonts w:asciiTheme="minorHAnsi" w:hAnsiTheme="minorHAnsi"/>
-          <w:sz w:val="20"/>
-          <w:szCs w:val="20"/>
-        </w:rPr>
-        <w:t>électro-mécaniques</w:t>
-      </w:r>
-      <w:proofErr w:type="spellEnd"/>
-      <w:r>
-        <w:rPr>
-          <w:rFonts w:asciiTheme="minorHAnsi" w:hAnsiTheme="minorHAnsi"/>
-          <w:sz w:val="20"/>
-          <w:szCs w:val="20"/>
-        </w:rPr>
-        <w:t xml:space="preserve"> de taille</w:t>
-      </w:r>
-      <w:r>
-        <w:rPr>
-          <w:rFonts w:asciiTheme="minorHAnsi" w:hAnsiTheme="minorHAnsi"/>
-          <w:sz w:val="20"/>
-          <w:szCs w:val="20"/>
-        </w:rPr>
-        <w:t xml:space="preserve"> </w:t>
-      </w:r>
-      <w:r>
-        <w:rPr>
-          <w:rFonts w:asciiTheme="minorHAnsi" w:hAnsiTheme="minorHAnsi"/>
-          <w:sz w:val="20"/>
-          <w:szCs w:val="20"/>
-        </w:rPr>
-        <w:t>variable selon la partie du corps à stimuler : extrémité du doigt (</w:t>
-      </w:r>
-      <w:proofErr w:type="spellStart"/>
-      <w:r>
-        <w:rPr>
-          <w:rFonts w:asciiTheme="minorHAnsi" w:hAnsiTheme="minorHAnsi"/>
-          <w:sz w:val="20"/>
-          <w:szCs w:val="20"/>
-        </w:rPr>
-        <w:t>fig</w:t>
-      </w:r>
-      <w:proofErr w:type="spellEnd"/>
-      <w:r>
-        <w:rPr>
-          <w:rFonts w:asciiTheme="minorHAnsi" w:hAnsiTheme="minorHAnsi"/>
-          <w:sz w:val="20"/>
-          <w:szCs w:val="20"/>
-        </w:rPr>
-        <w:t xml:space="preserve"> 1), main (</w:t>
-      </w:r>
-      <w:proofErr w:type="spellStart"/>
-      <w:r>
-        <w:rPr>
-          <w:rFonts w:asciiTheme="minorHAnsi" w:hAnsiTheme="minorHAnsi"/>
-          <w:sz w:val="20"/>
-          <w:szCs w:val="20"/>
-        </w:rPr>
-        <w:t>fig</w:t>
-      </w:r>
-      <w:proofErr w:type="spellEnd"/>
-      <w:r>
-        <w:rPr>
-          <w:rFonts w:asciiTheme="minorHAnsi" w:hAnsiTheme="minorHAnsi"/>
-          <w:sz w:val="20"/>
-          <w:szCs w:val="20"/>
-        </w:rPr>
-        <w:t xml:space="preserve"> 2), bras (</w:t>
-      </w:r>
-      <w:proofErr w:type="spellStart"/>
-      <w:r>
-        <w:rPr>
-          <w:rFonts w:asciiTheme="minorHAnsi" w:hAnsiTheme="minorHAnsi"/>
-          <w:sz w:val="20"/>
-          <w:szCs w:val="20"/>
-        </w:rPr>
-        <w:t>fig</w:t>
-      </w:r>
-      <w:proofErr w:type="spellEnd"/>
-      <w:r>
-        <w:rPr>
-          <w:rFonts w:asciiTheme="minorHAnsi" w:hAnsiTheme="minorHAnsi"/>
-          <w:sz w:val="20"/>
-          <w:szCs w:val="20"/>
-        </w:rPr>
-        <w:t xml:space="preserve"> </w:t>
-      </w:r>
-      <w:proofErr w:type="gramStart"/>
-      <w:r>
-        <w:rPr>
-          <w:rFonts w:asciiTheme="minorHAnsi" w:hAnsiTheme="minorHAnsi"/>
-          <w:sz w:val="20"/>
-          <w:szCs w:val="20"/>
-        </w:rPr>
-        <w:t>3)…</w:t>
-      </w:r>
-      <w:proofErr w:type="gramEnd"/>
-      <w:r>
-        <w:rPr>
-          <w:rFonts w:asciiTheme="minorHAnsi" w:hAnsiTheme="minorHAnsi"/>
-          <w:sz w:val="20"/>
-          <w:szCs w:val="20"/>
-        </w:rPr>
-        <w:t>). Sur le plan technologique on</w:t>
-      </w:r>
-      <w:r>
-        <w:rPr>
-          <w:rFonts w:asciiTheme="minorHAnsi" w:hAnsiTheme="minorHAnsi"/>
-          <w:sz w:val="20"/>
-          <w:szCs w:val="20"/>
-        </w:rPr>
-        <w:t xml:space="preserve"> </w:t>
-      </w:r>
-      <w:r>
-        <w:rPr>
-          <w:rFonts w:asciiTheme="minorHAnsi" w:hAnsiTheme="minorHAnsi"/>
-          <w:sz w:val="20"/>
-          <w:szCs w:val="20"/>
-        </w:rPr>
-        <w:t>rencontre des dispositifs piézo-électriques, à lévitation magnétique, à électroaimants, à moteurs électriques…</w:t>
-      </w:r>
-    </w:p>
-    <w:p>
-      <w:pPr>
-        <w:pStyle w:val="p1"/>
-        <w:jc w:val="both"/>
-        <w:rPr>
-          <w:rFonts w:asciiTheme="minorHAnsi" w:hAnsiTheme="minorHAnsi"/>
-          <w:sz w:val="20"/>
-          <w:szCs w:val="20"/>
-        </w:rPr>
-      </w:pPr>
-      <w:r>
-        <w:rPr>
-          <w:rFonts w:asciiTheme="minorHAnsi" w:hAnsiTheme="minorHAnsi"/>
-          <w:sz w:val="20"/>
-          <w:szCs w:val="20"/>
-        </w:rPr>
-        <w:t>Pour enrichir la perception globale d’une réalité virtuelle on peut combiner différents « canaux » sensoriels : par exemple</w:t>
-      </w:r>
-      <w:r>
-        <w:rPr>
-          <w:rFonts w:asciiTheme="minorHAnsi" w:hAnsiTheme="minorHAnsi"/>
-          <w:sz w:val="20"/>
-          <w:szCs w:val="20"/>
-        </w:rPr>
-        <w:t xml:space="preserve"> </w:t>
-      </w:r>
-      <w:proofErr w:type="spellStart"/>
-      <w:r>
-        <w:rPr>
-          <w:rFonts w:asciiTheme="minorHAnsi" w:hAnsiTheme="minorHAnsi"/>
-          <w:sz w:val="20"/>
-          <w:szCs w:val="20"/>
-        </w:rPr>
-        <w:t>haptique</w:t>
-      </w:r>
-      <w:proofErr w:type="spellEnd"/>
-      <w:r>
-        <w:rPr>
-          <w:rFonts w:asciiTheme="minorHAnsi" w:hAnsiTheme="minorHAnsi"/>
-          <w:sz w:val="20"/>
-          <w:szCs w:val="20"/>
-        </w:rPr>
-        <w:t xml:space="preserve"> + visuel + auditif…</w:t>
+        <w:t>haptique + visuel + auditif…</w:t>
       </w:r>
     </w:p>
     <w:p>
@@ -1734,25 +1512,23 @@
           <w:color w:val="000000"/>
           <w:sz w:val="20"/>
         </w:rPr>
-        <w:t xml:space="preserve">Nota : le rendu </w:t>
-      </w:r>
-      <w:proofErr w:type="spellStart"/>
+        <w:t>Nota : le rendu haptique nécessite des performances en fréquence de boucle assez élevées, de l’ordre de 1kHz. Par</w:t>
+      </w:r>
       <w:r>
         <w:rPr>
           <w:rFonts w:ascii="Times New Roman" w:hAnsi="Times New Roman"/>
           <w:color w:val="000000"/>
           <w:sz w:val="20"/>
         </w:rPr>
-        <w:t>haptique</w:t>
-      </w:r>
-      <w:proofErr w:type="spellEnd"/>
+        <w:t xml:space="preserve"> </w:t>
+      </w:r>
       <w:r>
         <w:rPr>
           <w:rFonts w:ascii="Times New Roman" w:hAnsi="Times New Roman"/>
           <w:color w:val="000000"/>
           <w:sz w:val="20"/>
         </w:rPr>
-        <w:t xml:space="preserve"> nécessite des performances en fréquence de boucle assez élevées, de l’ordre de 1kHz. Par</w:t>
+        <w:t>comparaison une boucle visuelle nécessite une fréquence de 25 à 50Hz. En terme de force, selon le type d'interface haptique, la</w:t>
       </w:r>
       <w:r>
         <w:rPr>
@@ -1768,95 +1544,7 @@
           <w:color w:val="000000"/>
           <w:sz w:val="20"/>
         </w:rPr>
-        <w:t xml:space="preserve">comparaison une boucle visuelle nécessite une fréquence de 25 à 50Hz. </w:t>
-      </w:r>
-      <w:proofErr w:type="gramStart"/>
-      <w:r>
-        <w:rPr>
-          <w:rFonts w:ascii="Times New Roman" w:hAnsi="Times New Roman"/>
-          <w:color w:val="000000"/>
-          <w:sz w:val="20"/>
-        </w:rPr>
-        <w:t>En terme de</w:t>
-      </w:r>
-      <w:proofErr w:type="gramEnd"/>
-      <w:r>
-        <w:rPr>
-          <w:rFonts w:ascii="Times New Roman" w:hAnsi="Times New Roman"/>
-          <w:color w:val="000000"/>
-          <w:sz w:val="20"/>
-        </w:rPr>
-        <w:t xml:space="preserve"> force, selon le type d'interface </w:t>
-      </w:r>
-      <w:proofErr w:type="spellStart"/>
-      <w:r>
-        <w:rPr>
-          <w:rFonts w:ascii="Times New Roman" w:hAnsi="Times New Roman"/>
-          <w:color w:val="000000"/>
-          <w:sz w:val="20"/>
-        </w:rPr>
-        <w:t>haptique</w:t>
-      </w:r>
-      <w:proofErr w:type="spellEnd"/>
-      <w:r>
-        <w:rPr>
-          <w:rFonts w:ascii="Times New Roman" w:hAnsi="Times New Roman"/>
-          <w:color w:val="000000"/>
-          <w:sz w:val="20"/>
-        </w:rPr>
-        <w:t>, la</w:t>
-      </w:r>
-      <w:r>
-        <w:rPr>
-          <w:rFonts w:ascii="Times New Roman" w:hAnsi="Times New Roman"/>
-          <w:color w:val="000000"/>
-          <w:sz w:val="20"/>
-        </w:rPr>
-        <w:t xml:space="preserve"> </w:t>
-      </w:r>
-      <w:r>
-        <w:rPr>
-          <w:rFonts w:ascii="Times New Roman" w:hAnsi="Times New Roman"/>
-          <w:color w:val="000000"/>
-          <w:sz w:val="20"/>
-        </w:rPr>
-        <w:t xml:space="preserve">valeur </w:t>
-      </w:r>
-      <w:proofErr w:type="spellStart"/>
-      <w:r>
-        <w:rPr>
-          <w:rFonts w:ascii="Times New Roman" w:hAnsi="Times New Roman"/>
-          <w:color w:val="000000"/>
-          <w:sz w:val="20"/>
-        </w:rPr>
-        <w:t>a</w:t>
-      </w:r>
-      <w:proofErr w:type="spellEnd"/>
-      <w:r>
-        <w:rPr>
-          <w:rFonts w:ascii="Times New Roman" w:hAnsi="Times New Roman"/>
-          <w:color w:val="000000"/>
-          <w:sz w:val="20"/>
-        </w:rPr>
-        <w:t xml:space="preserve"> générer est de quelques N pour un </w:t>
-      </w:r>
-      <w:proofErr w:type="spellStart"/>
-      <w:r>
-        <w:rPr>
-          <w:rFonts w:ascii="Times New Roman" w:hAnsi="Times New Roman"/>
-          <w:color w:val="000000"/>
-          <w:sz w:val="20"/>
-        </w:rPr>
-        <w:t>touchpad</w:t>
-      </w:r>
-      <w:proofErr w:type="spellEnd"/>
-      <w:r>
-        <w:rPr>
-          <w:rFonts w:ascii="Times New Roman" w:hAnsi="Times New Roman"/>
-          <w:color w:val="000000"/>
-          <w:sz w:val="20"/>
-        </w:rPr>
-        <w:t>, d'une dizaine de N pour une manette de jeu et peut atteindre plusieurs</w:t>
+        <w:t>valeur a générer est de quelques N pour un touchpad, d'une dizaine de N pour une manette de jeu et peut atteindre plusieurs</w:t>
       </w:r>
       <w:r>
         <w:rPr>
@@ -1893,13 +1581,8 @@
         <w:pStyle w:val="Titre2"/>
       </w:pPr>
       <w:r>
-        <w:t xml:space="preserve">Interaction </w:t>
-      </w:r>
-      <w:proofErr w:type="spellStart"/>
-      <w:r>
-        <w:t>haptique</w:t>
-      </w:r>
-      <w:proofErr w:type="spellEnd"/>
+        <w:t>Interaction haptique</w:t>
+      </w:r>
     </w:p>
     <w:p>
       <w:pPr>
@@ -1917,55 +1600,7 @@
           <w:rFonts w:ascii="Times New Roman" w:hAnsi="Times New Roman"/>
           <w:color w:val="000000"/>
         </w:rPr>
-        <w:t xml:space="preserve"> Elle consiste à permettre à un opérateur d’agir sur un environnement virtuel généré sur PC et à renvoyer à cet opérateur </w:t>
-      </w:r>
-      <w:proofErr w:type="spellStart"/>
-      <w:r>
-        <w:rPr>
-          <w:rFonts w:ascii="Times New Roman" w:hAnsi="Times New Roman"/>
-          <w:color w:val="000000"/>
-        </w:rPr>
-        <w:t>dessensations</w:t>
-      </w:r>
-      <w:proofErr w:type="spellEnd"/>
-      <w:r>
-        <w:rPr>
-          <w:rFonts w:ascii="Times New Roman" w:hAnsi="Times New Roman"/>
-          <w:color w:val="000000"/>
-        </w:rPr>
-        <w:t xml:space="preserve"> </w:t>
-      </w:r>
-      <w:proofErr w:type="spellStart"/>
-      <w:r>
-        <w:rPr>
-          <w:rFonts w:ascii="Times New Roman" w:hAnsi="Times New Roman"/>
-          <w:color w:val="000000"/>
-        </w:rPr>
-        <w:t>haptiques</w:t>
-      </w:r>
-      <w:proofErr w:type="spellEnd"/>
-      <w:r>
-        <w:rPr>
-          <w:rFonts w:ascii="Times New Roman" w:hAnsi="Times New Roman"/>
-          <w:color w:val="000000"/>
-        </w:rPr>
-        <w:t xml:space="preserve"> liées à ses actions. Pour ce faire on utilise un dispositif appelé « interface </w:t>
-      </w:r>
-      <w:proofErr w:type="spellStart"/>
-      <w:r>
-        <w:rPr>
-          <w:rFonts w:ascii="Times New Roman" w:hAnsi="Times New Roman"/>
-          <w:color w:val="000000"/>
-        </w:rPr>
-        <w:t>haptique</w:t>
-      </w:r>
-      <w:proofErr w:type="spellEnd"/>
-      <w:r>
-        <w:rPr>
-          <w:rFonts w:ascii="Times New Roman" w:hAnsi="Times New Roman"/>
-          <w:color w:val="000000"/>
-        </w:rPr>
-        <w:t xml:space="preserve"> », capable de fournir à</w:t>
+        <w:t> Elle consiste à permettre à un opérateur d’agir sur un environnement virtuel généré sur PC et à renvoyer à cet opérateur dessensations haptiques liées à ses actions. Pour ce faire on utilise un dispositif appelé « interface haptique », capable de fournir à</w:t>
       </w:r>
       <w:r>
         <w:rPr>
@@ -2090,33 +1725,8 @@
           <w:rFonts w:ascii="Times New Roman" w:hAnsi="Times New Roman"/>
           <w:color w:val="000000"/>
         </w:rPr>
-        <w:t xml:space="preserve"> Un autre domaine de l’interaction </w:t>
-      </w:r>
-      <w:proofErr w:type="spellStart"/>
-      <w:r>
-        <w:rPr>
-          <w:rFonts w:ascii="Times New Roman" w:hAnsi="Times New Roman"/>
-          <w:color w:val="000000"/>
-        </w:rPr>
-        <w:t>haptique</w:t>
-      </w:r>
-      <w:proofErr w:type="spellEnd"/>
-      <w:r>
-        <w:rPr>
-          <w:rFonts w:ascii="Times New Roman" w:hAnsi="Times New Roman"/>
-          <w:color w:val="000000"/>
-        </w:rPr>
-        <w:t xml:space="preserve"> concerne la télémanipulation dans lequel l’opérateur, via l’interface </w:t>
-      </w:r>
-      <w:proofErr w:type="spellStart"/>
-      <w:r>
-        <w:rPr>
-          <w:rFonts w:ascii="Times New Roman" w:hAnsi="Times New Roman"/>
-          <w:color w:val="000000"/>
-        </w:rPr>
-        <w:t>haptique</w:t>
-      </w:r>
-      <w:proofErr w:type="spellEnd"/>
+        <w:t> Un autre domaine de l’interaction haptique concerne la télémanipulation dans lequel l’opérateur, via l’interface haptique</w:t>
+      </w:r>
       <w:r>
         <w:rPr>
           <w:rFonts w:ascii="Times New Roman" w:hAnsi="Times New Roman"/>
@@ -2610,18 +2220,61 @@
                 <w:sz w:val="20"/>
                 <w:szCs w:val="20"/>
               </w:rPr>
-              <w:t xml:space="preserve">Ouvrir l’application </w:t>
-            </w:r>
-            <w:proofErr w:type="spellStart"/>
-            <w:r>
-              <w:rPr>
-                <w:rFonts w:asciiTheme="minorHAnsi" w:hAnsiTheme="minorHAnsi"/>
-                <w:sz w:val="20"/>
-                <w:szCs w:val="20"/>
-              </w:rPr>
-              <w:t>Falcon_decouverte</w:t>
-            </w:r>
-            <w:proofErr w:type="spellEnd"/>
+              <w:t>Ouvrir l’application Falcon_decouverte ;</w:t>
+            </w:r>
+          </w:p>
+          <w:p>
+            <w:pPr>
+              <w:pStyle w:val="p1"/>
+              <w:rPr>
+                <w:rFonts w:asciiTheme="minorHAnsi" w:hAnsiTheme="minorHAnsi"/>
+                <w:sz w:val="20"/>
+                <w:szCs w:val="20"/>
+              </w:rPr>
+            </w:pPr>
+            <w:r>
+              <w:rPr>
+                <w:rFonts w:asciiTheme="minorHAnsi" w:hAnsiTheme="minorHAnsi"/>
+                <w:sz w:val="20"/>
+                <w:szCs w:val="20"/>
+              </w:rPr>
+              <w:sym w:font="Symbol" w:char="F0B7"/>
+            </w:r>
+            <w:r>
+              <w:rPr>
+                <w:rStyle w:val="apple-converted-space"/>
+                <w:rFonts w:asciiTheme="minorHAnsi" w:hAnsiTheme="minorHAnsi"/>
+                <w:sz w:val="20"/>
+                <w:szCs w:val="20"/>
+              </w:rPr>
+              <w:t xml:space="preserve">  </w:t>
+            </w:r>
+            <w:r>
+              <w:rPr>
+                <w:rFonts w:asciiTheme="minorHAnsi" w:hAnsiTheme="minorHAnsi"/>
+                <w:sz w:val="20"/>
+                <w:szCs w:val="20"/>
+              </w:rPr>
+              <w:t xml:space="preserve">Choisir la première fonctionnalité : </w:t>
+            </w:r>
+            <w:r>
+              <w:rPr>
+                <w:rStyle w:val="s1"/>
+                <w:rFonts w:asciiTheme="minorHAnsi" w:hAnsiTheme="minorHAnsi"/>
+                <w:sz w:val="20"/>
+                <w:szCs w:val="20"/>
+              </w:rPr>
+              <w:t>Acquérir la position</w:t>
+            </w:r>
+            <w:r>
+              <w:rPr>
+                <w:rStyle w:val="apple-converted-space"/>
+                <w:rFonts w:asciiTheme="minorHAnsi" w:hAnsiTheme="minorHAnsi"/>
+                <w:sz w:val="20"/>
+                <w:szCs w:val="20"/>
+              </w:rPr>
+              <w:t> </w:t>
+            </w:r>
             <w:r>
               <w:rPr>
                 <w:rFonts w:asciiTheme="minorHAnsi" w:hAnsiTheme="minorHAnsi"/>
@@ -2630,78 +2283,6 @@
               </w:rPr>
               <w:t xml:space="preserve"> ;</w:t>
             </w:r>
-          </w:p>
-          <w:p>
-            <w:pPr>
-              <w:pStyle w:val="p1"/>
-              <w:rPr>
-                <w:rFonts w:asciiTheme="minorHAnsi" w:hAnsiTheme="minorHAnsi"/>
-                <w:sz w:val="20"/>
-                <w:szCs w:val="20"/>
-              </w:rPr>
-            </w:pPr>
-            <w:r>
-              <w:rPr>
-                <w:rFonts w:asciiTheme="minorHAnsi" w:hAnsiTheme="minorHAnsi"/>
-                <w:sz w:val="20"/>
-                <w:szCs w:val="20"/>
-              </w:rPr>
-              <w:sym w:font="Symbol" w:char="F0B7"/>
-            </w:r>
-            <w:r>
-              <w:rPr>
-                <w:rStyle w:val="apple-converted-space"/>
-                <w:rFonts w:asciiTheme="minorHAnsi" w:hAnsiTheme="minorHAnsi"/>
-                <w:sz w:val="20"/>
-                <w:szCs w:val="20"/>
-              </w:rPr>
-              <w:t xml:space="preserve">  </w:t>
-            </w:r>
-            <w:r>
-              <w:rPr>
-                <w:rFonts w:asciiTheme="minorHAnsi" w:hAnsiTheme="minorHAnsi"/>
-                <w:sz w:val="20"/>
-                <w:szCs w:val="20"/>
-              </w:rPr>
-              <w:t xml:space="preserve">Choisir la première fonctionnalité : </w:t>
-            </w:r>
-            <w:r>
-              <w:rPr>
-                <w:rStyle w:val="s1"/>
-                <w:rFonts w:asciiTheme="minorHAnsi" w:hAnsiTheme="minorHAnsi"/>
-                <w:sz w:val="20"/>
-                <w:szCs w:val="20"/>
-              </w:rPr>
-              <w:t xml:space="preserve">Acquérir la </w:t>
-            </w:r>
-            <w:proofErr w:type="gramStart"/>
-            <w:r>
-              <w:rPr>
-                <w:rStyle w:val="s1"/>
-                <w:rFonts w:asciiTheme="minorHAnsi" w:hAnsiTheme="minorHAnsi"/>
-                <w:sz w:val="20"/>
-                <w:szCs w:val="20"/>
-              </w:rPr>
-              <w:t>position</w:t>
-            </w:r>
-            <w:r>
-              <w:rPr>
-                <w:rStyle w:val="apple-converted-space"/>
-                <w:rFonts w:asciiTheme="minorHAnsi" w:hAnsiTheme="minorHAnsi"/>
-                <w:sz w:val="20"/>
-                <w:szCs w:val="20"/>
-              </w:rPr>
-              <w:t> </w:t>
-            </w:r>
-            <w:r>
-              <w:rPr>
-                <w:rFonts w:asciiTheme="minorHAnsi" w:hAnsiTheme="minorHAnsi"/>
-                <w:sz w:val="20"/>
-                <w:szCs w:val="20"/>
-              </w:rPr>
-              <w:t xml:space="preserve"> ;</w:t>
-            </w:r>
-            <w:proofErr w:type="gramEnd"/>
           </w:p>
           <w:p>
             <w:pPr>
@@ -2997,217 +2578,10 @@
     </w:tbl>
     <w:p>
       <w:pPr>
-        <w:pStyle w:val="Titre1"/>
-      </w:pPr>
-      <w:proofErr w:type="spellStart"/>
-      <w:r>
-        <w:t>Determination</w:t>
-      </w:r>
-      <w:proofErr w:type="spellEnd"/>
-      <w:r>
-        <w:t xml:space="preserve"> de la loi-entrée-sortie du robot </w:t>
-      </w:r>
-      <w:proofErr w:type="spellStart"/>
-      <w:r>
-        <w:t>haptique</w:t>
-      </w:r>
-      <w:proofErr w:type="spellEnd"/>
-    </w:p>
-    <w:p>
-      <w:pPr>
         <w:pStyle w:val="Titre2"/>
       </w:pPr>
       <w:r>
-        <w:t>Objectifs</w:t>
-      </w:r>
-    </w:p>
-    <w:p>
-      <w:pPr>
-        <w:pStyle w:val="p1"/>
-        <w:rPr>
-          <w:rFonts w:asciiTheme="minorHAnsi" w:hAnsiTheme="minorHAnsi"/>
-          <w:sz w:val="20"/>
-          <w:szCs w:val="20"/>
-        </w:rPr>
-      </w:pPr>
-      <w:r>
-        <w:rPr>
-          <w:rFonts w:asciiTheme="minorHAnsi" w:hAnsiTheme="minorHAnsi"/>
-          <w:sz w:val="20"/>
-          <w:szCs w:val="20"/>
-        </w:rPr>
-        <w:t>L’objet de l’étude menée ici est la fonctionnalité « Acquérir la position » proposée par le robot Falcon, dans le cadre d’un</w:t>
-      </w:r>
-      <w:r>
-        <w:rPr>
-          <w:rFonts w:asciiTheme="minorHAnsi" w:hAnsiTheme="minorHAnsi"/>
-          <w:sz w:val="20"/>
-          <w:szCs w:val="20"/>
-        </w:rPr>
-        <w:t xml:space="preserve"> </w:t>
-      </w:r>
-      <w:r>
-        <w:rPr>
-          <w:rFonts w:asciiTheme="minorHAnsi" w:hAnsiTheme="minorHAnsi"/>
-          <w:sz w:val="20"/>
-          <w:szCs w:val="20"/>
-        </w:rPr>
-        <w:t>mouvement à une seule mobilité. L’objectif est d’analyser les performances réelles du système réel instrumenté vis-à-vis des</w:t>
-      </w:r>
-      <w:r>
-        <w:rPr>
-          <w:rFonts w:asciiTheme="minorHAnsi" w:hAnsiTheme="minorHAnsi"/>
-          <w:sz w:val="20"/>
-          <w:szCs w:val="20"/>
-        </w:rPr>
-        <w:t xml:space="preserve"> </w:t>
-      </w:r>
-      <w:r>
-        <w:rPr>
-          <w:rFonts w:asciiTheme="minorHAnsi" w:hAnsiTheme="minorHAnsi"/>
-          <w:sz w:val="20"/>
-          <w:szCs w:val="20"/>
-        </w:rPr>
-        <w:t>performances théoriques.</w:t>
-      </w:r>
-    </w:p>
-    <w:p>
-      <w:pPr>
-        <w:pStyle w:val="p1"/>
-        <w:rPr>
-          <w:rFonts w:asciiTheme="minorHAnsi" w:hAnsiTheme="minorHAnsi"/>
-          <w:sz w:val="20"/>
-          <w:szCs w:val="20"/>
-        </w:rPr>
-      </w:pPr>
-      <w:r>
-        <w:rPr>
-          <w:rFonts w:asciiTheme="minorHAnsi" w:hAnsiTheme="minorHAnsi"/>
-          <w:sz w:val="20"/>
-          <w:szCs w:val="20"/>
-        </w:rPr>
-        <w:t xml:space="preserve">L’estimation de la position en </w:t>
-      </w:r>
-      <w:proofErr w:type="gramStart"/>
-      <w:r>
-        <w:rPr>
-          <w:rFonts w:asciiTheme="minorHAnsi" w:hAnsiTheme="minorHAnsi"/>
-          <w:sz w:val="20"/>
-          <w:szCs w:val="20"/>
-        </w:rPr>
-        <w:t>􀜼</w:t>
-      </w:r>
-      <w:r>
-        <w:rPr>
-          <w:rStyle w:val="apple-converted-space"/>
-          <w:rFonts w:asciiTheme="minorHAnsi" w:hAnsiTheme="minorHAnsi"/>
-          <w:sz w:val="20"/>
-          <w:szCs w:val="20"/>
-        </w:rPr>
-        <w:t xml:space="preserve">  </w:t>
-      </w:r>
-      <w:r>
-        <w:rPr>
-          <w:rFonts w:asciiTheme="minorHAnsi" w:hAnsiTheme="minorHAnsi"/>
-          <w:sz w:val="20"/>
-          <w:szCs w:val="20"/>
-        </w:rPr>
-        <w:t>de</w:t>
-      </w:r>
-      <w:proofErr w:type="gramEnd"/>
-      <w:r>
-        <w:rPr>
-          <w:rFonts w:asciiTheme="minorHAnsi" w:hAnsiTheme="minorHAnsi"/>
-          <w:sz w:val="20"/>
-          <w:szCs w:val="20"/>
-        </w:rPr>
-        <w:t xml:space="preserve"> la poignée est réalisée à partir d’une mesure au sein du boitier du </w:t>
-      </w:r>
-      <w:proofErr w:type="spellStart"/>
-      <w:r>
-        <w:rPr>
-          <w:rStyle w:val="s1"/>
-          <w:rFonts w:asciiTheme="minorHAnsi" w:hAnsiTheme="minorHAnsi"/>
-          <w:sz w:val="20"/>
-          <w:szCs w:val="20"/>
-        </w:rPr>
-        <w:t>falcon</w:t>
-      </w:r>
-      <w:proofErr w:type="spellEnd"/>
-      <w:r>
-        <w:rPr>
-          <w:rStyle w:val="apple-converted-space"/>
-          <w:rFonts w:asciiTheme="minorHAnsi" w:hAnsiTheme="minorHAnsi"/>
-          <w:sz w:val="20"/>
-          <w:szCs w:val="20"/>
-        </w:rPr>
-        <w:t> </w:t>
-      </w:r>
-      <w:r>
-        <w:rPr>
-          <w:rFonts w:asciiTheme="minorHAnsi" w:hAnsiTheme="minorHAnsi"/>
-          <w:sz w:val="20"/>
-          <w:szCs w:val="20"/>
-        </w:rPr>
-        <w:t xml:space="preserve"> par un capteur</w:t>
-      </w:r>
-      <w:r>
-        <w:rPr>
-          <w:rFonts w:asciiTheme="minorHAnsi" w:hAnsiTheme="minorHAnsi"/>
-          <w:sz w:val="20"/>
-          <w:szCs w:val="20"/>
-        </w:rPr>
-        <w:t xml:space="preserve"> </w:t>
-      </w:r>
-      <w:r>
-        <w:rPr>
-          <w:rFonts w:asciiTheme="minorHAnsi" w:hAnsiTheme="minorHAnsi"/>
-          <w:sz w:val="20"/>
-          <w:szCs w:val="20"/>
-        </w:rPr>
-        <w:t>numérique.</w:t>
-      </w:r>
-    </w:p>
-    <w:p>
-      <w:pPr>
-        <w:pStyle w:val="p1"/>
-        <w:rPr>
-          <w:rFonts w:asciiTheme="minorHAnsi" w:hAnsiTheme="minorHAnsi"/>
-          <w:sz w:val="20"/>
-          <w:szCs w:val="20"/>
-        </w:rPr>
-      </w:pPr>
-      <w:r>
-        <w:rPr>
-          <w:rFonts w:asciiTheme="minorHAnsi" w:hAnsiTheme="minorHAnsi"/>
-          <w:sz w:val="20"/>
-          <w:szCs w:val="20"/>
-        </w:rPr>
-        <w:t>La chaîne fonctionnelle étudiée comprend l’effecteur ou « poignée », un bras, un multiplicateur de déplacement et un capteur</w:t>
-      </w:r>
-      <w:r>
-        <w:rPr>
-          <w:rFonts w:asciiTheme="minorHAnsi" w:hAnsiTheme="minorHAnsi"/>
-          <w:sz w:val="20"/>
-          <w:szCs w:val="20"/>
-        </w:rPr>
-        <w:t xml:space="preserve"> </w:t>
-      </w:r>
-      <w:r>
-        <w:rPr>
-          <w:rFonts w:asciiTheme="minorHAnsi" w:hAnsiTheme="minorHAnsi"/>
-          <w:sz w:val="20"/>
-          <w:szCs w:val="20"/>
-        </w:rPr>
-        <w:t>angulaire.</w:t>
-      </w:r>
-    </w:p>
-    <w:p>
-      <w:pPr>
-        <w:pStyle w:val="Titre2"/>
-      </w:pPr>
-      <w:r>
-        <w:t>Mise en œuvre expérimentale et modélisation</w:t>
+        <w:t>Caractériser l’écart d’espace de travail « exigé-réel »</w:t>
       </w:r>
     </w:p>
     <w:p>
@@ -3313,6 +2687,1189 @@
           <w:p>
             <w:pPr>
               <w:pStyle w:val="p1"/>
+              <w:jc w:val="both"/>
+              <w:rPr>
+                <w:rFonts w:asciiTheme="minorHAnsi" w:hAnsiTheme="minorHAnsi"/>
+                <w:sz w:val="20"/>
+                <w:szCs w:val="20"/>
+              </w:rPr>
+            </w:pPr>
+            <w:r>
+              <w:rPr>
+                <w:rStyle w:val="apple-converted-space"/>
+              </w:rPr>
+              <w:t> </w:t>
+            </w:r>
+            <w:r>
+              <w:rPr>
+                <w:rFonts w:asciiTheme="minorHAnsi" w:hAnsiTheme="minorHAnsi"/>
+                <w:sz w:val="20"/>
+                <w:szCs w:val="20"/>
+              </w:rPr>
+              <w:t>Une fonctionnalité de l’interface homme-machine est d’acquérir la position de la poignée dans l’espace. Mais, la poignée ne</w:t>
+            </w:r>
+            <w:r>
+              <w:rPr>
+                <w:rFonts w:asciiTheme="minorHAnsi" w:hAnsiTheme="minorHAnsi"/>
+                <w:sz w:val="20"/>
+                <w:szCs w:val="20"/>
+              </w:rPr>
+              <w:t xml:space="preserve"> </w:t>
+            </w:r>
+            <w:r>
+              <w:rPr>
+                <w:rFonts w:asciiTheme="minorHAnsi" w:hAnsiTheme="minorHAnsi"/>
+                <w:sz w:val="20"/>
+                <w:szCs w:val="20"/>
+              </w:rPr>
+              <w:t>peut se déplacer que dans un espace limité. L’objectif de l’étude de cette partie est de déterminer et d’analyser ces limites.</w:t>
+            </w:r>
+          </w:p>
+          <w:p>
+            <w:pPr>
+              <w:pStyle w:val="p1"/>
+              <w:rPr>
+                <w:rFonts w:asciiTheme="minorHAnsi" w:hAnsiTheme="minorHAnsi"/>
+                <w:sz w:val="20"/>
+                <w:szCs w:val="20"/>
+              </w:rPr>
+            </w:pPr>
+            <w:r>
+              <w:rPr>
+                <w:rFonts w:asciiTheme="minorHAnsi" w:hAnsiTheme="minorHAnsi"/>
+                <w:sz w:val="20"/>
+                <w:szCs w:val="20"/>
+              </w:rPr>
+              <w:sym w:font="Symbol" w:char="F0B7"/>
+            </w:r>
+            <w:r>
+              <w:rPr>
+                <w:rStyle w:val="apple-converted-space"/>
+                <w:rFonts w:asciiTheme="minorHAnsi" w:hAnsiTheme="minorHAnsi"/>
+                <w:sz w:val="20"/>
+                <w:szCs w:val="20"/>
+              </w:rPr>
+              <w:t xml:space="preserve">  </w:t>
+            </w:r>
+            <w:r>
+              <w:rPr>
+                <w:rFonts w:asciiTheme="minorHAnsi" w:hAnsiTheme="minorHAnsi"/>
+                <w:sz w:val="20"/>
+                <w:szCs w:val="20"/>
+              </w:rPr>
+              <w:t>Brancher l’interface non instrumentée à l’ordinateur ;</w:t>
+            </w:r>
+          </w:p>
+          <w:p>
+            <w:pPr>
+              <w:pStyle w:val="p1"/>
+              <w:rPr>
+                <w:rFonts w:asciiTheme="minorHAnsi" w:hAnsiTheme="minorHAnsi"/>
+                <w:sz w:val="20"/>
+                <w:szCs w:val="20"/>
+              </w:rPr>
+            </w:pPr>
+            <w:r>
+              <w:rPr>
+                <w:rFonts w:asciiTheme="minorHAnsi" w:hAnsiTheme="minorHAnsi"/>
+                <w:sz w:val="20"/>
+                <w:szCs w:val="20"/>
+              </w:rPr>
+              <w:sym w:font="Symbol" w:char="F0B7"/>
+            </w:r>
+            <w:r>
+              <w:rPr>
+                <w:rStyle w:val="apple-converted-space"/>
+                <w:rFonts w:asciiTheme="minorHAnsi" w:hAnsiTheme="minorHAnsi"/>
+                <w:sz w:val="20"/>
+                <w:szCs w:val="20"/>
+              </w:rPr>
+              <w:t xml:space="preserve">  </w:t>
+            </w:r>
+            <w:r>
+              <w:rPr>
+                <w:rFonts w:asciiTheme="minorHAnsi" w:hAnsiTheme="minorHAnsi"/>
+                <w:sz w:val="20"/>
+                <w:szCs w:val="20"/>
+              </w:rPr>
+              <w:t>Si nécessaire, débrancher l’interface instrumentée ;</w:t>
+            </w:r>
+          </w:p>
+          <w:p>
+            <w:pPr>
+              <w:pStyle w:val="p1"/>
+              <w:rPr>
+                <w:rFonts w:asciiTheme="minorHAnsi" w:hAnsiTheme="minorHAnsi"/>
+                <w:sz w:val="20"/>
+                <w:szCs w:val="20"/>
+              </w:rPr>
+            </w:pPr>
+            <w:r>
+              <w:rPr>
+                <w:rFonts w:asciiTheme="minorHAnsi" w:hAnsiTheme="minorHAnsi"/>
+                <w:sz w:val="20"/>
+                <w:szCs w:val="20"/>
+              </w:rPr>
+              <w:sym w:font="Symbol" w:char="F0B7"/>
+            </w:r>
+            <w:r>
+              <w:rPr>
+                <w:rStyle w:val="apple-converted-space"/>
+                <w:rFonts w:asciiTheme="minorHAnsi" w:hAnsiTheme="minorHAnsi"/>
+                <w:sz w:val="20"/>
+                <w:szCs w:val="20"/>
+              </w:rPr>
+              <w:t xml:space="preserve">  </w:t>
+            </w:r>
+            <w:r>
+              <w:rPr>
+                <w:rFonts w:asciiTheme="minorHAnsi" w:hAnsiTheme="minorHAnsi"/>
+                <w:sz w:val="20"/>
+                <w:szCs w:val="20"/>
+              </w:rPr>
+              <w:t>Ouvrir l’application Falcon_decouverte ;</w:t>
+            </w:r>
+          </w:p>
+          <w:p>
+            <w:pPr>
+              <w:pStyle w:val="p1"/>
+              <w:rPr>
+                <w:rFonts w:asciiTheme="minorHAnsi" w:hAnsiTheme="minorHAnsi"/>
+                <w:sz w:val="20"/>
+                <w:szCs w:val="20"/>
+              </w:rPr>
+            </w:pPr>
+            <w:r>
+              <w:rPr>
+                <w:rFonts w:asciiTheme="minorHAnsi" w:hAnsiTheme="minorHAnsi"/>
+                <w:sz w:val="20"/>
+                <w:szCs w:val="20"/>
+              </w:rPr>
+              <w:sym w:font="Symbol" w:char="F0B7"/>
+            </w:r>
+            <w:r>
+              <w:rPr>
+                <w:rStyle w:val="apple-converted-space"/>
+                <w:rFonts w:asciiTheme="minorHAnsi" w:hAnsiTheme="minorHAnsi"/>
+                <w:sz w:val="20"/>
+                <w:szCs w:val="20"/>
+              </w:rPr>
+              <w:t xml:space="preserve">  </w:t>
+            </w:r>
+            <w:r>
+              <w:rPr>
+                <w:rFonts w:asciiTheme="minorHAnsi" w:hAnsiTheme="minorHAnsi"/>
+                <w:sz w:val="20"/>
+                <w:szCs w:val="20"/>
+              </w:rPr>
+              <w:t xml:space="preserve">Choisir la première fonctionnalité : </w:t>
+            </w:r>
+            <w:r>
+              <w:rPr>
+                <w:rStyle w:val="s1"/>
+                <w:rFonts w:asciiTheme="minorHAnsi" w:hAnsiTheme="minorHAnsi"/>
+                <w:sz w:val="20"/>
+                <w:szCs w:val="20"/>
+              </w:rPr>
+              <w:t>Acquérir la position</w:t>
+            </w:r>
+            <w:r>
+              <w:rPr>
+                <w:rStyle w:val="apple-converted-space"/>
+                <w:rFonts w:asciiTheme="minorHAnsi" w:hAnsiTheme="minorHAnsi"/>
+                <w:sz w:val="20"/>
+                <w:szCs w:val="20"/>
+              </w:rPr>
+              <w:t> </w:t>
+            </w:r>
+            <w:r>
+              <w:rPr>
+                <w:rFonts w:asciiTheme="minorHAnsi" w:hAnsiTheme="minorHAnsi"/>
+                <w:sz w:val="20"/>
+                <w:szCs w:val="20"/>
+              </w:rPr>
+              <w:t xml:space="preserve"> ;</w:t>
+            </w:r>
+          </w:p>
+          <w:p>
+            <w:pPr>
+              <w:pStyle w:val="p1"/>
+            </w:pPr>
+            <w:r>
+              <w:rPr>
+                <w:rStyle w:val="s2"/>
+                <w:rFonts w:asciiTheme="minorHAnsi" w:hAnsiTheme="minorHAnsi"/>
+                <w:sz w:val="20"/>
+                <w:szCs w:val="20"/>
+              </w:rPr>
+              <w:sym w:font="Symbol" w:char="F0B7"/>
+            </w:r>
+            <w:r>
+              <w:rPr>
+                <w:rStyle w:val="apple-converted-space"/>
+                <w:rFonts w:asciiTheme="minorHAnsi" w:hAnsiTheme="minorHAnsi"/>
+                <w:sz w:val="20"/>
+                <w:szCs w:val="20"/>
+              </w:rPr>
+              <w:t> </w:t>
+            </w:r>
+            <w:r>
+              <w:rPr>
+                <w:rFonts w:asciiTheme="minorHAnsi" w:hAnsiTheme="minorHAnsi"/>
+                <w:sz w:val="20"/>
+                <w:szCs w:val="20"/>
+              </w:rPr>
+              <w:t xml:space="preserve"> Déplacer la poignée de manière à parcourir les limites de l’espace de travail.</w:t>
+            </w:r>
+          </w:p>
+          <w:p>
+            <w:pPr>
+              <w:pStyle w:val="Texte-1"/>
+              <w:rPr>
+                <w:rFonts w:ascii="Times New Roman" w:eastAsia="Calibri" w:hAnsi="Times New Roman" w:cs="Arial"/>
+                <w:color w:val="000000"/>
+                <w:sz w:val="20"/>
+                <w:szCs w:val="22"/>
+              </w:rPr>
+            </w:pPr>
+          </w:p>
+        </w:tc>
+        <w:tc>
+          <w:tcPr>
+            <w:tcW w:w="5102" w:type="dxa"/>
+            <w:shd w:val="clear" w:color="auto" w:fill="auto"/>
+          </w:tcPr>
+          <w:p>
+            <w:pPr>
+              <w:pStyle w:val="Texte-1"/>
+              <w:jc w:val="left"/>
+              <w:rPr>
+                <w:rFonts w:ascii="Times New Roman" w:hAnsi="Times New Roman"/>
+                <w:color w:val="000000"/>
+                <w:sz w:val="20"/>
+              </w:rPr>
+            </w:pPr>
+            <w:r>
+              <w:rPr>
+                <w:rFonts w:ascii="Times New Roman" w:hAnsi="Times New Roman"/>
+                <w:color w:val="000000"/>
+                <w:sz w:val="20"/>
+              </w:rPr>
+              <w:t>Avant d’aller plus loin dans l’étude cinématique, observons et justifions le mouvement de la poignée.</w:t>
+            </w:r>
+          </w:p>
+          <w:p>
+            <w:pPr>
+              <w:pStyle w:val="Texte-1"/>
+              <w:numPr>
+                <w:ilvl w:val="0"/>
+                <w:numId w:val="8"/>
+              </w:numPr>
+              <w:jc w:val="left"/>
+              <w:rPr>
+                <w:rFonts w:ascii="Times New Roman" w:hAnsi="Times New Roman"/>
+                <w:color w:val="000000"/>
+                <w:sz w:val="20"/>
+              </w:rPr>
+            </w:pPr>
+            <w:r>
+              <w:rPr>
+                <w:rFonts w:ascii="Times New Roman" w:hAnsi="Times New Roman"/>
+                <w:color w:val="000000"/>
+                <w:sz w:val="20"/>
+              </w:rPr>
+              <w:t>Est-il possible de modifier l’orientation de la poignée ? Comment appelle-t-on ce mouvement ?</w:t>
+            </w:r>
+          </w:p>
+          <w:p>
+            <w:pPr>
+              <w:pStyle w:val="Texte-1"/>
+              <w:numPr>
+                <w:ilvl w:val="0"/>
+                <w:numId w:val="8"/>
+              </w:numPr>
+              <w:jc w:val="left"/>
+              <w:rPr>
+                <w:rFonts w:ascii="Times New Roman" w:hAnsi="Times New Roman"/>
+                <w:color w:val="000000"/>
+                <w:sz w:val="20"/>
+              </w:rPr>
+            </w:pPr>
+            <w:r>
+              <w:rPr>
+                <w:rFonts w:ascii="Times New Roman" w:hAnsi="Times New Roman"/>
+                <w:color w:val="000000"/>
+                <w:sz w:val="20"/>
+              </w:rPr>
+              <w:t>Quelle performance du cahier des charges correspond au mouvement constaté ?</w:t>
+            </w:r>
+          </w:p>
+          <w:p>
+            <w:pPr>
+              <w:pStyle w:val="Texte-1"/>
+              <w:tabs>
+                <w:tab w:val="left" w:pos="426"/>
+              </w:tabs>
+              <w:rPr>
+                <w:rFonts w:ascii="Times New Roman" w:eastAsia="Calibri" w:hAnsi="Times New Roman" w:cs="Arial"/>
+                <w:color w:val="000000"/>
+                <w:sz w:val="20"/>
+                <w:szCs w:val="22"/>
+              </w:rPr>
+            </w:pPr>
+          </w:p>
+        </w:tc>
+      </w:tr>
+      <w:tr>
+        <w:tc>
+          <w:tcPr>
+            <w:tcW w:w="4925" w:type="dxa"/>
+            <w:shd w:val="clear" w:color="auto" w:fill="auto"/>
+          </w:tcPr>
+          <w:p>
+            <w:pPr>
+              <w:pStyle w:val="p1"/>
+              <w:numPr>
+                <w:ilvl w:val="0"/>
+                <w:numId w:val="7"/>
+              </w:numPr>
+              <w:ind w:left="284" w:hanging="284"/>
+              <w:rPr>
+                <w:rFonts w:asciiTheme="minorHAnsi" w:hAnsiTheme="minorHAnsi"/>
+                <w:sz w:val="20"/>
+                <w:szCs w:val="20"/>
+              </w:rPr>
+            </w:pPr>
+            <w:r>
+              <w:rPr>
+                <w:rFonts w:asciiTheme="minorHAnsi" w:hAnsiTheme="minorHAnsi"/>
+                <w:sz w:val="20"/>
+                <w:szCs w:val="20"/>
+              </w:rPr>
+              <w:t>Rappeler les dimensions de l’espace de travail exigées (cf. Cahier des charges ci-dessus).</w:t>
+            </w:r>
+          </w:p>
+          <w:p>
+            <w:pPr>
+              <w:pStyle w:val="p1"/>
+              <w:numPr>
+                <w:ilvl w:val="0"/>
+                <w:numId w:val="7"/>
+              </w:numPr>
+              <w:ind w:left="284" w:hanging="284"/>
+              <w:rPr>
+                <w:rFonts w:asciiTheme="minorHAnsi" w:hAnsiTheme="minorHAnsi"/>
+                <w:sz w:val="20"/>
+                <w:szCs w:val="20"/>
+              </w:rPr>
+            </w:pPr>
+            <w:r>
+              <w:rPr>
+                <w:rFonts w:asciiTheme="minorHAnsi" w:hAnsiTheme="minorHAnsi"/>
+                <w:sz w:val="20"/>
+                <w:szCs w:val="20"/>
+              </w:rPr>
+              <w:t>A p</w:t>
+            </w:r>
+            <w:r>
+              <w:rPr>
+                <w:rFonts w:asciiTheme="minorHAnsi" w:hAnsiTheme="minorHAnsi"/>
+                <w:sz w:val="20"/>
+                <w:szCs w:val="20"/>
+              </w:rPr>
+              <w:t>artir des relevés expérimentaux</w:t>
+            </w:r>
+            <w:r>
+              <w:rPr>
+                <w:rFonts w:asciiTheme="minorHAnsi" w:hAnsiTheme="minorHAnsi"/>
+                <w:sz w:val="20"/>
+                <w:szCs w:val="20"/>
+              </w:rPr>
+              <w:t>, préciser les dimensions de l’espace de travail réel.</w:t>
+            </w:r>
+          </w:p>
+          <w:p>
+            <w:pPr>
+              <w:pStyle w:val="p1"/>
+              <w:numPr>
+                <w:ilvl w:val="0"/>
+                <w:numId w:val="7"/>
+              </w:numPr>
+              <w:ind w:left="284" w:hanging="284"/>
+              <w:rPr>
+                <w:rFonts w:asciiTheme="minorHAnsi" w:hAnsiTheme="minorHAnsi"/>
+                <w:sz w:val="20"/>
+                <w:szCs w:val="20"/>
+              </w:rPr>
+            </w:pPr>
+            <w:r>
+              <w:rPr>
+                <w:rFonts w:asciiTheme="minorHAnsi" w:hAnsiTheme="minorHAnsi"/>
+                <w:sz w:val="20"/>
+                <w:szCs w:val="20"/>
+              </w:rPr>
+              <w:t>Quantifier l’écart entre le relevé expérimental et le cahier des charges. Conclure sur la vérification de cette</w:t>
+            </w:r>
+            <w:r>
+              <w:rPr>
+                <w:rFonts w:asciiTheme="minorHAnsi" w:hAnsiTheme="minorHAnsi"/>
+                <w:sz w:val="20"/>
+                <w:szCs w:val="20"/>
+              </w:rPr>
+              <w:t xml:space="preserve"> </w:t>
+            </w:r>
+            <w:r>
+              <w:rPr>
+                <w:rFonts w:asciiTheme="minorHAnsi" w:hAnsiTheme="minorHAnsi"/>
+                <w:sz w:val="20"/>
+                <w:szCs w:val="20"/>
+              </w:rPr>
+              <w:t>performance</w:t>
+            </w:r>
+            <w:r>
+              <w:rPr>
+                <w:rFonts w:asciiTheme="minorHAnsi" w:hAnsiTheme="minorHAnsi"/>
+                <w:sz w:val="20"/>
+                <w:szCs w:val="20"/>
+              </w:rPr>
+              <w:t>.</w:t>
+            </w:r>
+          </w:p>
+        </w:tc>
+        <w:tc>
+          <w:tcPr>
+            <w:tcW w:w="5102" w:type="dxa"/>
+            <w:shd w:val="clear" w:color="auto" w:fill="auto"/>
+          </w:tcPr>
+          <w:p>
+            <w:pPr>
+              <w:pStyle w:val="Texte-1"/>
+              <w:jc w:val="left"/>
+              <w:rPr>
+                <w:rFonts w:ascii="Times New Roman" w:hAnsi="Times New Roman"/>
+                <w:color w:val="000000"/>
+                <w:sz w:val="20"/>
+              </w:rPr>
+            </w:pPr>
+          </w:p>
+          <w:p>
+            <w:pPr>
+              <w:pStyle w:val="Texte-1"/>
+              <w:ind w:left="1418" w:firstLine="709"/>
+              <w:jc w:val="left"/>
+              <w:rPr>
+                <w:rFonts w:ascii="Times New Roman" w:hAnsi="Times New Roman"/>
+                <w:color w:val="000000"/>
+                <w:sz w:val="20"/>
+              </w:rPr>
+            </w:pPr>
+          </w:p>
+          <w:p>
+            <w:pPr>
+              <w:pStyle w:val="Texte-1"/>
+              <w:tabs>
+                <w:tab w:val="left" w:pos="426"/>
+              </w:tabs>
+              <w:rPr>
+                <w:rFonts w:ascii="Times New Roman" w:eastAsia="Calibri" w:hAnsi="Times New Roman" w:cs="Arial"/>
+                <w:color w:val="000000"/>
+                <w:sz w:val="20"/>
+                <w:szCs w:val="22"/>
+              </w:rPr>
+            </w:pPr>
+          </w:p>
+        </w:tc>
+      </w:tr>
+    </w:tbl>
+    <w:p>
+      <w:pPr>
+        <w:pStyle w:val="Titre2"/>
+      </w:pPr>
+      <w:r>
+        <w:t>Modélisation mécanique du dispositif</w:t>
+      </w:r>
+    </w:p>
+    <w:p>
+      <w:pPr>
+        <w:pStyle w:val="Pardeliste"/>
+        <w:numPr>
+          <w:ilvl w:val="0"/>
+          <w:numId w:val="16"/>
+        </w:numPr>
+        <w:rPr>
+          <w:lang w:eastAsia="fr-FR"/>
+        </w:rPr>
+      </w:pPr>
+    </w:p>
+    <w:tbl>
+      <w:tblPr>
+        <w:tblW w:w="10027" w:type="dxa"/>
+        <w:tblBorders>
+          <w:top w:val="single" w:sz="4" w:space="0" w:color="auto"/>
+          <w:left w:val="single" w:sz="4" w:space="0" w:color="auto"/>
+          <w:bottom w:val="single" w:sz="4" w:space="0" w:color="auto"/>
+          <w:right w:val="single" w:sz="4" w:space="0" w:color="auto"/>
+          <w:insideH w:val="single" w:sz="4" w:space="0" w:color="auto"/>
+          <w:insideV w:val="single" w:sz="4" w:space="0" w:color="auto"/>
+        </w:tblBorders>
+        <w:tblLayout w:type="fixed"/>
+        <w:tblLook w:val="04A0" w:firstRow="1" w:lastRow="0" w:firstColumn="1" w:lastColumn="0" w:noHBand="0" w:noVBand="1"/>
+      </w:tblPr>
+      <w:tblGrid>
+        <w:gridCol w:w="4925"/>
+        <w:gridCol w:w="5102"/>
+      </w:tblGrid>
+      <w:tr>
+        <w:tc>
+          <w:tcPr>
+            <w:tcW w:w="4925" w:type="dxa"/>
+            <w:shd w:val="clear" w:color="auto" w:fill="auto"/>
+          </w:tcPr>
+          <w:p>
+            <w:pPr>
+              <w:pStyle w:val="Texte-1"/>
+              <w:jc w:val="center"/>
+              <w:rPr>
+                <w:rFonts w:asciiTheme="minorHAnsi" w:eastAsia="Calibri" w:hAnsiTheme="minorHAnsi" w:cs="Arial"/>
+                <w:b/>
+                <w:bCs/>
+                <w:color w:val="000000"/>
+                <w:sz w:val="24"/>
+                <w:szCs w:val="24"/>
+              </w:rPr>
+            </w:pPr>
+            <w:r>
+              <w:rPr>
+                <w:rFonts w:asciiTheme="minorHAnsi" w:eastAsia="Calibri" w:hAnsiTheme="minorHAnsi" w:cs="Arial"/>
+                <w:b/>
+                <w:bCs/>
+                <w:color w:val="000000"/>
+                <w:sz w:val="24"/>
+                <w:szCs w:val="24"/>
+              </w:rPr>
+              <w:t>Expérimentation</w:t>
+            </w:r>
+            <w:r>
+              <w:rPr>
+                <w:rFonts w:asciiTheme="minorHAnsi" w:eastAsia="Calibri" w:hAnsiTheme="minorHAnsi" w:cs="Arial"/>
+                <w:b/>
+                <w:bCs/>
+                <w:color w:val="000000"/>
+                <w:sz w:val="24"/>
+                <w:szCs w:val="24"/>
+              </w:rPr>
+              <w:t>/Modélisation</w:t>
+            </w:r>
+          </w:p>
+        </w:tc>
+        <w:tc>
+          <w:tcPr>
+            <w:tcW w:w="5102" w:type="dxa"/>
+            <w:shd w:val="clear" w:color="auto" w:fill="auto"/>
+          </w:tcPr>
+          <w:p>
+            <w:pPr>
+              <w:pStyle w:val="Texte-1"/>
+              <w:jc w:val="center"/>
+              <w:rPr>
+                <w:rFonts w:asciiTheme="minorHAnsi" w:eastAsia="Calibri" w:hAnsiTheme="minorHAnsi" w:cs="Arial"/>
+                <w:b/>
+                <w:iCs/>
+                <w:color w:val="000000"/>
+                <w:sz w:val="24"/>
+                <w:szCs w:val="24"/>
+              </w:rPr>
+            </w:pPr>
+            <w:r>
+              <w:rPr>
+                <w:rFonts w:asciiTheme="minorHAnsi" w:eastAsia="Calibri" w:hAnsiTheme="minorHAnsi" w:cs="Arial"/>
+                <w:b/>
+                <w:iCs/>
+                <w:color w:val="000000" w:themeColor="text1"/>
+                <w:sz w:val="24"/>
+                <w:szCs w:val="24"/>
+              </w:rPr>
+              <w:t>Simulation</w:t>
+            </w:r>
+          </w:p>
+        </w:tc>
+      </w:tr>
+      <w:tr>
+        <w:tc>
+          <w:tcPr>
+            <w:tcW w:w="4925" w:type="dxa"/>
+            <w:shd w:val="clear" w:color="auto" w:fill="auto"/>
+          </w:tcPr>
+          <w:p>
+            <w:pPr>
+              <w:pStyle w:val="p1"/>
+              <w:numPr>
+                <w:ilvl w:val="0"/>
+                <w:numId w:val="20"/>
+              </w:numPr>
+              <w:rPr>
+                <w:rFonts w:asciiTheme="minorHAnsi" w:eastAsia="Calibri" w:hAnsiTheme="minorHAnsi" w:cs="Arial"/>
+                <w:color w:val="000000"/>
+                <w:sz w:val="20"/>
+                <w:szCs w:val="22"/>
+              </w:rPr>
+            </w:pPr>
+            <w:r>
+              <w:rPr>
+                <w:rFonts w:asciiTheme="minorHAnsi" w:eastAsia="Calibri" w:hAnsiTheme="minorHAnsi" w:cs="Arial"/>
+                <w:color w:val="000000"/>
+                <w:sz w:val="20"/>
+                <w:szCs w:val="22"/>
+              </w:rPr>
+              <w:t>Analyser les différentes liaisons</w:t>
+            </w:r>
+            <w:r>
+              <w:rPr>
+                <w:rFonts w:asciiTheme="minorHAnsi" w:eastAsia="Calibri" w:hAnsiTheme="minorHAnsi" w:cs="Arial"/>
+                <w:color w:val="000000"/>
+                <w:sz w:val="20"/>
+                <w:szCs w:val="22"/>
+              </w:rPr>
+              <w:t xml:space="preserve"> sur le système réel</w:t>
+            </w:r>
+            <w:r>
+              <w:rPr>
+                <w:rFonts w:asciiTheme="minorHAnsi" w:eastAsia="Calibri" w:hAnsiTheme="minorHAnsi" w:cs="Arial"/>
+                <w:color w:val="000000"/>
+                <w:sz w:val="20"/>
+                <w:szCs w:val="22"/>
+              </w:rPr>
+              <w:t>.</w:t>
+            </w:r>
+          </w:p>
+          <w:p>
+            <w:pPr>
+              <w:pStyle w:val="p1"/>
+              <w:numPr>
+                <w:ilvl w:val="0"/>
+                <w:numId w:val="20"/>
+              </w:numPr>
+              <w:rPr>
+                <w:rFonts w:ascii="Times New Roman" w:eastAsia="Calibri" w:hAnsi="Times New Roman" w:cs="Arial"/>
+                <w:color w:val="000000"/>
+                <w:sz w:val="20"/>
+                <w:szCs w:val="22"/>
+              </w:rPr>
+            </w:pPr>
+            <w:r>
+              <w:rPr>
+                <w:rFonts w:asciiTheme="minorHAnsi" w:eastAsia="Calibri" w:hAnsiTheme="minorHAnsi" w:cs="Arial"/>
+                <w:color w:val="000000"/>
+                <w:sz w:val="20"/>
+                <w:szCs w:val="22"/>
+              </w:rPr>
+              <w:t xml:space="preserve">Repérer des </w:t>
+            </w:r>
+            <w:r>
+              <w:rPr>
+                <w:rFonts w:asciiTheme="minorHAnsi" w:eastAsia="Calibri" w:hAnsiTheme="minorHAnsi" w:cs="Arial"/>
+                <w:color w:val="000000"/>
+                <w:sz w:val="20"/>
+                <w:szCs w:val="22"/>
+              </w:rPr>
+              <w:t>éventuels</w:t>
+            </w:r>
+            <w:r>
+              <w:rPr>
+                <w:rFonts w:asciiTheme="minorHAnsi" w:eastAsia="Calibri" w:hAnsiTheme="minorHAnsi" w:cs="Arial"/>
+                <w:color w:val="000000"/>
+                <w:sz w:val="20"/>
+                <w:szCs w:val="22"/>
+              </w:rPr>
+              <w:t xml:space="preserve"> jeux ou contraintes de montage.</w:t>
+            </w:r>
+          </w:p>
+          <w:p>
+            <w:pPr>
+              <w:pStyle w:val="p1"/>
+              <w:numPr>
+                <w:ilvl w:val="0"/>
+                <w:numId w:val="20"/>
+              </w:numPr>
+              <w:rPr>
+                <w:rFonts w:ascii="Times New Roman" w:eastAsia="Calibri" w:hAnsi="Times New Roman" w:cs="Arial"/>
+                <w:color w:val="000000"/>
+                <w:sz w:val="20"/>
+                <w:szCs w:val="22"/>
+              </w:rPr>
+            </w:pPr>
+            <w:r>
+              <w:rPr>
+                <w:rFonts w:asciiTheme="minorHAnsi" w:eastAsia="Calibri" w:hAnsiTheme="minorHAnsi" w:cs="Arial"/>
+                <w:color w:val="000000"/>
+                <w:sz w:val="20"/>
+                <w:szCs w:val="22"/>
+              </w:rPr>
+              <w:t>A partir du schéma cinématique 3D partiel</w:t>
+            </w:r>
+            <w:r>
+              <w:rPr>
+                <w:rFonts w:asciiTheme="minorHAnsi" w:eastAsia="Calibri" w:hAnsiTheme="minorHAnsi" w:cs="Arial"/>
+                <w:color w:val="000000"/>
+                <w:sz w:val="20"/>
+                <w:szCs w:val="22"/>
+              </w:rPr>
+              <w:t xml:space="preserve"> donné en annexe, construire le graphe de liaison.</w:t>
+            </w:r>
+          </w:p>
+          <w:p>
+            <w:pPr>
+              <w:pStyle w:val="p1"/>
+              <w:numPr>
+                <w:ilvl w:val="0"/>
+                <w:numId w:val="20"/>
+              </w:numPr>
+              <w:rPr>
+                <w:rFonts w:ascii="Times New Roman" w:eastAsia="Calibri" w:hAnsi="Times New Roman" w:cs="Arial"/>
+                <w:color w:val="000000"/>
+                <w:sz w:val="20"/>
+                <w:szCs w:val="22"/>
+              </w:rPr>
+            </w:pPr>
+            <w:r>
+              <w:rPr>
+                <w:rFonts w:asciiTheme="minorHAnsi" w:eastAsia="Calibri" w:hAnsiTheme="minorHAnsi" w:cs="Arial"/>
+                <w:color w:val="000000"/>
+                <w:sz w:val="20"/>
+                <w:szCs w:val="22"/>
+              </w:rPr>
+              <w:t>Faire l’analyse de l’hyperstatisme.</w:t>
+            </w:r>
+          </w:p>
+        </w:tc>
+        <w:tc>
+          <w:tcPr>
+            <w:tcW w:w="5102" w:type="dxa"/>
+            <w:shd w:val="clear" w:color="auto" w:fill="auto"/>
+          </w:tcPr>
+          <w:p>
+            <w:pPr>
+              <w:pStyle w:val="Texte-1"/>
+              <w:numPr>
+                <w:ilvl w:val="0"/>
+                <w:numId w:val="20"/>
+              </w:numPr>
+              <w:tabs>
+                <w:tab w:val="left" w:pos="426"/>
+              </w:tabs>
+              <w:rPr>
+                <w:rFonts w:asciiTheme="minorHAnsi" w:eastAsia="Calibri" w:hAnsiTheme="minorHAnsi" w:cs="Arial"/>
+                <w:color w:val="000000"/>
+                <w:sz w:val="20"/>
+                <w:szCs w:val="22"/>
+              </w:rPr>
+            </w:pPr>
+            <w:r>
+              <w:rPr>
+                <w:rFonts w:asciiTheme="minorHAnsi" w:eastAsia="Calibri" w:hAnsiTheme="minorHAnsi" w:cs="Arial"/>
+                <w:color w:val="000000"/>
+                <w:sz w:val="20"/>
+                <w:szCs w:val="22"/>
+              </w:rPr>
+              <w:t>Ouvrir Solidworks et activer meca 3D (outil/complément)</w:t>
+            </w:r>
+          </w:p>
+          <w:p>
+            <w:pPr>
+              <w:pStyle w:val="Texte-1"/>
+              <w:numPr>
+                <w:ilvl w:val="0"/>
+                <w:numId w:val="20"/>
+              </w:numPr>
+              <w:tabs>
+                <w:tab w:val="left" w:pos="426"/>
+              </w:tabs>
+              <w:rPr>
+                <w:rFonts w:asciiTheme="minorHAnsi" w:eastAsia="Calibri" w:hAnsiTheme="minorHAnsi" w:cs="Arial"/>
+                <w:color w:val="000000"/>
+                <w:sz w:val="20"/>
+                <w:szCs w:val="22"/>
+              </w:rPr>
+            </w:pPr>
+            <w:r>
+              <w:rPr>
+                <w:rFonts w:asciiTheme="minorHAnsi" w:eastAsia="Calibri" w:hAnsiTheme="minorHAnsi" w:cs="Arial"/>
+                <w:color w:val="000000"/>
+                <w:sz w:val="20"/>
+                <w:szCs w:val="22"/>
+              </w:rPr>
+              <w:t>Ouvre le fichier ROBOT_SET_ELEVE.SLDASM situé sur le serveur.</w:t>
+            </w:r>
+          </w:p>
+          <w:p>
+            <w:pPr>
+              <w:pStyle w:val="Texte-1"/>
+              <w:numPr>
+                <w:ilvl w:val="0"/>
+                <w:numId w:val="20"/>
+              </w:numPr>
+              <w:tabs>
+                <w:tab w:val="left" w:pos="426"/>
+              </w:tabs>
+              <w:rPr>
+                <w:rFonts w:asciiTheme="minorHAnsi" w:eastAsia="Calibri" w:hAnsiTheme="minorHAnsi" w:cs="Arial"/>
+                <w:color w:val="000000"/>
+                <w:sz w:val="20"/>
+                <w:szCs w:val="22"/>
+              </w:rPr>
+            </w:pPr>
+            <w:r>
+              <w:rPr>
+                <w:rFonts w:asciiTheme="minorHAnsi" w:eastAsia="Calibri" w:hAnsiTheme="minorHAnsi" w:cs="Arial"/>
+                <w:color w:val="000000"/>
+                <w:sz w:val="20"/>
+                <w:szCs w:val="22"/>
+              </w:rPr>
+              <w:t>Observer les liaisons et le graphe de structure. Sont-elles conformes au modèle proposé précédemment.</w:t>
+            </w:r>
+          </w:p>
+          <w:p>
+            <w:pPr>
+              <w:pStyle w:val="Texte-1"/>
+              <w:tabs>
+                <w:tab w:val="left" w:pos="426"/>
+              </w:tabs>
+              <w:rPr>
+                <w:rFonts w:ascii="Times New Roman" w:eastAsia="Calibri" w:hAnsi="Times New Roman" w:cs="Arial"/>
+                <w:color w:val="000000"/>
+                <w:sz w:val="20"/>
+                <w:szCs w:val="22"/>
+              </w:rPr>
+            </w:pPr>
+            <w:r>
+              <w:rPr>
+                <w:rFonts w:asciiTheme="minorHAnsi" w:eastAsia="Calibri" w:hAnsiTheme="minorHAnsi" w:cs="Arial"/>
+                <w:color w:val="000000"/>
+                <w:sz w:val="20"/>
+                <w:szCs w:val="22"/>
+              </w:rPr>
+              <w:t>Lancer l’analyse meca3D et observer le nombre de mobilité</w:t>
+            </w:r>
+            <w:r>
+              <w:rPr>
+                <w:rFonts w:asciiTheme="minorHAnsi" w:eastAsia="Calibri" w:hAnsiTheme="minorHAnsi" w:cs="Arial"/>
+                <w:color w:val="000000"/>
+                <w:sz w:val="20"/>
+                <w:szCs w:val="22"/>
+              </w:rPr>
+              <w:t xml:space="preserve"> et le degré d’hyperstatisme</w:t>
+            </w:r>
+            <w:r>
+              <w:rPr>
+                <w:rFonts w:asciiTheme="minorHAnsi" w:eastAsia="Calibri" w:hAnsiTheme="minorHAnsi" w:cs="Arial"/>
+                <w:color w:val="000000"/>
+                <w:sz w:val="20"/>
+                <w:szCs w:val="22"/>
+              </w:rPr>
+              <w:t>. En déduire les paramètres à imposer en lien avec les actionneurs pour animer le dispositif.</w:t>
+            </w:r>
+          </w:p>
+        </w:tc>
+      </w:tr>
+    </w:tbl>
+    <w:p>
+      <w:pPr>
+        <w:pStyle w:val="Titre1"/>
+        <w:numPr>
+          <w:ilvl w:val="0"/>
+          <w:numId w:val="0"/>
+        </w:numPr>
+      </w:pPr>
+    </w:p>
+    <w:p>
+      <w:pPr>
+        <w:pStyle w:val="Titre1"/>
+      </w:pPr>
+      <w:r>
+        <w:t>Determination de la loi-entrée-sortie du robot haptique</w:t>
+      </w:r>
+    </w:p>
+    <w:p>
+      <w:pPr>
+        <w:pStyle w:val="Titre2"/>
+      </w:pPr>
+      <w:r>
+        <w:t>Objectifs</w:t>
+      </w:r>
+    </w:p>
+    <w:p>
+      <w:pPr>
+        <w:pStyle w:val="p1"/>
+        <w:rPr>
+          <w:rFonts w:asciiTheme="minorHAnsi" w:hAnsiTheme="minorHAnsi"/>
+          <w:sz w:val="20"/>
+          <w:szCs w:val="20"/>
+        </w:rPr>
+      </w:pPr>
+      <w:r>
+        <w:rPr>
+          <w:rFonts w:asciiTheme="minorHAnsi" w:hAnsiTheme="minorHAnsi"/>
+          <w:sz w:val="20"/>
+          <w:szCs w:val="20"/>
+        </w:rPr>
+        <w:t>L’objet de l’étude menée ici est la fonctionnalité « Acquérir la position » proposée par le robot Falcon, dans le cadre d’un</w:t>
+      </w:r>
+      <w:r>
+        <w:rPr>
+          <w:rFonts w:asciiTheme="minorHAnsi" w:hAnsiTheme="minorHAnsi"/>
+          <w:sz w:val="20"/>
+          <w:szCs w:val="20"/>
+        </w:rPr>
+        <w:t xml:space="preserve"> </w:t>
+      </w:r>
+      <w:r>
+        <w:rPr>
+          <w:rFonts w:asciiTheme="minorHAnsi" w:hAnsiTheme="minorHAnsi"/>
+          <w:sz w:val="20"/>
+          <w:szCs w:val="20"/>
+        </w:rPr>
+        <w:t>mouvement à une seule mobilité. L’objectif est d’analyser les performances réelles du système réel instrumenté vis-à-vis des</w:t>
+      </w:r>
+      <w:r>
+        <w:rPr>
+          <w:rFonts w:asciiTheme="minorHAnsi" w:hAnsiTheme="minorHAnsi"/>
+          <w:sz w:val="20"/>
+          <w:szCs w:val="20"/>
+        </w:rPr>
+        <w:t xml:space="preserve"> </w:t>
+      </w:r>
+      <w:r>
+        <w:rPr>
+          <w:rFonts w:asciiTheme="minorHAnsi" w:hAnsiTheme="minorHAnsi"/>
+          <w:sz w:val="20"/>
+          <w:szCs w:val="20"/>
+        </w:rPr>
+        <w:t>performances théoriques.</w:t>
+      </w:r>
+    </w:p>
+    <w:p>
+      <w:pPr>
+        <w:pStyle w:val="p1"/>
+        <w:rPr>
+          <w:rFonts w:asciiTheme="minorHAnsi" w:hAnsiTheme="minorHAnsi"/>
+          <w:sz w:val="20"/>
+          <w:szCs w:val="20"/>
+        </w:rPr>
+      </w:pPr>
+      <w:r>
+        <w:rPr>
+          <w:rFonts w:asciiTheme="minorHAnsi" w:hAnsiTheme="minorHAnsi"/>
+          <w:sz w:val="20"/>
+          <w:szCs w:val="20"/>
+        </w:rPr>
+        <w:t>L’estimation de la position en 􀜼</w:t>
+      </w:r>
+      <w:r>
+        <w:rPr>
+          <w:rStyle w:val="apple-converted-space"/>
+          <w:rFonts w:asciiTheme="minorHAnsi" w:hAnsiTheme="minorHAnsi"/>
+          <w:sz w:val="20"/>
+          <w:szCs w:val="20"/>
+        </w:rPr>
+        <w:t xml:space="preserve">  </w:t>
+      </w:r>
+      <w:r>
+        <w:rPr>
+          <w:rFonts w:asciiTheme="minorHAnsi" w:hAnsiTheme="minorHAnsi"/>
+          <w:sz w:val="20"/>
+          <w:szCs w:val="20"/>
+        </w:rPr>
+        <w:t xml:space="preserve">de la poignée est réalisée à partir d’une mesure au sein du boitier du </w:t>
+      </w:r>
+      <w:r>
+        <w:rPr>
+          <w:rStyle w:val="s1"/>
+          <w:rFonts w:asciiTheme="minorHAnsi" w:hAnsiTheme="minorHAnsi"/>
+          <w:sz w:val="20"/>
+          <w:szCs w:val="20"/>
+        </w:rPr>
+        <w:t>falcon</w:t>
+      </w:r>
+      <w:r>
+        <w:rPr>
+          <w:rStyle w:val="apple-converted-space"/>
+          <w:rFonts w:asciiTheme="minorHAnsi" w:hAnsiTheme="minorHAnsi"/>
+          <w:sz w:val="20"/>
+          <w:szCs w:val="20"/>
+        </w:rPr>
+        <w:t> </w:t>
+      </w:r>
+      <w:r>
+        <w:rPr>
+          <w:rFonts w:asciiTheme="minorHAnsi" w:hAnsiTheme="minorHAnsi"/>
+          <w:sz w:val="20"/>
+          <w:szCs w:val="20"/>
+        </w:rPr>
+        <w:t xml:space="preserve"> par un capteur</w:t>
+      </w:r>
+      <w:r>
+        <w:rPr>
+          <w:rFonts w:asciiTheme="minorHAnsi" w:hAnsiTheme="minorHAnsi"/>
+          <w:sz w:val="20"/>
+          <w:szCs w:val="20"/>
+        </w:rPr>
+        <w:t xml:space="preserve"> </w:t>
+      </w:r>
+      <w:r>
+        <w:rPr>
+          <w:rFonts w:asciiTheme="minorHAnsi" w:hAnsiTheme="minorHAnsi"/>
+          <w:sz w:val="20"/>
+          <w:szCs w:val="20"/>
+        </w:rPr>
+        <w:t>numérique.</w:t>
+      </w:r>
+    </w:p>
+    <w:p>
+      <w:pPr>
+        <w:pStyle w:val="p1"/>
+        <w:rPr>
+          <w:rFonts w:asciiTheme="minorHAnsi" w:hAnsiTheme="minorHAnsi"/>
+          <w:sz w:val="20"/>
+          <w:szCs w:val="20"/>
+        </w:rPr>
+      </w:pPr>
+      <w:r>
+        <w:rPr>
+          <w:rFonts w:asciiTheme="minorHAnsi" w:hAnsiTheme="minorHAnsi"/>
+          <w:sz w:val="20"/>
+          <w:szCs w:val="20"/>
+        </w:rPr>
+        <w:lastRenderedPageBreak/>
+        <w:t>La chaîne fonctionnelle étudiée comprend l’effecteur ou « poignée », un bras, un multiplicateur de déplacement et un capteur</w:t>
+      </w:r>
+      <w:r>
+        <w:rPr>
+          <w:rFonts w:asciiTheme="minorHAnsi" w:hAnsiTheme="minorHAnsi"/>
+          <w:sz w:val="20"/>
+          <w:szCs w:val="20"/>
+        </w:rPr>
+        <w:t xml:space="preserve"> </w:t>
+      </w:r>
+      <w:r>
+        <w:rPr>
+          <w:rFonts w:asciiTheme="minorHAnsi" w:hAnsiTheme="minorHAnsi"/>
+          <w:sz w:val="20"/>
+          <w:szCs w:val="20"/>
+        </w:rPr>
+        <w:t>angulaire.</w:t>
+      </w:r>
+    </w:p>
+    <w:p>
+      <w:pPr>
+        <w:pStyle w:val="Titre2"/>
+      </w:pPr>
+      <w:r>
+        <w:t>Mise en œuvre expérimentale et modélisation</w:t>
+      </w:r>
+    </w:p>
+    <w:p>
+      <w:pPr>
+        <w:pStyle w:val="Pardeliste"/>
+        <w:numPr>
+          <w:ilvl w:val="0"/>
+          <w:numId w:val="16"/>
+        </w:numPr>
+        <w:rPr>
+          <w:lang w:eastAsia="fr-FR"/>
+        </w:rPr>
+      </w:pPr>
+    </w:p>
+    <w:tbl>
+      <w:tblPr>
+        <w:tblW w:w="10027" w:type="dxa"/>
+        <w:tblBorders>
+          <w:top w:val="single" w:sz="4" w:space="0" w:color="auto"/>
+          <w:left w:val="single" w:sz="4" w:space="0" w:color="auto"/>
+          <w:bottom w:val="single" w:sz="4" w:space="0" w:color="auto"/>
+          <w:right w:val="single" w:sz="4" w:space="0" w:color="auto"/>
+          <w:insideH w:val="single" w:sz="4" w:space="0" w:color="auto"/>
+          <w:insideV w:val="single" w:sz="4" w:space="0" w:color="auto"/>
+        </w:tblBorders>
+        <w:tblLayout w:type="fixed"/>
+        <w:tblLook w:val="04A0" w:firstRow="1" w:lastRow="0" w:firstColumn="1" w:lastColumn="0" w:noHBand="0" w:noVBand="1"/>
+      </w:tblPr>
+      <w:tblGrid>
+        <w:gridCol w:w="4925"/>
+        <w:gridCol w:w="5102"/>
+      </w:tblGrid>
+      <w:tr>
+        <w:tc>
+          <w:tcPr>
+            <w:tcW w:w="4925" w:type="dxa"/>
+            <w:shd w:val="clear" w:color="auto" w:fill="auto"/>
+          </w:tcPr>
+          <w:p>
+            <w:pPr>
+              <w:pStyle w:val="Texte-1"/>
+              <w:jc w:val="center"/>
+              <w:rPr>
+                <w:rFonts w:asciiTheme="minorHAnsi" w:eastAsia="Calibri" w:hAnsiTheme="minorHAnsi" w:cs="Arial"/>
+                <w:b/>
+                <w:bCs/>
+                <w:color w:val="000000"/>
+                <w:sz w:val="24"/>
+                <w:szCs w:val="24"/>
+              </w:rPr>
+            </w:pPr>
+            <w:r>
+              <w:rPr>
+                <w:rFonts w:asciiTheme="minorHAnsi" w:eastAsia="Calibri" w:hAnsiTheme="minorHAnsi" w:cs="Arial"/>
+                <w:b/>
+                <w:bCs/>
+                <w:color w:val="000000"/>
+                <w:sz w:val="24"/>
+                <w:szCs w:val="24"/>
+              </w:rPr>
+              <w:t>Expérimentation</w:t>
+            </w:r>
+          </w:p>
+        </w:tc>
+        <w:tc>
+          <w:tcPr>
+            <w:tcW w:w="5102" w:type="dxa"/>
+            <w:shd w:val="clear" w:color="auto" w:fill="auto"/>
+          </w:tcPr>
+          <w:p>
+            <w:pPr>
+              <w:pStyle w:val="Texte-1"/>
+              <w:jc w:val="center"/>
+              <w:rPr>
+                <w:rFonts w:asciiTheme="minorHAnsi" w:eastAsia="Calibri" w:hAnsiTheme="minorHAnsi" w:cs="Arial"/>
+                <w:b/>
+                <w:iCs/>
+                <w:color w:val="000000"/>
+                <w:sz w:val="24"/>
+                <w:szCs w:val="24"/>
+              </w:rPr>
+            </w:pPr>
+            <w:r>
+              <w:rPr>
+                <w:rFonts w:asciiTheme="minorHAnsi" w:eastAsia="Calibri" w:hAnsiTheme="minorHAnsi" w:cs="Arial"/>
+                <w:b/>
+                <w:iCs/>
+                <w:color w:val="000000" w:themeColor="text1"/>
+                <w:sz w:val="24"/>
+                <w:szCs w:val="24"/>
+              </w:rPr>
+              <w:t>Modélisation</w:t>
+            </w:r>
+          </w:p>
+        </w:tc>
+      </w:tr>
+      <w:tr>
+        <w:tc>
+          <w:tcPr>
+            <w:tcW w:w="4925" w:type="dxa"/>
+            <w:shd w:val="clear" w:color="auto" w:fill="auto"/>
+          </w:tcPr>
+          <w:p>
+            <w:pPr>
+              <w:pStyle w:val="p1"/>
               <w:rPr>
                 <w:rFonts w:asciiTheme="minorHAnsi" w:hAnsiTheme="minorHAnsi"/>
                 <w:b/>
@@ -3498,7 +4055,6 @@
                 <w:szCs w:val="22"/>
               </w:rPr>
             </w:pPr>
-            <w:proofErr w:type="gramStart"/>
             <w:r>
               <w:rPr>
                 <w:rFonts w:asciiTheme="minorHAnsi" w:eastAsia="Calibri" w:hAnsiTheme="minorHAnsi" w:cs="Arial"/>
@@ -3506,17 +4062,7 @@
                 <w:sz w:val="20"/>
                 <w:szCs w:val="22"/>
               </w:rPr>
-              <w:t>translation</w:t>
-            </w:r>
-            <w:proofErr w:type="gramEnd"/>
-            <w:r>
-              <w:rPr>
-                <w:rFonts w:asciiTheme="minorHAnsi" w:eastAsia="Calibri" w:hAnsiTheme="minorHAnsi" w:cs="Arial"/>
-                <w:color w:val="000000"/>
-                <w:sz w:val="20"/>
-                <w:szCs w:val="22"/>
-              </w:rPr>
-              <w:t xml:space="preserve"> rectiligne selon </w:t>
+              <w:t xml:space="preserve">translation rectiligne selon </w:t>
             </w:r>
             <m:oMath>
               <m:acc>
@@ -3591,7 +4137,6 @@
                 <w:szCs w:val="22"/>
               </w:rPr>
             </w:pPr>
-            <w:proofErr w:type="gramStart"/>
             <w:r>
               <w:rPr>
                 <w:rFonts w:asciiTheme="minorHAnsi" w:eastAsia="Calibri" w:hAnsiTheme="minorHAnsi" w:cs="Arial"/>
@@ -3599,17 +4144,7 @@
                 <w:sz w:val="20"/>
                 <w:szCs w:val="22"/>
               </w:rPr>
-              <w:t>l’étude</w:t>
-            </w:r>
-            <w:proofErr w:type="gramEnd"/>
-            <w:r>
-              <w:rPr>
-                <w:rFonts w:asciiTheme="minorHAnsi" w:eastAsia="Calibri" w:hAnsiTheme="minorHAnsi" w:cs="Arial"/>
-                <w:color w:val="000000"/>
-                <w:sz w:val="20"/>
-                <w:szCs w:val="22"/>
-              </w:rPr>
-              <w:t xml:space="preserve"> se ramène à un plan contenant l’un des trois</w:t>
+              <w:t>l’étude se ramène à un plan contenant l’un des trois</w:t>
             </w:r>
           </w:p>
           <w:p>
@@ -3625,7 +4160,6 @@
                 <w:szCs w:val="22"/>
               </w:rPr>
             </w:pPr>
-            <w:proofErr w:type="gramStart"/>
             <w:r>
               <w:rPr>
                 <w:rFonts w:asciiTheme="minorHAnsi" w:eastAsia="Calibri" w:hAnsiTheme="minorHAnsi" w:cs="Arial"/>
@@ -3633,17 +4167,7 @@
                 <w:sz w:val="20"/>
                 <w:szCs w:val="22"/>
               </w:rPr>
-              <w:t>bras</w:t>
-            </w:r>
-            <w:proofErr w:type="gramEnd"/>
-            <w:r>
-              <w:rPr>
-                <w:rFonts w:asciiTheme="minorHAnsi" w:eastAsia="Calibri" w:hAnsiTheme="minorHAnsi" w:cs="Arial"/>
-                <w:color w:val="000000"/>
-                <w:sz w:val="20"/>
-                <w:szCs w:val="22"/>
-              </w:rPr>
-              <w:t xml:space="preserve"> (l’étude pour les deux autres bras est</w:t>
+              <w:t>bras (l’étude pour les deux autres bras est</w:t>
             </w:r>
           </w:p>
           <w:p>
@@ -3659,7 +4183,6 @@
                 <w:szCs w:val="22"/>
               </w:rPr>
             </w:pPr>
-            <w:proofErr w:type="gramStart"/>
             <w:r>
               <w:rPr>
                 <w:rFonts w:asciiTheme="minorHAnsi" w:eastAsia="Calibri" w:hAnsiTheme="minorHAnsi" w:cs="Arial"/>
@@ -3667,17 +4190,7 @@
                 <w:sz w:val="20"/>
                 <w:szCs w:val="22"/>
               </w:rPr>
-              <w:t>identique</w:t>
-            </w:r>
-            <w:proofErr w:type="gramEnd"/>
-            <w:r>
-              <w:rPr>
-                <w:rFonts w:asciiTheme="minorHAnsi" w:eastAsia="Calibri" w:hAnsiTheme="minorHAnsi" w:cs="Arial"/>
-                <w:color w:val="000000"/>
-                <w:sz w:val="20"/>
-                <w:szCs w:val="22"/>
-              </w:rPr>
-              <w:t>).</w:t>
+              <w:t>identique).</w:t>
             </w:r>
           </w:p>
           <w:p>
@@ -3736,7 +4249,6 @@
                 <w:szCs w:val="22"/>
               </w:rPr>
             </w:pPr>
-            <w:proofErr w:type="gramStart"/>
             <w:r>
               <w:rPr>
                 <w:rFonts w:asciiTheme="minorHAnsi" w:eastAsia="Calibri" w:hAnsiTheme="minorHAnsi" w:cs="Arial"/>
@@ -3744,17 +4256,7 @@
                 <w:sz w:val="20"/>
                 <w:szCs w:val="22"/>
               </w:rPr>
-              <w:t>bras</w:t>
-            </w:r>
-            <w:proofErr w:type="gramEnd"/>
-            <w:r>
-              <w:rPr>
-                <w:rFonts w:asciiTheme="minorHAnsi" w:eastAsia="Calibri" w:hAnsiTheme="minorHAnsi" w:cs="Arial"/>
-                <w:color w:val="000000"/>
-                <w:sz w:val="20"/>
-                <w:szCs w:val="22"/>
-              </w:rPr>
-              <w:t xml:space="preserve"> au déplacement </w:t>
+              <w:t xml:space="preserve">bras au déplacement </w:t>
             </w:r>
             <w:r>
               <w:rPr>
@@ -3803,7 +4305,6 @@
               </w:rPr>
               <w:t xml:space="preserve">et </w:t>
             </w:r>
-            <w:proofErr w:type="gramStart"/>
             <w:r>
               <w:rPr>
                 <w:rFonts w:asciiTheme="minorHAnsi" w:eastAsia="Calibri" w:hAnsiTheme="minorHAnsi" w:cs="Arial"/>
@@ -3822,7 +4323,6 @@
               </w:rPr>
               <w:t>􀜼</w:t>
             </w:r>
-            <w:proofErr w:type="gramEnd"/>
           </w:p>
           <w:p>
             <w:pPr>
@@ -3837,7 +4337,6 @@
                 <w:szCs w:val="22"/>
               </w:rPr>
             </w:pPr>
-            <w:proofErr w:type="gramStart"/>
             <w:r>
               <w:rPr>
                 <w:rFonts w:asciiTheme="minorHAnsi" w:eastAsia="Calibri" w:hAnsiTheme="minorHAnsi" w:cs="Arial"/>
@@ -3845,17 +4344,7 @@
                 <w:sz w:val="20"/>
                 <w:szCs w:val="22"/>
               </w:rPr>
-              <w:t>correspondent</w:t>
-            </w:r>
-            <w:proofErr w:type="gramEnd"/>
-            <w:r>
-              <w:rPr>
-                <w:rFonts w:asciiTheme="minorHAnsi" w:eastAsia="Calibri" w:hAnsiTheme="minorHAnsi" w:cs="Arial"/>
-                <w:color w:val="000000"/>
-                <w:sz w:val="20"/>
-                <w:szCs w:val="22"/>
-              </w:rPr>
-              <w:t xml:space="preserve"> au paramétrage présenté sur le</w:t>
+              <w:t>correspondent au paramétrage présenté sur le</w:t>
             </w:r>
           </w:p>
           <w:p>
@@ -3871,7 +4360,6 @@
                 <w:szCs w:val="22"/>
               </w:rPr>
             </w:pPr>
-            <w:proofErr w:type="gramStart"/>
             <w:r>
               <w:rPr>
                 <w:rFonts w:asciiTheme="minorHAnsi" w:eastAsia="Calibri" w:hAnsiTheme="minorHAnsi" w:cs="Arial"/>
@@ -3879,17 +4367,7 @@
                 <w:sz w:val="20"/>
                 <w:szCs w:val="22"/>
               </w:rPr>
-              <w:t>document</w:t>
-            </w:r>
-            <w:proofErr w:type="gramEnd"/>
-            <w:r>
-              <w:rPr>
-                <w:rFonts w:asciiTheme="minorHAnsi" w:eastAsia="Calibri" w:hAnsiTheme="minorHAnsi" w:cs="Arial"/>
-                <w:color w:val="000000"/>
-                <w:sz w:val="20"/>
-                <w:szCs w:val="22"/>
-              </w:rPr>
-              <w:t xml:space="preserve"> d’accompagnement</w:t>
+              <w:t>document d’accompagnement</w:t>
             </w:r>
             <w:r>
               <w:rPr>
@@ -3962,25 +4440,7 @@
                 <w:sz w:val="20"/>
                 <w:szCs w:val="20"/>
               </w:rPr>
-              <w:t xml:space="preserve">déterminée la loi utilisée par l’interface Falcon entre 􀜼􀮿 et 􀟙􀮿 (l’indice 􀜨 fait référence au fait que ces positions sont </w:t>
-            </w:r>
-            <w:proofErr w:type="gramStart"/>
-            <w:r>
-              <w:rPr>
-                <w:rFonts w:asciiTheme="minorHAnsi" w:hAnsiTheme="minorHAnsi"/>
-                <w:sz w:val="20"/>
-                <w:szCs w:val="20"/>
-              </w:rPr>
-              <w:t>obtenue</w:t>
-            </w:r>
-            <w:proofErr w:type="gramEnd"/>
-            <w:r>
-              <w:rPr>
-                <w:rFonts w:asciiTheme="minorHAnsi" w:hAnsiTheme="minorHAnsi"/>
-                <w:sz w:val="20"/>
-                <w:szCs w:val="20"/>
-              </w:rPr>
-              <w:t xml:space="preserve"> par</w:t>
+              <w:t>déterminée la loi utilisée par l’interface Falcon entre 􀜼􀮿 et 􀟙􀮿 (l’indice 􀜨 fait référence au fait que ces positions sont obtenue par</w:t>
             </w:r>
             <w:r>
               <w:rPr>
@@ -4065,25 +4525,7 @@
                 <w:sz w:val="20"/>
                 <w:szCs w:val="20"/>
               </w:rPr>
-              <w:t xml:space="preserve">Lancer l’application </w:t>
-            </w:r>
-            <w:proofErr w:type="spellStart"/>
-            <w:r>
-              <w:rPr>
-                <w:rFonts w:asciiTheme="minorHAnsi" w:hAnsiTheme="minorHAnsi"/>
-                <w:sz w:val="20"/>
-                <w:szCs w:val="20"/>
-              </w:rPr>
-              <w:t>Falcon_acquerir</w:t>
-            </w:r>
-            <w:proofErr w:type="spellEnd"/>
-            <w:r>
-              <w:rPr>
-                <w:rFonts w:asciiTheme="minorHAnsi" w:hAnsiTheme="minorHAnsi"/>
-                <w:sz w:val="20"/>
-                <w:szCs w:val="20"/>
-              </w:rPr>
-              <w:t>.</w:t>
+              <w:t>Lancer l’application Falcon_acquerir.</w:t>
             </w:r>
           </w:p>
           <w:p>
@@ -4633,7 +5075,6 @@
         <w:pStyle w:val="Titre2"/>
       </w:pPr>
       <w:r>
-        <w:lastRenderedPageBreak/>
         <w:t>Quantification expérimentale et comparaison avec une simulation</w:t>
       </w:r>
     </w:p>
@@ -4868,18 +5309,8 @@
                 <w:sz w:val="20"/>
                 <w:szCs w:val="20"/>
               </w:rPr>
-              <w:t xml:space="preserve">Positionner à la main l’effecteur tel que Z soit proche de 0 (à 􀵇0,5 􀝉􀝉 </w:t>
-            </w:r>
-            <w:proofErr w:type="gramStart"/>
-            <w:r>
-              <w:rPr>
-                <w:rFonts w:asciiTheme="minorHAnsi" w:hAnsiTheme="minorHAnsi"/>
-                <w:sz w:val="20"/>
-                <w:szCs w:val="20"/>
-              </w:rPr>
-              <w:t>􁈻;</w:t>
-            </w:r>
-            <w:proofErr w:type="gramEnd"/>
+              <w:t>Positionner à la main l’effecteur tel que Z soit proche de 0 (à 􀵇0,5 􀝉􀝉 􁈻;</w:t>
+            </w:r>
           </w:p>
           <w:p>
             <w:pPr>
@@ -4922,25 +5353,7 @@
                 <w:sz w:val="20"/>
                 <w:szCs w:val="20"/>
               </w:rPr>
-              <w:t>La prise d’origine du pied à coulisse a été faite. (</w:t>
-            </w:r>
-            <w:proofErr w:type="gramStart"/>
-            <w:r>
-              <w:rPr>
-                <w:rFonts w:asciiTheme="minorHAnsi" w:hAnsiTheme="minorHAnsi"/>
-                <w:sz w:val="20"/>
-                <w:szCs w:val="20"/>
-              </w:rPr>
-              <w:t>la</w:t>
-            </w:r>
-            <w:proofErr w:type="gramEnd"/>
-            <w:r>
-              <w:rPr>
-                <w:rFonts w:asciiTheme="minorHAnsi" w:hAnsiTheme="minorHAnsi"/>
-                <w:sz w:val="20"/>
-                <w:szCs w:val="20"/>
-              </w:rPr>
-              <w:t xml:space="preserve"> mesure de l’angle par codeur sera celle du robot,</w:t>
+              <w:t>La prise d’origine du pied à coulisse a été faite. (la mesure de l’angle par codeur sera celle du robot,</w:t>
             </w:r>
             <w:r>
               <w:rPr>
@@ -4984,6 +5397,7 @@
                 <w:sz w:val="20"/>
                 <w:szCs w:val="20"/>
               </w:rPr>
+              <w:lastRenderedPageBreak/>
               <w:t>Ouvrir la fenêtre d’acquisition de la position par les capteurs :</w:t>
             </w:r>
           </w:p>
@@ -5006,25 +5420,7 @@
                 <w:sz w:val="20"/>
                 <w:szCs w:val="20"/>
               </w:rPr>
-              <w:t xml:space="preserve">Si la carte </w:t>
-            </w:r>
-            <w:proofErr w:type="spellStart"/>
-            <w:r>
-              <w:rPr>
-                <w:rFonts w:asciiTheme="minorHAnsi" w:hAnsiTheme="minorHAnsi"/>
-                <w:sz w:val="20"/>
-                <w:szCs w:val="20"/>
-              </w:rPr>
-              <w:t>arduino</w:t>
-            </w:r>
-            <w:proofErr w:type="spellEnd"/>
-            <w:r>
-              <w:rPr>
-                <w:rFonts w:asciiTheme="minorHAnsi" w:hAnsiTheme="minorHAnsi"/>
-                <w:sz w:val="20"/>
-                <w:szCs w:val="20"/>
-              </w:rPr>
-              <w:t xml:space="preserve"> n’est pas reconnue, vérifier les branchements et choisir le port COM</w:t>
+              <w:t>Si la carte arduino n’est pas reconnue, vérifier les branchements et choisir le port COM</w:t>
             </w:r>
             <w:r>
               <w:rPr>
@@ -5090,23 +5486,13 @@
                 <w:szCs w:val="20"/>
               </w:rPr>
             </w:pPr>
-            <w:proofErr w:type="gramStart"/>
-            <w:r>
-              <w:rPr>
-                <w:rFonts w:asciiTheme="minorHAnsi" w:hAnsiTheme="minorHAnsi"/>
-                <w:sz w:val="20"/>
-                <w:szCs w:val="20"/>
-              </w:rPr>
-              <w:t>enregistrement</w:t>
-            </w:r>
-            <w:proofErr w:type="gramEnd"/>
-            <w:r>
-              <w:rPr>
-                <w:rFonts w:asciiTheme="minorHAnsi" w:hAnsiTheme="minorHAnsi"/>
-                <w:sz w:val="20"/>
-                <w:szCs w:val="20"/>
-              </w:rPr>
-              <w:t xml:space="preserve"> avant la stabilisation de la mesure serait erronée).</w:t>
+            <w:r>
+              <w:rPr>
+                <w:rFonts w:asciiTheme="minorHAnsi" w:hAnsiTheme="minorHAnsi"/>
+                <w:sz w:val="20"/>
+                <w:szCs w:val="20"/>
+              </w:rPr>
+              <w:t>enregistrement avant la stabilisation de la mesure serait erronée).</w:t>
             </w:r>
           </w:p>
           <w:p>
@@ -5181,8 +5567,21 @@
                 <w:szCs w:val="20"/>
                 <w:lang w:eastAsia="zh-CN"/>
               </w:rPr>
+              <w:lastRenderedPageBreak/>
               <w:t>Prise en main du modèle</w:t>
             </w:r>
+            <w:r>
+              <w:rPr>
+                <w:rFonts w:cs="Times New Roman"/>
+                <w:b/>
+                <w:bCs/>
+                <w:szCs w:val="20"/>
+                <w:lang w:eastAsia="zh-CN"/>
+              </w:rPr>
+              <w:t xml:space="preserve"> (si pas encore faite)</w:t>
+            </w:r>
+            <w:bookmarkStart w:id="1" w:name="_GoBack"/>
+            <w:bookmarkEnd w:id="1"/>
           </w:p>
           <w:p>
             <w:pPr>
@@ -5201,7 +5600,6 @@
                 <w:szCs w:val="22"/>
               </w:rPr>
             </w:pPr>
-            <w:proofErr w:type="spellStart"/>
             <w:r>
               <w:rPr>
                 <w:rFonts w:ascii="Times New Roman" w:eastAsia="Calibri" w:hAnsi="Times New Roman" w:cs="Arial"/>
@@ -5209,9 +5607,8 @@
                 <w:sz w:val="20"/>
                 <w:szCs w:val="22"/>
               </w:rPr>
-              <w:t>Ouvir</w:t>
-            </w:r>
-            <w:proofErr w:type="spellEnd"/>
+              <w:t>Ouv</w:t>
+            </w:r>
             <w:r>
               <w:rPr>
                 <w:rFonts w:ascii="Times New Roman" w:eastAsia="Calibri" w:hAnsi="Times New Roman" w:cs="Arial"/>
@@ -5219,9 +5616,8 @@
                 <w:sz w:val="20"/>
                 <w:szCs w:val="22"/>
               </w:rPr>
-              <w:t xml:space="preserve"> </w:t>
-            </w:r>
-            <w:proofErr w:type="spellStart"/>
+              <w:t>r</w:t>
+            </w:r>
             <w:r>
               <w:rPr>
                 <w:rFonts w:ascii="Times New Roman" w:eastAsia="Calibri" w:hAnsi="Times New Roman" w:cs="Arial"/>
@@ -5229,37 +5625,7 @@
                 <w:sz w:val="20"/>
                 <w:szCs w:val="22"/>
               </w:rPr>
-              <w:t>Solidworks</w:t>
-            </w:r>
-            <w:proofErr w:type="spellEnd"/>
-            <w:r>
-              <w:rPr>
-                <w:rFonts w:ascii="Times New Roman" w:eastAsia="Calibri" w:hAnsi="Times New Roman" w:cs="Arial"/>
-                <w:color w:val="000000"/>
-                <w:sz w:val="20"/>
-                <w:szCs w:val="22"/>
-              </w:rPr>
-              <w:t xml:space="preserve"> et activer </w:t>
-            </w:r>
-            <w:proofErr w:type="spellStart"/>
-            <w:r>
-              <w:rPr>
-                <w:rFonts w:ascii="Times New Roman" w:eastAsia="Calibri" w:hAnsi="Times New Roman" w:cs="Arial"/>
-                <w:color w:val="000000"/>
-                <w:sz w:val="20"/>
-                <w:szCs w:val="22"/>
-              </w:rPr>
-              <w:t>meca</w:t>
-            </w:r>
-            <w:proofErr w:type="spellEnd"/>
-            <w:r>
-              <w:rPr>
-                <w:rFonts w:ascii="Times New Roman" w:eastAsia="Calibri" w:hAnsi="Times New Roman" w:cs="Arial"/>
-                <w:color w:val="000000"/>
-                <w:sz w:val="20"/>
-                <w:szCs w:val="22"/>
-              </w:rPr>
-              <w:t xml:space="preserve"> 3D (outil/complément)</w:t>
+              <w:t>ir Solidworks et activer meca 3D (outil/complément)</w:t>
             </w:r>
           </w:p>
           <w:p>
@@ -5367,6 +5733,7 @@
                 <w:sz w:val="20"/>
                 <w:szCs w:val="20"/>
               </w:rPr>
+              <w:lastRenderedPageBreak/>
               <w:t>Analyse des résultats expérimentaux</w:t>
             </w:r>
           </w:p>
@@ -5536,25 +5903,7 @@
                 <w:color w:val="000000"/>
                 <w:sz w:val="20"/>
               </w:rPr>
-              <w:t xml:space="preserve">Mettre en place </w:t>
-            </w:r>
-            <w:proofErr w:type="gramStart"/>
-            <w:r>
-              <w:rPr>
-                <w:rFonts w:asciiTheme="minorHAnsi" w:hAnsiTheme="minorHAnsi"/>
-                <w:color w:val="000000"/>
-                <w:sz w:val="20"/>
-              </w:rPr>
-              <w:t>le simulation</w:t>
-            </w:r>
-            <w:proofErr w:type="gramEnd"/>
-            <w:r>
-              <w:rPr>
-                <w:rFonts w:asciiTheme="minorHAnsi" w:hAnsiTheme="minorHAnsi"/>
-                <w:color w:val="000000"/>
-                <w:sz w:val="20"/>
-              </w:rPr>
-              <w:t xml:space="preserve"> pour vérifier que les actionneurs se comportent comme prévu et qu’on obtient bien la loi entrée-sortie déterminée dans la partie modélisation. </w:t>
+              <w:t>Mettre en place le simulation pour vérifier que les actionneurs se comportent comme prévu et qu’on obtient bien la loi entrée-sortie déterminée dans la partie modélisation. </w:t>
             </w:r>
           </w:p>
           <w:p>
@@ -5603,25 +5952,7 @@
           <w:szCs w:val="20"/>
           <w:lang w:eastAsia="zh-CN"/>
         </w:rPr>
-        <w:t xml:space="preserve">A l’aide de l’application </w:t>
-      </w:r>
-      <w:proofErr w:type="spellStart"/>
-      <w:r>
-        <w:rPr>
-          <w:rFonts w:cs="Times New Roman"/>
-          <w:szCs w:val="20"/>
-          <w:lang w:eastAsia="zh-CN"/>
-        </w:rPr>
-        <w:t>Falcon_acquisition</w:t>
-      </w:r>
-      <w:proofErr w:type="spellEnd"/>
-      <w:r>
-        <w:rPr>
-          <w:rFonts w:cs="Times New Roman"/>
-          <w:szCs w:val="20"/>
-          <w:lang w:eastAsia="zh-CN"/>
-        </w:rPr>
-        <w:t>, renseigner la loi théorique déterminée précédemment ;</w:t>
+        <w:t>A l’aide de l’application Falcon_acquisition, renseigner la loi théorique déterminée précédemment ;</w:t>
       </w:r>
     </w:p>
     <w:p>
@@ -5708,7 +6039,6 @@
                 <w:szCs w:val="20"/>
                 <w:lang w:eastAsia="zh-CN"/>
               </w:rPr>
-              <w:lastRenderedPageBreak/>
               <w:t>Le principal écart entre les deux courbes a pour cause l’usage de repères et d’origines différents. En effet, les résultats théoriques</w:t>
             </w:r>
           </w:p>
@@ -5721,23 +6051,13 @@
                 <w:lang w:eastAsia="zh-CN"/>
               </w:rPr>
             </w:pPr>
-            <w:proofErr w:type="gramStart"/>
             <w:r>
               <w:rPr>
                 <w:rFonts w:cs="Times New Roman"/>
                 <w:szCs w:val="20"/>
                 <w:lang w:eastAsia="zh-CN"/>
               </w:rPr>
-              <w:t>et</w:t>
-            </w:r>
-            <w:proofErr w:type="gramEnd"/>
-            <w:r>
-              <w:rPr>
-                <w:rFonts w:cs="Times New Roman"/>
-                <w:szCs w:val="20"/>
-                <w:lang w:eastAsia="zh-CN"/>
-              </w:rPr>
-              <w:t xml:space="preserve"> les mesures par l’interface Falcon ont été réalisés avec des références différentes :</w:t>
+              <w:t>et les mesures par l’interface Falcon ont été réalisés avec des références différentes :</w:t>
             </w:r>
           </w:p>
           <w:p>
@@ -5754,23 +6074,13 @@
                 <w:lang w:eastAsia="zh-CN"/>
               </w:rPr>
             </w:pPr>
-            <w:proofErr w:type="gramStart"/>
             <w:r>
               <w:rPr>
                 <w:rFonts w:cs="Times New Roman"/>
                 <w:szCs w:val="20"/>
                 <w:lang w:eastAsia="zh-CN"/>
               </w:rPr>
-              <w:t>repère</w:t>
-            </w:r>
-            <w:proofErr w:type="gramEnd"/>
-            <w:r>
-              <w:rPr>
-                <w:rFonts w:cs="Times New Roman"/>
-                <w:szCs w:val="20"/>
-                <w:lang w:eastAsia="zh-CN"/>
-              </w:rPr>
-              <w:t xml:space="preserve"> utilisé pour la loi théorique : </w:t>
+              <w:t xml:space="preserve">repère utilisé pour la loi théorique : </w:t>
             </w:r>
             <m:oMath>
               <m:d>
@@ -5904,23 +6214,13 @@
                 <w:lang w:eastAsia="zh-CN"/>
               </w:rPr>
             </w:pPr>
-            <w:proofErr w:type="gramStart"/>
             <w:r>
               <w:rPr>
                 <w:rFonts w:cs="Times New Roman"/>
                 <w:szCs w:val="20"/>
                 <w:lang w:eastAsia="zh-CN"/>
               </w:rPr>
-              <w:t>repère</w:t>
-            </w:r>
-            <w:proofErr w:type="gramEnd"/>
-            <w:r>
-              <w:rPr>
-                <w:rFonts w:cs="Times New Roman"/>
-                <w:szCs w:val="20"/>
-                <w:lang w:eastAsia="zh-CN"/>
-              </w:rPr>
-              <w:t xml:space="preserve"> utilisé pour la mesure par Falcon: </w:t>
+              <w:t xml:space="preserve">repère utilisé pour la mesure par Falcon: </w:t>
             </w:r>
             <m:oMath>
               <m:d>
@@ -6558,6 +6858,7 @@
                 <w:szCs w:val="20"/>
                 <w:lang w:eastAsia="zh-CN"/>
               </w:rPr>
+              <w:lastRenderedPageBreak/>
               <w:drawing>
                 <wp:inline distT="0" distB="0" distL="0" distR="0" wp14:anchorId="5142D0CC" wp14:editId="3592D0C5">
                   <wp:extent cx="2867892" cy="1590040"/>
@@ -6728,23 +7029,13 @@
         </w:rPr>
         <w:t xml:space="preserve"> </w:t>
       </w:r>
-      <w:proofErr w:type="spellStart"/>
       <w:r>
         <w:rPr>
           <w:rFonts w:cs="Times New Roman"/>
           <w:szCs w:val="20"/>
           <w:lang w:eastAsia="zh-CN"/>
         </w:rPr>
-        <w:t>Falcon_acquerir</w:t>
-      </w:r>
-      <w:proofErr w:type="spellEnd"/>
-      <w:r>
-        <w:rPr>
-          <w:rFonts w:cs="Times New Roman"/>
-          <w:szCs w:val="20"/>
-          <w:lang w:eastAsia="zh-CN"/>
-        </w:rPr>
-        <w:t xml:space="preserve"> ; Faire de même pour la colonne des valeurs prises par </w:t>
+        <w:t xml:space="preserve">Falcon_acquerir ; Faire de même pour la colonne des valeurs prises par </w:t>
       </w:r>
       <w:r>
         <w:rPr>
@@ -6848,23 +7139,13 @@
           <w:szCs w:val="20"/>
         </w:rPr>
       </w:pPr>
-      <w:proofErr w:type="gramStart"/>
       <w:r>
         <w:rPr>
           <w:rFonts w:asciiTheme="minorHAnsi" w:hAnsiTheme="minorHAnsi"/>
           <w:sz w:val="20"/>
           <w:szCs w:val="20"/>
         </w:rPr>
-        <w:t>la</w:t>
-      </w:r>
-      <w:proofErr w:type="gramEnd"/>
-      <w:r>
-        <w:rPr>
-          <w:rFonts w:asciiTheme="minorHAnsi" w:hAnsiTheme="minorHAnsi"/>
-          <w:sz w:val="20"/>
-          <w:szCs w:val="20"/>
-        </w:rPr>
-        <w:t xml:space="preserve"> courbe obtenue par le Falcon,</w:t>
+        <w:t>la courbe obtenue par le Falcon,</w:t>
       </w:r>
     </w:p>
     <w:p>
@@ -6880,23 +7161,13 @@
           <w:szCs w:val="20"/>
         </w:rPr>
       </w:pPr>
-      <w:proofErr w:type="gramStart"/>
       <w:r>
         <w:rPr>
           <w:rFonts w:asciiTheme="minorHAnsi" w:hAnsiTheme="minorHAnsi"/>
           <w:sz w:val="20"/>
           <w:szCs w:val="20"/>
         </w:rPr>
-        <w:t>la</w:t>
-      </w:r>
-      <w:proofErr w:type="gramEnd"/>
-      <w:r>
-        <w:rPr>
-          <w:rFonts w:asciiTheme="minorHAnsi" w:hAnsiTheme="minorHAnsi"/>
-          <w:sz w:val="20"/>
-          <w:szCs w:val="20"/>
-        </w:rPr>
-        <w:t xml:space="preserve"> courbe obtenue théoriquement ou par simulation.</w:t>
+        <w:t>la courbe obtenue théoriquement ou par simulation.</w:t>
       </w:r>
     </w:p>
     <w:p>
@@ -6912,23 +7183,13 @@
           <w:szCs w:val="20"/>
         </w:rPr>
       </w:pPr>
-      <w:proofErr w:type="gramStart"/>
       <w:r>
         <w:rPr>
           <w:rFonts w:asciiTheme="minorHAnsi" w:hAnsiTheme="minorHAnsi"/>
           <w:sz w:val="20"/>
           <w:szCs w:val="20"/>
         </w:rPr>
-        <w:t>la</w:t>
-      </w:r>
-      <w:proofErr w:type="gramEnd"/>
-      <w:r>
-        <w:rPr>
-          <w:rFonts w:asciiTheme="minorHAnsi" w:hAnsiTheme="minorHAnsi"/>
-          <w:sz w:val="20"/>
-          <w:szCs w:val="20"/>
-        </w:rPr>
-        <w:t xml:space="preserve"> courbe expérimentale. </w:t>
+        <w:t xml:space="preserve">la courbe expérimentale. </w:t>
       </w:r>
     </w:p>
     <w:p>
@@ -7124,7 +7385,6 @@
         <w:pStyle w:val="Titre1"/>
       </w:pPr>
       <w:r>
-        <w:lastRenderedPageBreak/>
         <w:t>Annexes</w:t>
       </w:r>
     </w:p>
@@ -7143,6 +7403,7 @@
           <w:noProof/>
           <w:lang w:eastAsia="zh-CN"/>
         </w:rPr>
+        <w:lastRenderedPageBreak/>
         <w:drawing>
           <wp:inline distT="0" distB="0" distL="0" distR="0" wp14:anchorId="55C3DC02" wp14:editId="55DC0E85">
             <wp:extent cx="5679625" cy="3722246"/>
@@ -8409,19 +8670,11 @@
                       <w:sz w:val="22"/>
                     </w:rPr>
                   </w:pPr>
-                  <w:proofErr w:type="gramStart"/>
                   <w:r>
                     <w:rPr>
                       <w:rFonts w:ascii="CMR10" w:hAnsi="CMR10" w:cs="CMR10"/>
                     </w:rPr>
-                    <w:t>distances</w:t>
-                  </w:r>
-                  <w:proofErr w:type="gramEnd"/>
-                  <w:r>
-                    <w:rPr>
-                      <w:rFonts w:ascii="CMR10" w:hAnsi="CMR10" w:cs="CMR10"/>
-                    </w:rPr>
-                    <w:t xml:space="preserve"> (mm)</w:t>
+                    <w:t>distances (mm)</w:t>
                   </w:r>
                 </w:p>
               </w:tc>
@@ -8442,7 +8695,6 @@
                       <w:sz w:val="22"/>
                     </w:rPr>
                   </w:pPr>
-                  <w:proofErr w:type="gramStart"/>
                   <w:r>
                     <w:rPr>
                       <w:rFonts w:ascii="Calibri" w:hAnsi="Calibri" w:cs="Calibri"/>
@@ -8450,7 +8702,6 @@
                     </w:rPr>
                     <w:t>a</w:t>
                   </w:r>
-                  <w:proofErr w:type="gramEnd"/>
                 </w:p>
               </w:tc>
               <w:tc>
@@ -8489,7 +8740,6 @@
                       <w:sz w:val="22"/>
                     </w:rPr>
                   </w:pPr>
-                  <w:proofErr w:type="gramStart"/>
                   <w:r>
                     <w:rPr>
                       <w:rFonts w:ascii="Calibri" w:hAnsi="Calibri" w:cs="Calibri"/>
@@ -8497,7 +8747,6 @@
                     </w:rPr>
                     <w:t>e</w:t>
                   </w:r>
-                  <w:proofErr w:type="gramEnd"/>
                 </w:p>
               </w:tc>
               <w:tc>
@@ -8544,7 +8793,6 @@
                       <w:sz w:val="22"/>
                     </w:rPr>
                   </w:pPr>
-                  <w:proofErr w:type="gramStart"/>
                   <w:r>
                     <w:rPr>
                       <w:rFonts w:ascii="Calibri" w:hAnsi="Calibri" w:cs="Calibri"/>
@@ -8552,7 +8800,6 @@
                     </w:rPr>
                     <w:t>b</w:t>
                   </w:r>
-                  <w:proofErr w:type="gramEnd"/>
                 </w:p>
               </w:tc>
               <w:tc>
@@ -8591,7 +8838,6 @@
                       <w:sz w:val="22"/>
                     </w:rPr>
                   </w:pPr>
-                  <w:proofErr w:type="gramStart"/>
                   <w:r>
                     <w:rPr>
                       <w:rFonts w:ascii="Calibri" w:hAnsi="Calibri" w:cs="Calibri"/>
@@ -8599,7 +8845,6 @@
                     </w:rPr>
                     <w:t>f</w:t>
                   </w:r>
-                  <w:proofErr w:type="gramEnd"/>
                 </w:p>
               </w:tc>
               <w:tc>
@@ -8640,7 +8885,6 @@
                       <w:sz w:val="22"/>
                     </w:rPr>
                   </w:pPr>
-                  <w:proofErr w:type="gramStart"/>
                   <w:r>
                     <w:rPr>
                       <w:rFonts w:ascii="Calibri" w:hAnsi="Calibri" w:cs="Calibri"/>
@@ -8648,7 +8892,6 @@
                     </w:rPr>
                     <w:t>c</w:t>
                   </w:r>
-                  <w:proofErr w:type="gramEnd"/>
                 </w:p>
               </w:tc>
               <w:tc>
@@ -8687,7 +8930,6 @@
                       <w:sz w:val="22"/>
                     </w:rPr>
                   </w:pPr>
-                  <w:proofErr w:type="gramStart"/>
                   <w:r>
                     <w:rPr>
                       <w:rFonts w:ascii="Calibri" w:hAnsi="Calibri" w:cs="Calibri"/>
@@ -8695,7 +8937,6 @@
                     </w:rPr>
                     <w:t>r</w:t>
                   </w:r>
-                  <w:proofErr w:type="gramEnd"/>
                 </w:p>
               </w:tc>
               <w:tc>
@@ -8742,7 +8983,6 @@
                       <w:sz w:val="22"/>
                     </w:rPr>
                   </w:pPr>
-                  <w:proofErr w:type="gramStart"/>
                   <w:r>
                     <w:rPr>
                       <w:rFonts w:ascii="Calibri" w:hAnsi="Calibri" w:cs="Calibri"/>
@@ -8750,7 +8990,6 @@
                     </w:rPr>
                     <w:t>d</w:t>
                   </w:r>
-                  <w:proofErr w:type="gramEnd"/>
                 </w:p>
               </w:tc>
               <w:tc>
@@ -8795,7 +9034,6 @@
                       <w:sz w:val="22"/>
                     </w:rPr>
                   </w:pPr>
-                  <w:proofErr w:type="gramStart"/>
                   <w:r>
                     <w:rPr>
                       <w:rFonts w:ascii="Calibri" w:hAnsi="Calibri" w:cs="Calibri"/>
@@ -8803,7 +9041,6 @@
                     </w:rPr>
                     <w:t>s</w:t>
                   </w:r>
-                  <w:proofErr w:type="gramEnd"/>
                 </w:p>
               </w:tc>
               <w:tc>
@@ -10473,6 +10710,119 @@
     </w:lvl>
   </w:abstractNum>
   <w:abstractNum w:abstractNumId="15">
+    <w:nsid w:val="65314513"/>
+    <w:multiLevelType w:val="hybridMultilevel"/>
+    <w:tmpl w:val="57AA7304"/>
+    <w:lvl w:ilvl="0" w:tplc="040C0001">
+      <w:start w:val="1"/>
+      <w:numFmt w:val="bullet"/>
+      <w:lvlText w:val=""/>
+      <w:lvlJc w:val="left"/>
+      <w:pPr>
+        <w:ind w:left="720" w:hanging="360"/>
+      </w:pPr>
+      <w:rPr>
+        <w:rFonts w:ascii="Symbol" w:hAnsi="Symbol" w:hint="default"/>
+      </w:rPr>
+    </w:lvl>
+    <w:lvl w:ilvl="1" w:tplc="040C0003" w:tentative="1">
+      <w:start w:val="1"/>
+      <w:numFmt w:val="bullet"/>
+      <w:lvlText w:val="o"/>
+      <w:lvlJc w:val="left"/>
+      <w:pPr>
+        <w:ind w:left="1440" w:hanging="360"/>
+      </w:pPr>
+      <w:rPr>
+        <w:rFonts w:ascii="Courier New" w:hAnsi="Courier New" w:cs="Courier New" w:hint="default"/>
+      </w:rPr>
+    </w:lvl>
+    <w:lvl w:ilvl="2" w:tplc="040C0005" w:tentative="1">
+      <w:start w:val="1"/>
+      <w:numFmt w:val="bullet"/>
+      <w:lvlText w:val=""/>
+      <w:lvlJc w:val="left"/>
+      <w:pPr>
+        <w:ind w:left="2160" w:hanging="360"/>
+      </w:pPr>
+      <w:rPr>
+        <w:rFonts w:ascii="Wingdings" w:hAnsi="Wingdings" w:hint="default"/>
+      </w:rPr>
+    </w:lvl>
+    <w:lvl w:ilvl="3" w:tplc="040C0001" w:tentative="1">
+      <w:start w:val="1"/>
+      <w:numFmt w:val="bullet"/>
+      <w:lvlText w:val=""/>
+      <w:lvlJc w:val="left"/>
+      <w:pPr>
+        <w:ind w:left="2880" w:hanging="360"/>
+      </w:pPr>
+      <w:rPr>
+        <w:rFonts w:ascii="Symbol" w:hAnsi="Symbol" w:hint="default"/>
+      </w:rPr>
+    </w:lvl>
+    <w:lvl w:ilvl="4" w:tplc="040C0003" w:tentative="1">
+      <w:start w:val="1"/>
+      <w:numFmt w:val="bullet"/>
+      <w:lvlText w:val="o"/>
+      <w:lvlJc w:val="left"/>
+      <w:pPr>
+        <w:ind w:left="3600" w:hanging="360"/>
+      </w:pPr>
+      <w:rPr>
+        <w:rFonts w:ascii="Courier New" w:hAnsi="Courier New" w:cs="Courier New" w:hint="default"/>
+      </w:rPr>
+    </w:lvl>
+    <w:lvl w:ilvl="5" w:tplc="040C0005" w:tentative="1">
+      <w:start w:val="1"/>
+      <w:numFmt w:val="bullet"/>
+      <w:lvlText w:val=""/>
+      <w:lvlJc w:val="left"/>
+      <w:pPr>
+        <w:ind w:left="4320" w:hanging="360"/>
+      </w:pPr>
+      <w:rPr>
+        <w:rFonts w:ascii="Wingdings" w:hAnsi="Wingdings" w:hint="default"/>
+      </w:rPr>
+    </w:lvl>
+    <w:lvl w:ilvl="6" w:tplc="040C0001" w:tentative="1">
+      <w:start w:val="1"/>
+      <w:numFmt w:val="bullet"/>
+      <w:lvlText w:val=""/>
+      <w:lvlJc w:val="left"/>
+      <w:pPr>
+        <w:ind w:left="5040" w:hanging="360"/>
+      </w:pPr>
+      <w:rPr>
+        <w:rFonts w:ascii="Symbol" w:hAnsi="Symbol" w:hint="default"/>
+      </w:rPr>
+    </w:lvl>
+    <w:lvl w:ilvl="7" w:tplc="040C0003" w:tentative="1">
+      <w:start w:val="1"/>
+      <w:numFmt w:val="bullet"/>
+      <w:lvlText w:val="o"/>
+      <w:lvlJc w:val="left"/>
+      <w:pPr>
+        <w:ind w:left="5760" w:hanging="360"/>
+      </w:pPr>
+      <w:rPr>
+        <w:rFonts w:ascii="Courier New" w:hAnsi="Courier New" w:cs="Courier New" w:hint="default"/>
+      </w:rPr>
+    </w:lvl>
+    <w:lvl w:ilvl="8" w:tplc="040C0005" w:tentative="1">
+      <w:start w:val="1"/>
+      <w:numFmt w:val="bullet"/>
+      <w:lvlText w:val=""/>
+      <w:lvlJc w:val="left"/>
+      <w:pPr>
+        <w:ind w:left="6480" w:hanging="360"/>
+      </w:pPr>
+      <w:rPr>
+        <w:rFonts w:ascii="Wingdings" w:hAnsi="Wingdings" w:hint="default"/>
+      </w:rPr>
+    </w:lvl>
+  </w:abstractNum>
+  <w:abstractNum w:abstractNumId="16">
     <w:nsid w:val="66384369"/>
     <w:multiLevelType w:val="hybridMultilevel"/>
     <w:tmpl w:val="BE229EF0"/>
@@ -10585,7 +10935,7 @@
       </w:rPr>
     </w:lvl>
   </w:abstractNum>
-  <w:abstractNum w:abstractNumId="16">
+  <w:abstractNum w:abstractNumId="17">
     <w:nsid w:val="709145F7"/>
     <w:multiLevelType w:val="hybridMultilevel"/>
     <w:tmpl w:val="1980A55C"/>
@@ -10678,7 +11028,7 @@
       </w:pPr>
     </w:lvl>
   </w:abstractNum>
-  <w:abstractNum w:abstractNumId="17">
+  <w:abstractNum w:abstractNumId="18">
     <w:nsid w:val="78622C42"/>
     <w:multiLevelType w:val="hybridMultilevel"/>
     <w:tmpl w:val="B314B880"/>
@@ -10791,7 +11141,7 @@
       </w:rPr>
     </w:lvl>
   </w:abstractNum>
-  <w:abstractNum w:abstractNumId="18">
+  <w:abstractNum w:abstractNumId="19">
     <w:nsid w:val="7F896FC8"/>
     <w:multiLevelType w:val="hybridMultilevel"/>
     <w:tmpl w:val="3FC85166"/>
@@ -10929,13 +11279,13 @@
     <w:abstractNumId w:val="14"/>
   </w:num>
   <w:num w:numId="9">
-    <w:abstractNumId w:val="18"/>
+    <w:abstractNumId w:val="19"/>
   </w:num>
   <w:num w:numId="10">
     <w:abstractNumId w:val="8"/>
   </w:num>
   <w:num w:numId="11">
-    <w:abstractNumId w:val="17"/>
+    <w:abstractNumId w:val="18"/>
   </w:num>
   <w:num w:numId="12">
     <w:abstractNumId w:val="11"/>
@@ -10947,10 +11297,10 @@
     <w:abstractNumId w:val="9"/>
   </w:num>
   <w:num w:numId="15">
-    <w:abstractNumId w:val="15"/>
+    <w:abstractNumId w:val="16"/>
   </w:num>
   <w:num w:numId="16">
-    <w:abstractNumId w:val="16"/>
+    <w:abstractNumId w:val="17"/>
   </w:num>
   <w:num w:numId="17">
     <w:abstractNumId w:val="7"/>
@@ -10960,6 +11310,9 @@
   </w:num>
   <w:num w:numId="19">
     <w:abstractNumId w:val="13"/>
+  </w:num>
+  <w:num w:numId="20">
+    <w:abstractNumId w:val="15"/>
   </w:num>
   <w:numIdMacAtCleanup w:val="17"/>
 </w:numbering>
@@ -12519,7 +12872,7 @@
 </file>
 
 <file path=customXml/itemProps1.xml><?xml version="1.0" encoding="utf-8"?>
-<ds:datastoreItem xmlns:ds="http://schemas.openxmlformats.org/officeDocument/2006/customXml" ds:itemID="{91889E42-01E3-554C-95AE-3EA2AD5614A8}">
+<ds:datastoreItem xmlns:ds="http://schemas.openxmlformats.org/officeDocument/2006/customXml" ds:itemID="{1E3E2BD9-CC2D-5949-864A-E889A1341184}">
   <ds:schemaRefs>
     <ds:schemaRef ds:uri="http://schemas.openxmlformats.org/officeDocument/2006/bibliography"/>
   </ds:schemaRefs>

</xml_diff>

<commit_message>
Modif de l'intervalle de tracé
</commit_message>
<xml_diff>
--- a/C6_chaine_de_solides/5-haptique/C6_TP7_haptique.docx
+++ b/C6_chaine_de_solides/5-haptique/C6_TP7_haptique.docx
@@ -1,6 +1,6 @@
 
 <file path=word/document.xml><?xml version="1.0" encoding="utf-8"?>
-<w:document xmlns:wpc="http://schemas.microsoft.com/office/word/2010/wordprocessingCanvas" xmlns:mo="http://schemas.microsoft.com/office/mac/office/2008/main" xmlns:mc="http://schemas.openxmlformats.org/markup-compatibility/2006" xmlns:mv="urn:schemas-microsoft-com:mac:vml" xmlns:o="urn:schemas-microsoft-com:office:office" xmlns:r="http://schemas.openxmlformats.org/officeDocument/2006/relationships" xmlns:m="http://schemas.openxmlformats.org/officeDocument/2006/math" xmlns:v="urn:schemas-microsoft-com:vml" xmlns:wp14="http://schemas.microsoft.com/office/word/2010/wordprocessingDrawing" xmlns:wp="http://schemas.openxmlformats.org/drawingml/2006/wordprocessingDrawing" xmlns:w10="urn:schemas-microsoft-com:office:word" xmlns:w="http://schemas.openxmlformats.org/wordprocessingml/2006/main" xmlns:w14="http://schemas.microsoft.com/office/word/2010/wordml" xmlns:w15="http://schemas.microsoft.com/office/word/2012/wordml" xmlns:wpg="http://schemas.microsoft.com/office/word/2010/wordprocessingGroup" xmlns:wpi="http://schemas.microsoft.com/office/word/2010/wordprocessingInk" xmlns:wne="http://schemas.microsoft.com/office/word/2006/wordml" xmlns:wps="http://schemas.microsoft.com/office/word/2010/wordprocessingShape" mc:Ignorable="w14 w15 wp14">
+<w:document xmlns:wpc="http://schemas.microsoft.com/office/word/2010/wordprocessingCanvas" xmlns:mc="http://schemas.openxmlformats.org/markup-compatibility/2006" xmlns:o="urn:schemas-microsoft-com:office:office" xmlns:r="http://schemas.openxmlformats.org/officeDocument/2006/relationships" xmlns:m="http://schemas.openxmlformats.org/officeDocument/2006/math" xmlns:v="urn:schemas-microsoft-com:vml" xmlns:wp14="http://schemas.microsoft.com/office/word/2010/wordprocessingDrawing" xmlns:wp="http://schemas.openxmlformats.org/drawingml/2006/wordprocessingDrawing" xmlns:w10="urn:schemas-microsoft-com:office:word" xmlns:w="http://schemas.openxmlformats.org/wordprocessingml/2006/main" xmlns:w14="http://schemas.microsoft.com/office/word/2010/wordml" xmlns:wpg="http://schemas.microsoft.com/office/word/2010/wordprocessingGroup" xmlns:wpi="http://schemas.microsoft.com/office/word/2010/wordprocessingInk" xmlns:wne="http://schemas.microsoft.com/office/word/2006/wordml" xmlns:wps="http://schemas.microsoft.com/office/word/2010/wordprocessingShape" mc:Ignorable="w14 wp14">
   <w:body>
     <w:p>
       <w:pPr>
@@ -9,7 +9,7 @@
       <w:r>
         <w:rPr>
           <w:noProof/>
-          <w:lang w:eastAsia="zh-CN"/>
+          <w:lang w:eastAsia="fr-FR"/>
         </w:rPr>
         <mc:AlternateContent>
           <mc:Choice Requires="wps">
@@ -75,7 +75,7 @@
               </wp:anchor>
             </w:drawing>
           </mc:Choice>
-          <mc:Fallback>
+          <mc:Fallback xmlns:w15="http://schemas.microsoft.com/office/word/2012/wordml" xmlns:mv="urn:schemas-microsoft-com:mac:vml" xmlns:mo="http://schemas.microsoft.com/office/mac/office/2008/main">
             <w:pict>
               <v:line w14:anchorId="3135C612" id="Connecteur droit 20" o:spid="_x0000_s1026" style="position:absolute;z-index:251678720;visibility:visible;mso-wrap-style:square;mso-wrap-distance-left:9pt;mso-wrap-distance-top:0;mso-wrap-distance-right:9pt;mso-wrap-distance-bottom:0;mso-position-horizontal:absolute;mso-position-horizontal-relative:text;mso-position-vertical:absolute;mso-position-vertical-relative:text" from="179.2pt,152.45pt" to="179.2pt,213.75pt" o:gfxdata="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" filled="t" fillcolor="white [3212]" strokecolor="#205867 [1608]" strokeweight="3pt">
                 <v:fill opacity="52428f"/>
@@ -87,7 +87,7 @@
       <w:r>
         <w:rPr>
           <w:noProof/>
-          <w:lang w:eastAsia="zh-CN"/>
+          <w:lang w:eastAsia="fr-FR"/>
         </w:rPr>
         <mc:AlternateContent>
           <mc:Choice Requires="wps">
@@ -203,7 +203,7 @@
               </wp:anchor>
             </w:drawing>
           </mc:Choice>
-          <mc:Fallback>
+          <mc:Fallback xmlns:w15="http://schemas.microsoft.com/office/word/2012/wordml" xmlns:mv="urn:schemas-microsoft-com:mac:vml" xmlns:mo="http://schemas.microsoft.com/office/mac/office/2008/main">
             <w:pict>
               <v:shapetype w14:anchorId="1C16283D" id="_x0000_t202" coordsize="21600,21600" o:spt="202" path="m0,0l0,21600,21600,21600,21600,0xe">
                 <v:stroke joinstyle="miter"/>
@@ -276,7 +276,7 @@
       <w:r>
         <w:rPr>
           <w:noProof/>
-          <w:lang w:eastAsia="zh-CN"/>
+          <w:lang w:eastAsia="fr-FR"/>
         </w:rPr>
         <mc:AlternateContent>
           <mc:Choice Requires="wps">
@@ -342,7 +342,7 @@
               </wp:anchor>
             </w:drawing>
           </mc:Choice>
-          <mc:Fallback>
+          <mc:Fallback xmlns:w15="http://schemas.microsoft.com/office/word/2012/wordml" xmlns:mv="urn:schemas-microsoft-com:mac:vml" xmlns:mo="http://schemas.microsoft.com/office/mac/office/2008/main">
             <w:pict>
               <v:line id="Connecteur droit 16" o:spid="_x0000_s1026" style="position:absolute;z-index:251673600;visibility:visible;mso-wrap-style:square;mso-wrap-distance-left:9pt;mso-wrap-distance-top:0;mso-wrap-distance-right:9pt;mso-wrap-distance-bottom:0;mso-position-horizontal:absolute;mso-position-horizontal-relative:text;mso-position-vertical:absolute;mso-position-vertical-relative:text" from="391.9pt,65.5pt" to="391.9pt,126.8pt" o:gfxdata="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" filled="t" fillcolor="white [3212]" strokecolor="#205867 [1608]" strokeweight="3pt">
                 <v:fill opacity="52428f"/>
@@ -354,7 +354,7 @@
       <w:r>
         <w:rPr>
           <w:noProof/>
-          <w:lang w:eastAsia="zh-CN"/>
+          <w:lang w:eastAsia="fr-FR"/>
         </w:rPr>
         <mc:AlternateContent>
           <mc:Choice Requires="wps">
@@ -459,7 +459,7 @@
               </wp:anchor>
             </w:drawing>
           </mc:Choice>
-          <mc:Fallback>
+          <mc:Fallback xmlns:w15="http://schemas.microsoft.com/office/word/2012/wordml" xmlns:mv="urn:schemas-microsoft-com:mac:vml" xmlns:mo="http://schemas.microsoft.com/office/mac/office/2008/main">
             <w:pict>
               <v:shape w14:anchorId="0D4C07D4" id="Zone de texte 19" o:spid="_x0000_s1027" type="#_x0000_t202" style="position:absolute;left:0;text-align:left;margin-left:-71.85pt;margin-top:78.7pt;width:85.15pt;height:40pt;rotation:-90;z-index:251676672;visibility:visible;mso-wrap-style:square;mso-width-percent:0;mso-height-percent:0;mso-wrap-distance-left:9pt;mso-wrap-distance-top:0;mso-wrap-distance-right:9pt;mso-wrap-distance-bottom:0;mso-position-horizontal:absolute;mso-position-horizontal-relative:text;mso-position-vertical:absolute;mso-position-vertical-relative:text;mso-width-percent:0;mso-height-percent:0;mso-width-relative:margin;mso-height-relative:margin;v-text-anchor:middle" o:gfxdata="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" filled="f" stroked="f" strokeweight=".5pt">
                 <v:textbox inset="0,0,0,0">
@@ -507,7 +507,7 @@
       <w:r>
         <w:rPr>
           <w:noProof/>
-          <w:lang w:eastAsia="zh-CN"/>
+          <w:lang w:eastAsia="fr-FR"/>
         </w:rPr>
         <mc:AlternateContent>
           <mc:Choice Requires="wps">
@@ -583,7 +583,7 @@
               </wp:anchor>
             </w:drawing>
           </mc:Choice>
-          <mc:Fallback>
+          <mc:Fallback xmlns:w15="http://schemas.microsoft.com/office/word/2012/wordml" xmlns:mv="urn:schemas-microsoft-com:mac:vml" xmlns:mo="http://schemas.microsoft.com/office/mac/office/2008/main">
             <w:pict>
               <v:roundrect w14:anchorId="5E447255" id="Rectangle à coins arrondis 8" o:spid="_x0000_s1028" style="position:absolute;left:0;text-align:left;margin-left:-126.05pt;margin-top:55.85pt;width:756.4pt;height:85.05pt;z-index:251672576;visibility:visible;mso-wrap-style:square;mso-width-percent:0;mso-wrap-distance-left:9pt;mso-wrap-distance-top:0;mso-wrap-distance-right:9pt;mso-wrap-distance-bottom:0;mso-position-horizontal:absolute;mso-position-horizontal-relative:text;mso-position-vertical:absolute;mso-position-vertical-relative:text;mso-width-percent:0;mso-width-relative:margin;v-text-anchor:middle" arcsize="23180f" o:gfxdata="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" fillcolor="white [3212]" strokecolor="#205867 [1608]" strokeweight="3pt">
                 <v:fill opacity="52428f"/>
@@ -600,7 +600,7 @@
       <w:r>
         <w:rPr>
           <w:noProof/>
-          <w:lang w:eastAsia="zh-CN"/>
+          <w:lang w:eastAsia="fr-FR"/>
         </w:rPr>
         <mc:AlternateContent>
           <mc:Choice Requires="wps">
@@ -731,7 +731,7 @@
               </wp:anchor>
             </w:drawing>
           </mc:Choice>
-          <mc:Fallback>
+          <mc:Fallback xmlns:w15="http://schemas.microsoft.com/office/word/2012/wordml" xmlns:mv="urn:schemas-microsoft-com:mac:vml" xmlns:mo="http://schemas.microsoft.com/office/mac/office/2008/main">
             <w:pict>
               <v:shape w14:anchorId="5CBBA0B1" id="Zone de texte 18" o:spid="_x0000_s1029" type="#_x0000_t202" style="position:absolute;left:0;text-align:left;margin-left:39.9pt;margin-top:63.9pt;width:344.85pt;height:71.95pt;z-index:251675648;visibility:visible;mso-wrap-style:square;mso-width-percent:0;mso-height-percent:0;mso-wrap-distance-left:9pt;mso-wrap-distance-top:0;mso-wrap-distance-right:9pt;mso-wrap-distance-bottom:0;mso-position-horizontal:absolute;mso-position-horizontal-relative:text;mso-position-vertical:absolute;mso-position-vertical-relative:text;mso-width-percent:0;mso-height-percent:0;mso-width-relative:margin;mso-height-relative:margin;v-text-anchor:middle" o:gfxdata="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" filled="f" stroked="f" strokeweight=".5pt">
                 <v:textbox inset="0,0,0,0">
@@ -805,7 +805,7 @@
       <w:r>
         <w:rPr>
           <w:noProof/>
-          <w:lang w:eastAsia="zh-CN"/>
+          <w:lang w:eastAsia="fr-FR"/>
         </w:rPr>
         <mc:AlternateContent>
           <mc:Choice Requires="wps">
@@ -910,7 +910,7 @@
               </wp:anchor>
             </w:drawing>
           </mc:Choice>
-          <mc:Fallback>
+          <mc:Fallback xmlns:w15="http://schemas.microsoft.com/office/word/2012/wordml" xmlns:mv="urn:schemas-microsoft-com:mac:vml" xmlns:mo="http://schemas.microsoft.com/office/mac/office/2008/main">
             <w:pict>
               <v:shape w14:anchorId="0666DE5E" id="Zone de texte 17" o:spid="_x0000_s1030" type="#_x0000_t202" style="position:absolute;left:0;text-align:left;margin-left:392pt;margin-top:68.85pt;width:132.25pt;height:58.85pt;z-index:251674624;visibility:visible;mso-wrap-style:square;mso-width-percent:0;mso-height-percent:0;mso-wrap-distance-left:9pt;mso-wrap-distance-top:0;mso-wrap-distance-right:9pt;mso-wrap-distance-bottom:0;mso-position-horizontal:absolute;mso-position-horizontal-relative:text;mso-position-vertical:absolute;mso-position-vertical-relative:text;mso-width-percent:0;mso-height-percent:0;mso-width-relative:margin;mso-height-relative:margin;v-text-anchor:middle" o:gfxdata="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" filled="f" stroked="f" strokeweight=".5pt">
                 <v:textbox>
@@ -958,7 +958,7 @@
       <w:r>
         <w:rPr>
           <w:noProof/>
-          <w:lang w:eastAsia="zh-CN"/>
+          <w:lang w:eastAsia="fr-FR"/>
         </w:rPr>
         <mc:AlternateContent>
           <mc:Choice Requires="wpc">
@@ -981,7 +981,7 @@
                           <pic:cNvPicPr/>
                         </pic:nvPicPr>
                         <pic:blipFill>
-                          <a:blip r:embed="rId8" cstate="print">
+                          <a:blip r:embed="rId9" cstate="print">
                             <a:extLst>
                               <a:ext uri="{28A0092B-C50C-407E-A947-70E740481C1C}">
                                 <a14:useLocalDpi xmlns:a14="http://schemas.microsoft.com/office/drawing/2010/main" val="0"/>
@@ -1013,7 +1013,7 @@
                           <pic:cNvPicPr/>
                         </pic:nvPicPr>
                         <pic:blipFill>
-                          <a:blip r:embed="rId9" cstate="print">
+                          <a:blip r:embed="rId10" cstate="print">
                             <a:extLst>
                               <a:ext uri="{28A0092B-C50C-407E-A947-70E740481C1C}">
                                 <a14:useLocalDpi xmlns:a14="http://schemas.microsoft.com/office/drawing/2010/main" val="0"/>
@@ -1042,7 +1042,7 @@
               </wp:inline>
             </w:drawing>
           </mc:Choice>
-          <mc:Fallback>
+          <mc:Fallback xmlns:w15="http://schemas.microsoft.com/office/word/2012/wordml" xmlns:mv="urn:schemas-microsoft-com:mac:vml" xmlns:mo="http://schemas.microsoft.com/office/mac/office/2008/main">
             <w:pict>
               <v:group w14:anchorId="52FDB3DA" id="Zone de dessin 13" o:spid="_x0000_s1026" style="width:648.75pt;height:219.55pt;mso-position-horizontal-relative:char;mso-position-vertical-relative:line" coordsize="8239125,2787650" o:gfxdata="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">
                 <v:shapetype id="_x0000_t75" coordsize="21600,21600" o:spt="75" o:preferrelative="t" path="m@4@5l@4@11@9@11@9@5xe" filled="f" stroked="f">
@@ -1069,10 +1069,10 @@
                   <v:path o:connecttype="none"/>
                 </v:shape>
                 <v:shape id="Image 24" o:spid="_x0000_s1028" type="#_x0000_t75" alt="C:\Users\Xavier\Desktop\Cours_OK\png\logo_lycee.png" style="position:absolute;left:6280227;width:1066800;height:876300;visibility:visible;mso-wrap-style:square" o:gfxdata="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">
-                  <v:imagedata r:id="rId10" o:title="logo_lycee.png"/>
+                  <v:imagedata r:id="rId11" o:title="logo_lycee.png"/>
                 </v:shape>
                 <v:shape id="Image 57" o:spid="_x0000_s1029" type="#_x0000_t75" style="position:absolute;left:381635;top:1247227;width:2262505;height:1504950;visibility:visible;mso-wrap-style:square" o:gfxdata="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">
-                  <v:imagedata r:id="rId11" o:title=""/>
+                  <v:imagedata r:id="rId12" o:title=""/>
                 </v:shape>
                 <w10:anchorlock/>
               </v:group>
@@ -1236,7 +1236,7 @@
     </w:p>
     <w:p>
       <w:pPr>
-        <w:pStyle w:val="Pardeliste"/>
+        <w:pStyle w:val="Paragraphedeliste"/>
         <w:numPr>
           <w:ilvl w:val="0"/>
           <w:numId w:val="16"/>
@@ -1922,7 +1922,7 @@
     </w:p>
     <w:p>
       <w:pPr>
-        <w:pStyle w:val="Pardeliste"/>
+        <w:pStyle w:val="Paragraphedeliste"/>
         <w:numPr>
           <w:ilvl w:val="0"/>
           <w:numId w:val="16"/>
@@ -2516,7 +2516,7 @@
     </w:p>
     <w:p>
       <w:pPr>
-        <w:pStyle w:val="Pardeliste"/>
+        <w:pStyle w:val="Paragraphedeliste"/>
         <w:numPr>
           <w:ilvl w:val="0"/>
           <w:numId w:val="16"/>
@@ -3789,6 +3789,45 @@
           <w:p>
             <w:pPr>
               <w:pStyle w:val="Texte-1"/>
+              <w:ind w:left="284"/>
+              <w:rPr>
+                <w:rFonts w:asciiTheme="minorHAnsi" w:hAnsiTheme="minorHAnsi"/>
+                <w:color w:val="000000"/>
+                <w:sz w:val="20"/>
+              </w:rPr>
+            </w:pPr>
+            <w:r>
+              <w:rPr>
+                <w:rFonts w:asciiTheme="minorHAnsi" w:hAnsiTheme="minorHAnsi"/>
+                <w:color w:val="000000"/>
+                <w:sz w:val="20"/>
+              </w:rPr>
+              <w:t xml:space="preserve">Réaliser le tracé sur l’intervalle </w:t>
+            </w:r>
+            <m:oMath>
+              <m:r>
+                <w:rPr>
+                  <w:rFonts w:ascii="Cambria Math" w:hAnsi="Cambria Math"/>
+                  <w:color w:val="000000"/>
+                  <w:sz w:val="20"/>
+                </w:rPr>
+                <m:t>[0,90°]</m:t>
+              </m:r>
+            </m:oMath>
+            <w:r>
+              <w:rPr>
+                <w:rFonts w:asciiTheme="minorHAnsi" w:hAnsiTheme="minorHAnsi"/>
+                <w:color w:val="000000"/>
+                <w:sz w:val="20"/>
+              </w:rPr>
+              <w:t>.</w:t>
+            </w:r>
+            <w:bookmarkStart w:id="1" w:name="_GoBack"/>
+            <w:bookmarkEnd w:id="1"/>
+          </w:p>
+          <w:p>
+            <w:pPr>
+              <w:pStyle w:val="Texte-1"/>
               <w:tabs>
                 <w:tab w:val="left" w:pos="426"/>
               </w:tabs>
@@ -3799,53 +3838,6 @@
                 <w:szCs w:val="22"/>
               </w:rPr>
             </w:pPr>
-            <w:bookmarkStart w:id="1" w:name="_GoBack"/>
-            <w:r>
-              <w:rPr>
-                <w:rFonts w:ascii="Times New Roman" w:eastAsia="Calibri" w:hAnsi="Times New Roman" w:cs="Arial"/>
-                <w:noProof/>
-                <w:color w:val="000000"/>
-                <w:sz w:val="20"/>
-                <w:szCs w:val="22"/>
-                <w:lang w:eastAsia="zh-CN"/>
-              </w:rPr>
-              <w:drawing>
-                <wp:inline distT="0" distB="0" distL="0" distR="0" wp14:anchorId="463734AC" wp14:editId="3EB01A61">
-                  <wp:extent cx="2638002" cy="1586257"/>
-                  <wp:effectExtent l="0" t="0" r="3810" b="0"/>
-                  <wp:docPr id="14" name="Image 14"/>
-                  <wp:cNvGraphicFramePr>
-                    <a:graphicFrameLocks xmlns:a="http://schemas.openxmlformats.org/drawingml/2006/main" noChangeAspect="1"/>
-                  </wp:cNvGraphicFramePr>
-                  <a:graphic xmlns:a="http://schemas.openxmlformats.org/drawingml/2006/main">
-                    <a:graphicData uri="http://schemas.openxmlformats.org/drawingml/2006/picture">
-                      <pic:pic xmlns:pic="http://schemas.openxmlformats.org/drawingml/2006/picture">
-                        <pic:nvPicPr>
-                          <pic:cNvPr id="1" name=""/>
-                          <pic:cNvPicPr/>
-                        </pic:nvPicPr>
-                        <pic:blipFill>
-                          <a:blip r:embed="rId12"/>
-                          <a:stretch>
-                            <a:fillRect/>
-                          </a:stretch>
-                        </pic:blipFill>
-                        <pic:spPr>
-                          <a:xfrm>
-                            <a:off x="0" y="0"/>
-                            <a:ext cx="2643256" cy="1589417"/>
-                          </a:xfrm>
-                          <a:prstGeom prst="rect">
-                            <a:avLst/>
-                          </a:prstGeom>
-                        </pic:spPr>
-                      </pic:pic>
-                    </a:graphicData>
-                  </a:graphic>
-                </wp:inline>
-              </w:drawing>
-            </w:r>
-            <w:bookmarkEnd w:id="1"/>
           </w:p>
         </w:tc>
       </w:tr>
@@ -3855,13 +3847,12 @@
         <w:pStyle w:val="Titre2"/>
       </w:pPr>
       <w:r>
-        <w:lastRenderedPageBreak/>
         <w:t>Quantification expérimentale et comparaison avec une simulation</w:t>
       </w:r>
     </w:p>
     <w:p>
       <w:pPr>
-        <w:pStyle w:val="Pardeliste"/>
+        <w:pStyle w:val="Paragraphedeliste"/>
         <w:numPr>
           <w:ilvl w:val="0"/>
           <w:numId w:val="16"/>
@@ -3917,6 +3908,7 @@
                 <w:sz w:val="24"/>
                 <w:szCs w:val="24"/>
               </w:rPr>
+              <w:lastRenderedPageBreak/>
               <w:t>Expérimentation</w:t>
             </w:r>
           </w:p>
@@ -4142,15 +4134,7 @@
                   <w:sz w:val="20"/>
                   <w:szCs w:val="20"/>
                 </w:rPr>
-                <m:t>)</m:t>
-              </m:r>
-              <m:r>
-                <w:rPr>
-                  <w:rFonts w:ascii="Cambria Math" w:eastAsiaTheme="minorEastAsia" w:hAnsi="Cambria Math"/>
-                  <w:sz w:val="20"/>
-                  <w:szCs w:val="20"/>
-                </w:rPr>
-                <m:t xml:space="preserve"> </m:t>
+                <m:t xml:space="preserve">) </m:t>
               </m:r>
             </m:oMath>
             <w:r>
@@ -4638,6 +4622,7 @@
                 <w:noProof/>
                 <w:sz w:val="20"/>
                 <w:szCs w:val="20"/>
+                <w:lang w:eastAsia="fr-FR"/>
               </w:rPr>
               <w:drawing>
                 <wp:inline distT="0" distB="0" distL="0" distR="0" wp14:anchorId="78C24F88" wp14:editId="600453CE">
@@ -4776,7 +4761,7 @@
     </w:p>
     <w:p>
       <w:pPr>
-        <w:pStyle w:val="Pardeliste"/>
+        <w:pStyle w:val="Paragraphedeliste"/>
         <w:numPr>
           <w:ilvl w:val="0"/>
           <w:numId w:val="16"/>
@@ -4819,7 +4804,7 @@
     </w:p>
     <w:p>
       <w:pPr>
-        <w:pStyle w:val="Pardeliste"/>
+        <w:pStyle w:val="Paragraphedeliste"/>
         <w:numPr>
           <w:ilvl w:val="0"/>
           <w:numId w:val="16"/>
@@ -4904,7 +4889,7 @@
           </w:p>
           <w:p>
             <w:pPr>
-              <w:pStyle w:val="Pardeliste"/>
+              <w:pStyle w:val="Paragraphedeliste"/>
               <w:numPr>
                 <w:ilvl w:val="0"/>
                 <w:numId w:val="15"/>
@@ -5044,7 +5029,7 @@
           </w:p>
           <w:p>
             <w:pPr>
-              <w:pStyle w:val="Pardeliste"/>
+              <w:pStyle w:val="Paragraphedeliste"/>
               <w:numPr>
                 <w:ilvl w:val="0"/>
                 <w:numId w:val="15"/>
@@ -5274,7 +5259,7 @@
           </w:p>
           <w:p>
             <w:pPr>
-              <w:pStyle w:val="Pardeliste"/>
+              <w:pStyle w:val="Paragraphedeliste"/>
               <w:numPr>
                 <w:ilvl w:val="0"/>
                 <w:numId w:val="17"/>
@@ -5399,7 +5384,7 @@
           </w:p>
           <w:p>
             <w:pPr>
-              <w:pStyle w:val="Pardeliste"/>
+              <w:pStyle w:val="Paragraphedeliste"/>
               <w:numPr>
                 <w:ilvl w:val="0"/>
                 <w:numId w:val="17"/>
@@ -5577,7 +5562,7 @@
                 <w:rFonts w:cs="Times New Roman"/>
                 <w:noProof/>
                 <w:szCs w:val="20"/>
-                <w:lang w:eastAsia="zh-CN"/>
+                <w:lang w:eastAsia="fr-FR"/>
               </w:rPr>
               <w:drawing>
                 <wp:inline distT="0" distB="0" distL="0" distR="0" wp14:anchorId="32F1C3F9" wp14:editId="058BA27C">
@@ -5628,7 +5613,7 @@
     </w:tbl>
     <w:p>
       <w:pPr>
-        <w:pStyle w:val="Pardeliste"/>
+        <w:pStyle w:val="Paragraphedeliste"/>
         <w:numPr>
           <w:ilvl w:val="0"/>
           <w:numId w:val="16"/>
@@ -5698,7 +5683,7 @@
                 <w:rFonts w:cs="Times New Roman"/>
                 <w:noProof/>
                 <w:szCs w:val="20"/>
-                <w:lang w:eastAsia="zh-CN"/>
+                <w:lang w:eastAsia="fr-FR"/>
               </w:rPr>
               <w:drawing>
                 <wp:inline distT="0" distB="0" distL="0" distR="0" wp14:anchorId="5142D0CC" wp14:editId="3592D0C5">
@@ -5769,7 +5754,7 @@
                 <w:rFonts w:cs="Times New Roman"/>
                 <w:noProof/>
                 <w:szCs w:val="20"/>
-                <w:lang w:eastAsia="zh-CN"/>
+                <w:lang w:eastAsia="fr-FR"/>
               </w:rPr>
               <w:drawing>
                 <wp:inline distT="0" distB="0" distL="0" distR="0" wp14:anchorId="65D24D13" wp14:editId="7ACBE1CE">
@@ -5826,7 +5811,7 @@
     </w:tbl>
     <w:p>
       <w:pPr>
-        <w:pStyle w:val="Pardeliste"/>
+        <w:pStyle w:val="Paragraphedeliste"/>
         <w:numPr>
           <w:ilvl w:val="0"/>
           <w:numId w:val="16"/>
@@ -5908,7 +5893,7 @@
     </w:p>
     <w:p>
       <w:pPr>
-        <w:pStyle w:val="Pardeliste"/>
+        <w:pStyle w:val="Paragraphedeliste"/>
         <w:numPr>
           <w:ilvl w:val="0"/>
           <w:numId w:val="16"/>
@@ -6035,7 +6020,7 @@
     </w:p>
     <w:p>
       <w:pPr>
-        <w:pStyle w:val="Pardeliste"/>
+        <w:pStyle w:val="Paragraphedeliste"/>
         <w:numPr>
           <w:ilvl w:val="0"/>
           <w:numId w:val="16"/>
@@ -6243,7 +6228,7 @@
       <w:r>
         <w:rPr>
           <w:noProof/>
-          <w:lang w:eastAsia="zh-CN"/>
+          <w:lang w:eastAsia="fr-FR"/>
         </w:rPr>
         <w:drawing>
           <wp:inline distT="0" distB="0" distL="0" distR="0" wp14:anchorId="55C3DC02" wp14:editId="55DC0E85">
@@ -6575,11 +6560,13 @@
             <w:pPr>
               <w:rPr>
                 <w:noProof/>
+                <w:lang w:val="en-US"/>
               </w:rPr>
             </w:pPr>
             <w:r>
               <w:rPr>
                 <w:noProof/>
+                <w:lang w:val="en-US"/>
               </w:rPr>
               <w:t xml:space="preserve">pivot </w:t>
             </w:r>
@@ -6588,12 +6575,14 @@
                 <w:b/>
                 <w:noProof/>
                 <w:u w:val="single"/>
+                <w:lang w:val="en-US"/>
               </w:rPr>
               <w:t>0-1</w:t>
             </w:r>
             <w:r>
               <w:rPr>
                 <w:noProof/>
+                <w:lang w:val="en-US"/>
               </w:rPr>
               <w:t xml:space="preserve"> d’axe </w:t>
             </w:r>
@@ -6602,8 +6591,24 @@
                 <w:rPr>
                   <w:rFonts w:ascii="Cambria Math" w:hAnsi="Cambria Math"/>
                   <w:noProof/>
+                  <w:lang w:val="en-US"/>
                 </w:rPr>
-                <m:t>(A,</m:t>
+                <m:t>(</m:t>
+              </m:r>
+              <m:r>
+                <w:rPr>
+                  <w:rFonts w:ascii="Cambria Math" w:hAnsi="Cambria Math"/>
+                  <w:noProof/>
+                </w:rPr>
+                <m:t>A</m:t>
+              </m:r>
+              <m:r>
+                <w:rPr>
+                  <w:rFonts w:ascii="Cambria Math" w:hAnsi="Cambria Math"/>
+                  <w:noProof/>
+                  <w:lang w:val="en-US"/>
+                </w:rPr>
+                <m:t>,</m:t>
               </m:r>
               <m:acc>
                 <m:accPr>
@@ -6632,6 +6637,7 @@
                 <w:rPr>
                   <w:rFonts w:ascii="Cambria Math" w:hAnsi="Cambria Math"/>
                   <w:noProof/>
+                  <w:lang w:val="en-US"/>
                 </w:rPr>
                 <m:t>)</m:t>
               </m:r>
@@ -6639,6 +6645,7 @@
             <w:r>
               <w:rPr>
                 <w:noProof/>
+                <w:lang w:val="en-US"/>
               </w:rPr>
               <w:t xml:space="preserve"> : </w:t>
             </w:r>
@@ -6648,7 +6655,15 @@
                   <w:rFonts w:ascii="Cambria Math" w:hAnsi="Cambria Math"/>
                   <w:noProof/>
                 </w:rPr>
-                <m:t>α=</m:t>
+                <m:t>α</m:t>
+              </m:r>
+              <m:r>
+                <w:rPr>
+                  <w:rFonts w:ascii="Cambria Math" w:hAnsi="Cambria Math"/>
+                  <w:noProof/>
+                  <w:lang w:val="en-US"/>
+                </w:rPr>
+                <m:t>=</m:t>
               </m:r>
               <m:d>
                 <m:dPr>
@@ -6686,6 +6701,7 @@
                     <w:rPr>
                       <w:rFonts w:ascii="Cambria Math" w:hAnsi="Cambria Math"/>
                       <w:noProof/>
+                      <w:lang w:val="en-US"/>
                     </w:rPr>
                     <m:t>,</m:t>
                   </m:r>
@@ -6725,6 +6741,7 @@
                             <w:rPr>
                               <w:rFonts w:ascii="Cambria Math" w:hAnsi="Cambria Math"/>
                               <w:noProof/>
+                              <w:lang w:val="en-US"/>
                             </w:rPr>
                             <m:t>1</m:t>
                           </m:r>
@@ -6738,6 +6755,7 @@
             <w:r>
               <w:rPr>
                 <w:noProof/>
+                <w:lang w:val="en-US"/>
               </w:rPr>
               <w:t xml:space="preserve">. </w:t>
             </w:r>
@@ -6746,11 +6764,13 @@
             <w:pPr>
               <w:rPr>
                 <w:noProof/>
+                <w:lang w:val="en-US"/>
               </w:rPr>
             </w:pPr>
             <w:r>
               <w:rPr>
                 <w:noProof/>
+                <w:lang w:val="en-US"/>
               </w:rPr>
               <w:t xml:space="preserve">pivot </w:t>
             </w:r>
@@ -6759,12 +6779,14 @@
                 <w:b/>
                 <w:noProof/>
                 <w:u w:val="single"/>
+                <w:lang w:val="en-US"/>
               </w:rPr>
               <w:t>2-4</w:t>
             </w:r>
             <w:r>
               <w:rPr>
                 <w:noProof/>
+                <w:lang w:val="en-US"/>
               </w:rPr>
               <w:t xml:space="preserve"> d’axe </w:t>
             </w:r>
@@ -6773,8 +6795,24 @@
                 <w:rPr>
                   <w:rFonts w:ascii="Cambria Math" w:hAnsi="Cambria Math"/>
                   <w:noProof/>
+                  <w:lang w:val="en-US"/>
                 </w:rPr>
-                <m:t>(E,</m:t>
+                <m:t>(</m:t>
+              </m:r>
+              <m:r>
+                <w:rPr>
+                  <w:rFonts w:ascii="Cambria Math" w:hAnsi="Cambria Math"/>
+                  <w:noProof/>
+                </w:rPr>
+                <m:t>E</m:t>
+              </m:r>
+              <m:r>
+                <w:rPr>
+                  <w:rFonts w:ascii="Cambria Math" w:hAnsi="Cambria Math"/>
+                  <w:noProof/>
+                  <w:lang w:val="en-US"/>
+                </w:rPr>
+                <m:t>,</m:t>
               </m:r>
               <m:acc>
                 <m:accPr>
@@ -6803,6 +6841,7 @@
                 <w:rPr>
                   <w:rFonts w:ascii="Cambria Math" w:hAnsi="Cambria Math"/>
                   <w:noProof/>
+                  <w:lang w:val="en-US"/>
                 </w:rPr>
                 <m:t>)</m:t>
               </m:r>
@@ -6810,6 +6849,7 @@
             <w:r>
               <w:rPr>
                 <w:noProof/>
+                <w:lang w:val="en-US"/>
               </w:rPr>
               <w:t xml:space="preserve"> : </w:t>
             </w:r>
@@ -6819,7 +6859,15 @@
                   <w:rFonts w:ascii="Cambria Math" w:hAnsi="Cambria Math"/>
                   <w:noProof/>
                 </w:rPr>
-                <m:t>θ=</m:t>
+                <m:t>θ</m:t>
+              </m:r>
+              <m:r>
+                <w:rPr>
+                  <w:rFonts w:ascii="Cambria Math" w:hAnsi="Cambria Math"/>
+                  <w:noProof/>
+                  <w:lang w:val="en-US"/>
+                </w:rPr>
+                <m:t>=</m:t>
               </m:r>
               <m:d>
                 <m:dPr>
@@ -6857,6 +6905,7 @@
                     <w:rPr>
                       <w:rFonts w:ascii="Cambria Math" w:hAnsi="Cambria Math"/>
                       <w:noProof/>
+                      <w:lang w:val="en-US"/>
                     </w:rPr>
                     <m:t>,</m:t>
                   </m:r>
@@ -6896,6 +6945,7 @@
                             <w:rPr>
                               <w:rFonts w:ascii="Cambria Math" w:hAnsi="Cambria Math"/>
                               <w:noProof/>
+                              <w:lang w:val="en-US"/>
                             </w:rPr>
                             <m:t>2</m:t>
                           </m:r>
@@ -6909,6 +6959,7 @@
             <w:r>
               <w:rPr>
                 <w:noProof/>
+                <w:lang w:val="en-US"/>
               </w:rPr>
               <w:t xml:space="preserve"> </w:t>
             </w:r>
@@ -6917,11 +6968,13 @@
             <w:pPr>
               <w:rPr>
                 <w:noProof/>
+                <w:lang w:val="en-US"/>
               </w:rPr>
             </w:pPr>
             <w:r>
               <w:rPr>
                 <w:noProof/>
+                <w:lang w:val="en-US"/>
               </w:rPr>
               <w:t xml:space="preserve">pivot </w:t>
             </w:r>
@@ -6930,12 +6983,14 @@
                 <w:b/>
                 <w:noProof/>
                 <w:u w:val="single"/>
+                <w:lang w:val="en-US"/>
               </w:rPr>
               <w:t>1-2</w:t>
             </w:r>
             <w:r>
               <w:rPr>
                 <w:noProof/>
+                <w:lang w:val="en-US"/>
               </w:rPr>
               <w:t xml:space="preserve"> d’axe </w:t>
             </w:r>
@@ -6944,8 +6999,24 @@
                 <w:rPr>
                   <w:rFonts w:ascii="Cambria Math" w:hAnsi="Cambria Math"/>
                   <w:noProof/>
+                  <w:lang w:val="en-US"/>
                 </w:rPr>
-                <m:t>(B,</m:t>
+                <m:t>(</m:t>
+              </m:r>
+              <m:r>
+                <w:rPr>
+                  <w:rFonts w:ascii="Cambria Math" w:hAnsi="Cambria Math"/>
+                  <w:noProof/>
+                </w:rPr>
+                <m:t>B</m:t>
+              </m:r>
+              <m:r>
+                <w:rPr>
+                  <w:rFonts w:ascii="Cambria Math" w:hAnsi="Cambria Math"/>
+                  <w:noProof/>
+                  <w:lang w:val="en-US"/>
+                </w:rPr>
+                <m:t>,</m:t>
               </m:r>
               <m:acc>
                 <m:accPr>
@@ -6974,6 +7045,7 @@
                 <w:rPr>
                   <w:rFonts w:ascii="Cambria Math" w:hAnsi="Cambria Math"/>
                   <w:noProof/>
+                  <w:lang w:val="en-US"/>
                 </w:rPr>
                 <m:t>)</m:t>
               </m:r>
@@ -6981,6 +7053,7 @@
             <w:r>
               <w:rPr>
                 <w:noProof/>
+                <w:lang w:val="en-US"/>
               </w:rPr>
               <w:t xml:space="preserve"> : </w:t>
             </w:r>
@@ -6990,7 +7063,37 @@
                   <w:rFonts w:ascii="Cambria Math" w:hAnsi="Cambria Math"/>
                   <w:noProof/>
                 </w:rPr>
-                <m:t>β=θ-α</m:t>
+                <m:t>β</m:t>
+              </m:r>
+              <m:r>
+                <w:rPr>
+                  <w:rFonts w:ascii="Cambria Math" w:hAnsi="Cambria Math"/>
+                  <w:noProof/>
+                  <w:lang w:val="en-US"/>
+                </w:rPr>
+                <m:t>=</m:t>
+              </m:r>
+              <m:r>
+                <w:rPr>
+                  <w:rFonts w:ascii="Cambria Math" w:hAnsi="Cambria Math"/>
+                  <w:noProof/>
+                </w:rPr>
+                <m:t>θ</m:t>
+              </m:r>
+              <m:r>
+                <w:rPr>
+                  <w:rFonts w:ascii="Cambria Math" w:hAnsi="Cambria Math"/>
+                  <w:noProof/>
+                  <w:lang w:val="en-US"/>
+                </w:rPr>
+                <m:t>-</m:t>
+              </m:r>
+              <m:r>
+                <w:rPr>
+                  <w:rFonts w:ascii="Cambria Math" w:hAnsi="Cambria Math"/>
+                  <w:noProof/>
+                </w:rPr>
+                <m:t>α</m:t>
               </m:r>
             </m:oMath>
           </w:p>
@@ -7368,7 +7471,7 @@
       <w:r>
         <w:rPr>
           <w:noProof/>
-          <w:lang w:eastAsia="zh-CN"/>
+          <w:lang w:eastAsia="fr-FR"/>
         </w:rPr>
         <w:drawing>
           <wp:inline distT="0" distB="0" distL="0" distR="0" wp14:anchorId="7625DD54" wp14:editId="25A8D7A1">
@@ -7936,7 +8039,7 @@
             <w:r>
               <w:rPr>
                 <w:noProof/>
-                <w:lang w:eastAsia="zh-CN"/>
+                <w:lang w:eastAsia="fr-FR"/>
               </w:rPr>
               <w:drawing>
                 <wp:anchor distT="0" distB="0" distL="114300" distR="114300" simplePos="0" relativeHeight="251682816" behindDoc="0" locked="0" layoutInCell="1" allowOverlap="1" wp14:anchorId="5964F58E" wp14:editId="22BCE400">
@@ -8026,7 +8129,7 @@
 </file>
 
 <file path=word/endnotes.xml><?xml version="1.0" encoding="utf-8"?>
-<w:endnotes xmlns:wpc="http://schemas.microsoft.com/office/word/2010/wordprocessingCanvas" xmlns:mo="http://schemas.microsoft.com/office/mac/office/2008/main" xmlns:mc="http://schemas.openxmlformats.org/markup-compatibility/2006" xmlns:mv="urn:schemas-microsoft-com:mac:vml" xmlns:o="urn:schemas-microsoft-com:office:office" xmlns:r="http://schemas.openxmlformats.org/officeDocument/2006/relationships" xmlns:m="http://schemas.openxmlformats.org/officeDocument/2006/math" xmlns:v="urn:schemas-microsoft-com:vml" xmlns:wp14="http://schemas.microsoft.com/office/word/2010/wordprocessingDrawing" xmlns:wp="http://schemas.openxmlformats.org/drawingml/2006/wordprocessingDrawing" xmlns:w10="urn:schemas-microsoft-com:office:word" xmlns:w="http://schemas.openxmlformats.org/wordprocessingml/2006/main" xmlns:w14="http://schemas.microsoft.com/office/word/2010/wordml" xmlns:w15="http://schemas.microsoft.com/office/word/2012/wordml" xmlns:wpg="http://schemas.microsoft.com/office/word/2010/wordprocessingGroup" xmlns:wpi="http://schemas.microsoft.com/office/word/2010/wordprocessingInk" xmlns:wne="http://schemas.microsoft.com/office/word/2006/wordml" xmlns:wps="http://schemas.microsoft.com/office/word/2010/wordprocessingShape" mc:Ignorable="w14 w15 wp14">
+<w:endnotes xmlns:wpc="http://schemas.microsoft.com/office/word/2010/wordprocessingCanvas" xmlns:mc="http://schemas.openxmlformats.org/markup-compatibility/2006" xmlns:o="urn:schemas-microsoft-com:office:office" xmlns:r="http://schemas.openxmlformats.org/officeDocument/2006/relationships" xmlns:m="http://schemas.openxmlformats.org/officeDocument/2006/math" xmlns:v="urn:schemas-microsoft-com:vml" xmlns:wp14="http://schemas.microsoft.com/office/word/2010/wordprocessingDrawing" xmlns:wp="http://schemas.openxmlformats.org/drawingml/2006/wordprocessingDrawing" xmlns:w10="urn:schemas-microsoft-com:office:word" xmlns:w="http://schemas.openxmlformats.org/wordprocessingml/2006/main" xmlns:w14="http://schemas.microsoft.com/office/word/2010/wordml" xmlns:wpg="http://schemas.microsoft.com/office/word/2010/wordprocessingGroup" xmlns:wpi="http://schemas.microsoft.com/office/word/2010/wordprocessingInk" xmlns:wne="http://schemas.microsoft.com/office/word/2006/wordml" xmlns:wps="http://schemas.microsoft.com/office/word/2010/wordprocessingShape" mc:Ignorable="w14 wp14">
   <w:endnote w:type="separator" w:id="-1">
     <w:p>
       <w:pPr>
@@ -8051,7 +8154,7 @@
 </file>
 
 <file path=word/footer1.xml><?xml version="1.0" encoding="utf-8"?>
-<w:ftr xmlns:wpc="http://schemas.microsoft.com/office/word/2010/wordprocessingCanvas" xmlns:mo="http://schemas.microsoft.com/office/mac/office/2008/main" xmlns:mc="http://schemas.openxmlformats.org/markup-compatibility/2006" xmlns:mv="urn:schemas-microsoft-com:mac:vml" xmlns:o="urn:schemas-microsoft-com:office:office" xmlns:r="http://schemas.openxmlformats.org/officeDocument/2006/relationships" xmlns:m="http://schemas.openxmlformats.org/officeDocument/2006/math" xmlns:v="urn:schemas-microsoft-com:vml" xmlns:wp14="http://schemas.microsoft.com/office/word/2010/wordprocessingDrawing" xmlns:wp="http://schemas.openxmlformats.org/drawingml/2006/wordprocessingDrawing" xmlns:w10="urn:schemas-microsoft-com:office:word" xmlns:w="http://schemas.openxmlformats.org/wordprocessingml/2006/main" xmlns:w14="http://schemas.microsoft.com/office/word/2010/wordml" xmlns:w15="http://schemas.microsoft.com/office/word/2012/wordml" xmlns:wpg="http://schemas.microsoft.com/office/word/2010/wordprocessingGroup" xmlns:wpi="http://schemas.microsoft.com/office/word/2010/wordprocessingInk" xmlns:wne="http://schemas.microsoft.com/office/word/2006/wordml" xmlns:wps="http://schemas.microsoft.com/office/word/2010/wordprocessingShape" mc:Ignorable="w14 w15 wp14">
+<w:ftr xmlns:wpc="http://schemas.microsoft.com/office/word/2010/wordprocessingCanvas" xmlns:mc="http://schemas.openxmlformats.org/markup-compatibility/2006" xmlns:o="urn:schemas-microsoft-com:office:office" xmlns:r="http://schemas.openxmlformats.org/officeDocument/2006/relationships" xmlns:m="http://schemas.openxmlformats.org/officeDocument/2006/math" xmlns:v="urn:schemas-microsoft-com:vml" xmlns:wp14="http://schemas.microsoft.com/office/word/2010/wordprocessingDrawing" xmlns:wp="http://schemas.openxmlformats.org/drawingml/2006/wordprocessingDrawing" xmlns:w10="urn:schemas-microsoft-com:office:word" xmlns:w="http://schemas.openxmlformats.org/wordprocessingml/2006/main" xmlns:w14="http://schemas.microsoft.com/office/word/2010/wordml" xmlns:wpg="http://schemas.microsoft.com/office/word/2010/wordprocessingGroup" xmlns:wpi="http://schemas.microsoft.com/office/word/2010/wordprocessingInk" xmlns:wne="http://schemas.microsoft.com/office/word/2006/wordml" xmlns:wps="http://schemas.microsoft.com/office/word/2010/wordprocessingShape" mc:Ignorable="w14 wp14">
   <w:p>
     <w:pPr>
       <w:pStyle w:val="Pieddepage"/>
@@ -8088,7 +8191,7 @@
 </file>
 
 <file path=word/footer2.xml><?xml version="1.0" encoding="utf-8"?>
-<w:ftr xmlns:wpc="http://schemas.microsoft.com/office/word/2010/wordprocessingCanvas" xmlns:mo="http://schemas.microsoft.com/office/mac/office/2008/main" xmlns:mc="http://schemas.openxmlformats.org/markup-compatibility/2006" xmlns:mv="urn:schemas-microsoft-com:mac:vml" xmlns:o="urn:schemas-microsoft-com:office:office" xmlns:r="http://schemas.openxmlformats.org/officeDocument/2006/relationships" xmlns:m="http://schemas.openxmlformats.org/officeDocument/2006/math" xmlns:v="urn:schemas-microsoft-com:vml" xmlns:wp14="http://schemas.microsoft.com/office/word/2010/wordprocessingDrawing" xmlns:wp="http://schemas.openxmlformats.org/drawingml/2006/wordprocessingDrawing" xmlns:w10="urn:schemas-microsoft-com:office:word" xmlns:w="http://schemas.openxmlformats.org/wordprocessingml/2006/main" xmlns:w14="http://schemas.microsoft.com/office/word/2010/wordml" xmlns:w15="http://schemas.microsoft.com/office/word/2012/wordml" xmlns:wpg="http://schemas.microsoft.com/office/word/2010/wordprocessingGroup" xmlns:wpi="http://schemas.microsoft.com/office/word/2010/wordprocessingInk" xmlns:wne="http://schemas.microsoft.com/office/word/2006/wordml" xmlns:wps="http://schemas.microsoft.com/office/word/2010/wordprocessingShape" mc:Ignorable="w14 w15 wp14">
+<w:ftr xmlns:wpc="http://schemas.microsoft.com/office/word/2010/wordprocessingCanvas" xmlns:mc="http://schemas.openxmlformats.org/markup-compatibility/2006" xmlns:o="urn:schemas-microsoft-com:office:office" xmlns:r="http://schemas.openxmlformats.org/officeDocument/2006/relationships" xmlns:m="http://schemas.openxmlformats.org/officeDocument/2006/math" xmlns:v="urn:schemas-microsoft-com:vml" xmlns:wp14="http://schemas.microsoft.com/office/word/2010/wordprocessingDrawing" xmlns:wp="http://schemas.openxmlformats.org/drawingml/2006/wordprocessingDrawing" xmlns:w10="urn:schemas-microsoft-com:office:word" xmlns:w="http://schemas.openxmlformats.org/wordprocessingml/2006/main" xmlns:w14="http://schemas.microsoft.com/office/word/2010/wordml" xmlns:wpg="http://schemas.microsoft.com/office/word/2010/wordprocessingGroup" xmlns:wpi="http://schemas.microsoft.com/office/word/2010/wordprocessingInk" xmlns:wne="http://schemas.microsoft.com/office/word/2006/wordml" xmlns:wps="http://schemas.microsoft.com/office/word/2010/wordprocessingShape" mc:Ignorable="w14 wp14">
   <w:p>
     <w:pPr>
       <w:pStyle w:val="Pieddepage"/>
@@ -8120,7 +8223,7 @@
         <w:rStyle w:val="Numrodepage"/>
         <w:noProof/>
       </w:rPr>
-      <w:t>6</w:t>
+      <w:t>2</w:t>
     </w:r>
     <w:r>
       <w:rPr>
@@ -8138,7 +8241,7 @@
 </file>
 
 <file path=word/footnotes.xml><?xml version="1.0" encoding="utf-8"?>
-<w:footnotes xmlns:wpc="http://schemas.microsoft.com/office/word/2010/wordprocessingCanvas" xmlns:mo="http://schemas.microsoft.com/office/mac/office/2008/main" xmlns:mc="http://schemas.openxmlformats.org/markup-compatibility/2006" xmlns:mv="urn:schemas-microsoft-com:mac:vml" xmlns:o="urn:schemas-microsoft-com:office:office" xmlns:r="http://schemas.openxmlformats.org/officeDocument/2006/relationships" xmlns:m="http://schemas.openxmlformats.org/officeDocument/2006/math" xmlns:v="urn:schemas-microsoft-com:vml" xmlns:wp14="http://schemas.microsoft.com/office/word/2010/wordprocessingDrawing" xmlns:wp="http://schemas.openxmlformats.org/drawingml/2006/wordprocessingDrawing" xmlns:w10="urn:schemas-microsoft-com:office:word" xmlns:w="http://schemas.openxmlformats.org/wordprocessingml/2006/main" xmlns:w14="http://schemas.microsoft.com/office/word/2010/wordml" xmlns:w15="http://schemas.microsoft.com/office/word/2012/wordml" xmlns:wpg="http://schemas.microsoft.com/office/word/2010/wordprocessingGroup" xmlns:wpi="http://schemas.microsoft.com/office/word/2010/wordprocessingInk" xmlns:wne="http://schemas.microsoft.com/office/word/2006/wordml" xmlns:wps="http://schemas.microsoft.com/office/word/2010/wordprocessingShape" mc:Ignorable="w14 w15 wp14">
+<w:footnotes xmlns:wpc="http://schemas.microsoft.com/office/word/2010/wordprocessingCanvas" xmlns:mc="http://schemas.openxmlformats.org/markup-compatibility/2006" xmlns:o="urn:schemas-microsoft-com:office:office" xmlns:r="http://schemas.openxmlformats.org/officeDocument/2006/relationships" xmlns:m="http://schemas.openxmlformats.org/officeDocument/2006/math" xmlns:v="urn:schemas-microsoft-com:vml" xmlns:wp14="http://schemas.microsoft.com/office/word/2010/wordprocessingDrawing" xmlns:wp="http://schemas.openxmlformats.org/drawingml/2006/wordprocessingDrawing" xmlns:w10="urn:schemas-microsoft-com:office:word" xmlns:w="http://schemas.openxmlformats.org/wordprocessingml/2006/main" xmlns:w14="http://schemas.microsoft.com/office/word/2010/wordml" xmlns:wpg="http://schemas.microsoft.com/office/word/2010/wordprocessingGroup" xmlns:wpi="http://schemas.microsoft.com/office/word/2010/wordprocessingInk" xmlns:wne="http://schemas.microsoft.com/office/word/2006/wordml" xmlns:wps="http://schemas.microsoft.com/office/word/2010/wordprocessingShape" mc:Ignorable="w14 wp14">
   <w:footnote w:type="separator" w:id="-1">
     <w:p>
       <w:pPr>
@@ -8163,7 +8266,7 @@
 </file>
 
 <file path=word/numbering.xml><?xml version="1.0" encoding="utf-8"?>
-<w:numbering xmlns:wpc="http://schemas.microsoft.com/office/word/2010/wordprocessingCanvas" xmlns:mo="http://schemas.microsoft.com/office/mac/office/2008/main" xmlns:mc="http://schemas.openxmlformats.org/markup-compatibility/2006" xmlns:mv="urn:schemas-microsoft-com:mac:vml" xmlns:o="urn:schemas-microsoft-com:office:office" xmlns:r="http://schemas.openxmlformats.org/officeDocument/2006/relationships" xmlns:m="http://schemas.openxmlformats.org/officeDocument/2006/math" xmlns:v="urn:schemas-microsoft-com:vml" xmlns:wp14="http://schemas.microsoft.com/office/word/2010/wordprocessingDrawing" xmlns:wp="http://schemas.openxmlformats.org/drawingml/2006/wordprocessingDrawing" xmlns:w10="urn:schemas-microsoft-com:office:word" xmlns:w="http://schemas.openxmlformats.org/wordprocessingml/2006/main" xmlns:w14="http://schemas.microsoft.com/office/word/2010/wordml" xmlns:w15="http://schemas.microsoft.com/office/word/2012/wordml" xmlns:wpg="http://schemas.microsoft.com/office/word/2010/wordprocessingGroup" xmlns:wpi="http://schemas.microsoft.com/office/word/2010/wordprocessingInk" xmlns:wne="http://schemas.microsoft.com/office/word/2006/wordml" xmlns:wps="http://schemas.microsoft.com/office/word/2010/wordprocessingShape" mc:Ignorable="w14 w15 wp14">
+<w:numbering xmlns:wpc="http://schemas.microsoft.com/office/word/2010/wordprocessingCanvas" xmlns:mc="http://schemas.openxmlformats.org/markup-compatibility/2006" xmlns:o="urn:schemas-microsoft-com:office:office" xmlns:r="http://schemas.openxmlformats.org/officeDocument/2006/relationships" xmlns:m="http://schemas.openxmlformats.org/officeDocument/2006/math" xmlns:v="urn:schemas-microsoft-com:vml" xmlns:wp14="http://schemas.microsoft.com/office/word/2010/wordprocessingDrawing" xmlns:wp="http://schemas.openxmlformats.org/drawingml/2006/wordprocessingDrawing" xmlns:w10="urn:schemas-microsoft-com:office:word" xmlns:w="http://schemas.openxmlformats.org/wordprocessingml/2006/main" xmlns:w14="http://schemas.microsoft.com/office/word/2010/wordml" xmlns:wpg="http://schemas.microsoft.com/office/word/2010/wordprocessingGroup" xmlns:wpi="http://schemas.microsoft.com/office/word/2010/wordprocessingInk" xmlns:wne="http://schemas.microsoft.com/office/word/2006/wordml" xmlns:wps="http://schemas.microsoft.com/office/word/2010/wordprocessingShape" mc:Ignorable="w14 wp14">
   <w:abstractNum w:abstractNumId="0">
     <w:nsid w:val="04F9778E"/>
     <w:multiLevelType w:val="singleLevel"/>
@@ -10160,7 +10263,7 @@
 </file>
 
 <file path=word/styles.xml><?xml version="1.0" encoding="utf-8"?>
-<w:styles xmlns:mc="http://schemas.openxmlformats.org/markup-compatibility/2006" xmlns:r="http://schemas.openxmlformats.org/officeDocument/2006/relationships" xmlns:w="http://schemas.openxmlformats.org/wordprocessingml/2006/main" xmlns:w14="http://schemas.microsoft.com/office/word/2010/wordml" xmlns:w15="http://schemas.microsoft.com/office/word/2012/wordml" mc:Ignorable="w14 w15">
+<w:styles xmlns:mc="http://schemas.openxmlformats.org/markup-compatibility/2006" xmlns:r="http://schemas.openxmlformats.org/officeDocument/2006/relationships" xmlns:w="http://schemas.openxmlformats.org/wordprocessingml/2006/main" xmlns:w14="http://schemas.microsoft.com/office/word/2010/wordml" mc:Ignorable="w14">
   <w:docDefaults>
     <w:rPrDefault>
       <w:rPr>
@@ -10176,389 +10279,149 @@
       </w:pPr>
     </w:pPrDefault>
   </w:docDefaults>
-  <w:latentStyles w:defLockedState="0" w:defUIPriority="99" w:defSemiHidden="0" w:defUnhideWhenUsed="0" w:defQFormat="0" w:count="382">
-    <w:lsdException w:name="Normal" w:uiPriority="0" w:qFormat="1"/>
-    <w:lsdException w:name="heading 1" w:uiPriority="9" w:qFormat="1"/>
-    <w:lsdException w:name="heading 2" w:semiHidden="1" w:uiPriority="9" w:unhideWhenUsed="1" w:qFormat="1"/>
-    <w:lsdException w:name="heading 3" w:semiHidden="1" w:uiPriority="9" w:unhideWhenUsed="1" w:qFormat="1"/>
-    <w:lsdException w:name="heading 4" w:semiHidden="1" w:uiPriority="9" w:unhideWhenUsed="1" w:qFormat="1"/>
-    <w:lsdException w:name="heading 5" w:semiHidden="1" w:uiPriority="9" w:unhideWhenUsed="1" w:qFormat="1"/>
-    <w:lsdException w:name="heading 6" w:semiHidden="1" w:uiPriority="9" w:unhideWhenUsed="1" w:qFormat="1"/>
-    <w:lsdException w:name="heading 7" w:semiHidden="1" w:uiPriority="9" w:unhideWhenUsed="1" w:qFormat="1"/>
-    <w:lsdException w:name="heading 8" w:semiHidden="1" w:uiPriority="9" w:unhideWhenUsed="1" w:qFormat="1"/>
-    <w:lsdException w:name="heading 9" w:semiHidden="1" w:uiPriority="9" w:unhideWhenUsed="1" w:qFormat="1"/>
-    <w:lsdException w:name="index 1" w:semiHidden="1" w:unhideWhenUsed="1"/>
-    <w:lsdException w:name="index 2" w:semiHidden="1" w:unhideWhenUsed="1"/>
-    <w:lsdException w:name="index 3" w:semiHidden="1" w:unhideWhenUsed="1"/>
-    <w:lsdException w:name="index 4" w:semiHidden="1" w:unhideWhenUsed="1"/>
-    <w:lsdException w:name="index 5" w:semiHidden="1" w:unhideWhenUsed="1"/>
-    <w:lsdException w:name="index 6" w:semiHidden="1" w:unhideWhenUsed="1"/>
-    <w:lsdException w:name="index 7" w:semiHidden="1" w:unhideWhenUsed="1"/>
-    <w:lsdException w:name="index 8" w:semiHidden="1" w:unhideWhenUsed="1"/>
-    <w:lsdException w:name="index 9" w:semiHidden="1" w:unhideWhenUsed="1"/>
-    <w:lsdException w:name="toc 1" w:semiHidden="1" w:uiPriority="39" w:unhideWhenUsed="1"/>
-    <w:lsdException w:name="toc 2" w:semiHidden="1" w:uiPriority="39" w:unhideWhenUsed="1"/>
-    <w:lsdException w:name="toc 3" w:semiHidden="1" w:uiPriority="39" w:unhideWhenUsed="1"/>
-    <w:lsdException w:name="toc 4" w:semiHidden="1" w:uiPriority="39" w:unhideWhenUsed="1"/>
-    <w:lsdException w:name="toc 5" w:semiHidden="1" w:uiPriority="39" w:unhideWhenUsed="1"/>
-    <w:lsdException w:name="toc 6" w:semiHidden="1" w:uiPriority="39" w:unhideWhenUsed="1"/>
-    <w:lsdException w:name="toc 7" w:semiHidden="1" w:uiPriority="39" w:unhideWhenUsed="1"/>
-    <w:lsdException w:name="toc 8" w:semiHidden="1" w:uiPriority="39" w:unhideWhenUsed="1"/>
-    <w:lsdException w:name="toc 9" w:semiHidden="1" w:uiPriority="39" w:unhideWhenUsed="1"/>
-    <w:lsdException w:name="Normal Indent" w:semiHidden="1" w:uiPriority="0" w:unhideWhenUsed="1"/>
-    <w:lsdException w:name="footnote text" w:semiHidden="1" w:uiPriority="0" w:unhideWhenUsed="1"/>
-    <w:lsdException w:name="annotation text" w:semiHidden="1" w:unhideWhenUsed="1"/>
-    <w:lsdException w:name="header" w:semiHidden="1" w:unhideWhenUsed="1"/>
-    <w:lsdException w:name="footer" w:semiHidden="1" w:uiPriority="0" w:unhideWhenUsed="1"/>
-    <w:lsdException w:name="index heading" w:semiHidden="1" w:unhideWhenUsed="1"/>
-    <w:lsdException w:name="caption" w:semiHidden="1" w:uiPriority="35" w:unhideWhenUsed="1" w:qFormat="1"/>
-    <w:lsdException w:name="table of figures" w:semiHidden="1" w:unhideWhenUsed="1"/>
-    <w:lsdException w:name="envelope address" w:semiHidden="1" w:unhideWhenUsed="1"/>
-    <w:lsdException w:name="envelope return" w:semiHidden="1" w:unhideWhenUsed="1"/>
-    <w:lsdException w:name="footnote reference" w:semiHidden="1" w:unhideWhenUsed="1"/>
-    <w:lsdException w:name="annotation reference" w:semiHidden="1" w:unhideWhenUsed="1"/>
-    <w:lsdException w:name="line number" w:semiHidden="1" w:unhideWhenUsed="1"/>
-    <w:lsdException w:name="page number" w:semiHidden="1" w:uiPriority="0" w:unhideWhenUsed="1"/>
-    <w:lsdException w:name="endnote reference" w:semiHidden="1" w:unhideWhenUsed="1"/>
-    <w:lsdException w:name="endnote text" w:semiHidden="1" w:unhideWhenUsed="1"/>
-    <w:lsdException w:name="table of authorities" w:semiHidden="1" w:unhideWhenUsed="1"/>
-    <w:lsdException w:name="macro" w:semiHidden="1" w:unhideWhenUsed="1"/>
-    <w:lsdException w:name="toa heading" w:semiHidden="1" w:unhideWhenUsed="1"/>
-    <w:lsdException w:name="List" w:semiHidden="1" w:unhideWhenUsed="1"/>
-    <w:lsdException w:name="List Bullet" w:semiHidden="1" w:unhideWhenUsed="1"/>
-    <w:lsdException w:name="List Number" w:semiHidden="1" w:unhideWhenUsed="1"/>
-    <w:lsdException w:name="List 2" w:semiHidden="1" w:unhideWhenUsed="1"/>
-    <w:lsdException w:name="List 3" w:semiHidden="1" w:unhideWhenUsed="1"/>
-    <w:lsdException w:name="List 4" w:semiHidden="1" w:unhideWhenUsed="1"/>
-    <w:lsdException w:name="List 5" w:semiHidden="1" w:unhideWhenUsed="1"/>
-    <w:lsdException w:name="List Bullet 2" w:semiHidden="1" w:unhideWhenUsed="1"/>
-    <w:lsdException w:name="List Bullet 3" w:semiHidden="1" w:unhideWhenUsed="1"/>
-    <w:lsdException w:name="List Bullet 4" w:semiHidden="1" w:unhideWhenUsed="1"/>
-    <w:lsdException w:name="List Bullet 5" w:semiHidden="1" w:unhideWhenUsed="1"/>
-    <w:lsdException w:name="List Number 2" w:semiHidden="1" w:unhideWhenUsed="1"/>
-    <w:lsdException w:name="List Number 3" w:semiHidden="1" w:unhideWhenUsed="1"/>
-    <w:lsdException w:name="List Number 4" w:semiHidden="1" w:unhideWhenUsed="1"/>
-    <w:lsdException w:name="List Number 5" w:semiHidden="1" w:unhideWhenUsed="1"/>
-    <w:lsdException w:name="Title" w:uiPriority="10" w:qFormat="1"/>
-    <w:lsdException w:name="Closing" w:semiHidden="1" w:unhideWhenUsed="1"/>
-    <w:lsdException w:name="Signature" w:semiHidden="1" w:unhideWhenUsed="1"/>
-    <w:lsdException w:name="Default Paragraph Font" w:semiHidden="1" w:uiPriority="1" w:unhideWhenUsed="1"/>
-    <w:lsdException w:name="Body Text" w:semiHidden="1" w:unhideWhenUsed="1"/>
-    <w:lsdException w:name="Body Text Indent" w:semiHidden="1" w:uiPriority="0" w:unhideWhenUsed="1"/>
-    <w:lsdException w:name="List Continue" w:semiHidden="1" w:unhideWhenUsed="1"/>
-    <w:lsdException w:name="List Continue 2" w:semiHidden="1" w:unhideWhenUsed="1"/>
-    <w:lsdException w:name="List Continue 3" w:semiHidden="1" w:unhideWhenUsed="1"/>
-    <w:lsdException w:name="List Continue 4" w:semiHidden="1" w:unhideWhenUsed="1"/>
-    <w:lsdException w:name="List Continue 5" w:semiHidden="1" w:unhideWhenUsed="1"/>
-    <w:lsdException w:name="Message Header" w:semiHidden="1" w:unhideWhenUsed="1"/>
-    <w:lsdException w:name="Subtitle" w:uiPriority="0" w:qFormat="1"/>
-    <w:lsdException w:name="Salutation" w:semiHidden="1" w:unhideWhenUsed="1"/>
-    <w:lsdException w:name="Date" w:semiHidden="1" w:unhideWhenUsed="1"/>
-    <w:lsdException w:name="Body Text First Indent" w:semiHidden="1" w:unhideWhenUsed="1"/>
-    <w:lsdException w:name="Body Text First Indent 2" w:semiHidden="1" w:unhideWhenUsed="1"/>
-    <w:lsdException w:name="Note Heading" w:semiHidden="1" w:unhideWhenUsed="1"/>
-    <w:lsdException w:name="Body Text 2" w:semiHidden="1" w:unhideWhenUsed="1"/>
-    <w:lsdException w:name="Body Text 3" w:semiHidden="1" w:unhideWhenUsed="1"/>
-    <w:lsdException w:name="Body Text Indent 2" w:semiHidden="1" w:unhideWhenUsed="1"/>
-    <w:lsdException w:name="Body Text Indent 3" w:semiHidden="1" w:unhideWhenUsed="1"/>
-    <w:lsdException w:name="Block Text" w:semiHidden="1" w:unhideWhenUsed="1"/>
-    <w:lsdException w:name="Hyperlink" w:semiHidden="1" w:unhideWhenUsed="1"/>
-    <w:lsdException w:name="FollowedHyperlink" w:semiHidden="1" w:unhideWhenUsed="1"/>
-    <w:lsdException w:name="Strong" w:uiPriority="22" w:qFormat="1"/>
-    <w:lsdException w:name="Emphasis" w:uiPriority="20" w:qFormat="1"/>
-    <w:lsdException w:name="Document Map" w:semiHidden="1" w:unhideWhenUsed="1"/>
-    <w:lsdException w:name="Plain Text" w:semiHidden="1" w:unhideWhenUsed="1"/>
-    <w:lsdException w:name="E-mail Signature" w:semiHidden="1" w:unhideWhenUsed="1"/>
-    <w:lsdException w:name="HTML Top of Form" w:semiHidden="1" w:unhideWhenUsed="1"/>
-    <w:lsdException w:name="HTML Bottom of Form" w:semiHidden="1" w:unhideWhenUsed="1"/>
-    <w:lsdException w:name="Normal (Web)" w:semiHidden="1" w:unhideWhenUsed="1"/>
-    <w:lsdException w:name="HTML Acronym" w:semiHidden="1" w:unhideWhenUsed="1"/>
-    <w:lsdException w:name="HTML Address" w:semiHidden="1" w:unhideWhenUsed="1"/>
-    <w:lsdException w:name="HTML Cite" w:semiHidden="1" w:unhideWhenUsed="1"/>
-    <w:lsdException w:name="HTML Code" w:semiHidden="1" w:unhideWhenUsed="1"/>
-    <w:lsdException w:name="HTML Definition" w:semiHidden="1" w:unhideWhenUsed="1"/>
-    <w:lsdException w:name="HTML Keyboard" w:semiHidden="1" w:unhideWhenUsed="1"/>
-    <w:lsdException w:name="HTML Preformatted" w:semiHidden="1" w:unhideWhenUsed="1"/>
-    <w:lsdException w:name="HTML Sample" w:semiHidden="1" w:unhideWhenUsed="1"/>
-    <w:lsdException w:name="HTML Typewriter" w:semiHidden="1" w:unhideWhenUsed="1"/>
-    <w:lsdException w:name="HTML Variable" w:semiHidden="1" w:unhideWhenUsed="1"/>
-    <w:lsdException w:name="Normal Table" w:semiHidden="1" w:unhideWhenUsed="1"/>
-    <w:lsdException w:name="annotation subject" w:semiHidden="1" w:unhideWhenUsed="1"/>
-    <w:lsdException w:name="No List" w:semiHidden="1" w:unhideWhenUsed="1"/>
-    <w:lsdException w:name="Outline List 1" w:semiHidden="1" w:unhideWhenUsed="1"/>
-    <w:lsdException w:name="Outline List 2" w:semiHidden="1" w:unhideWhenUsed="1"/>
-    <w:lsdException w:name="Outline List 3" w:semiHidden="1" w:unhideWhenUsed="1"/>
-    <w:lsdException w:name="Table Simple 1" w:semiHidden="1" w:unhideWhenUsed="1"/>
-    <w:lsdException w:name="Table Simple 2" w:semiHidden="1" w:unhideWhenUsed="1"/>
-    <w:lsdException w:name="Table Simple 3" w:semiHidden="1" w:unhideWhenUsed="1"/>
-    <w:lsdException w:name="Table Classic 1" w:semiHidden="1" w:unhideWhenUsed="1"/>
-    <w:lsdException w:name="Table Classic 2" w:semiHidden="1" w:unhideWhenUsed="1"/>
-    <w:lsdException w:name="Table Classic 3" w:semiHidden="1" w:unhideWhenUsed="1"/>
-    <w:lsdException w:name="Table Classic 4" w:semiHidden="1" w:unhideWhenUsed="1"/>
-    <w:lsdException w:name="Table Colorful 1" w:semiHidden="1" w:unhideWhenUsed="1"/>
-    <w:lsdException w:name="Table Colorful 2" w:semiHidden="1" w:unhideWhenUsed="1"/>
-    <w:lsdException w:name="Table Colorful 3" w:semiHidden="1" w:unhideWhenUsed="1"/>
-    <w:lsdException w:name="Table Columns 1" w:semiHidden="1" w:unhideWhenUsed="1"/>
-    <w:lsdException w:name="Table Columns 2" w:semiHidden="1" w:unhideWhenUsed="1"/>
-    <w:lsdException w:name="Table Columns 3" w:semiHidden="1" w:unhideWhenUsed="1"/>
-    <w:lsdException w:name="Table Columns 4" w:semiHidden="1" w:unhideWhenUsed="1"/>
-    <w:lsdException w:name="Table Columns 5" w:semiHidden="1" w:unhideWhenUsed="1"/>
-    <w:lsdException w:name="Table Grid 1" w:semiHidden="1" w:unhideWhenUsed="1"/>
-    <w:lsdException w:name="Table Grid 2" w:semiHidden="1" w:unhideWhenUsed="1"/>
-    <w:lsdException w:name="Table Grid 3" w:semiHidden="1" w:unhideWhenUsed="1"/>
-    <w:lsdException w:name="Table Grid 4" w:semiHidden="1" w:unhideWhenUsed="1"/>
-    <w:lsdException w:name="Table Grid 5" w:semiHidden="1" w:unhideWhenUsed="1"/>
-    <w:lsdException w:name="Table Grid 6" w:semiHidden="1" w:unhideWhenUsed="1"/>
-    <w:lsdException w:name="Table Grid 7" w:semiHidden="1" w:unhideWhenUsed="1"/>
-    <w:lsdException w:name="Table Grid 8" w:semiHidden="1" w:unhideWhenUsed="1"/>
-    <w:lsdException w:name="Table List 1" w:semiHidden="1" w:unhideWhenUsed="1"/>
-    <w:lsdException w:name="Table List 2" w:semiHidden="1" w:unhideWhenUsed="1"/>
-    <w:lsdException w:name="Table List 3" w:semiHidden="1" w:unhideWhenUsed="1"/>
-    <w:lsdException w:name="Table List 4" w:semiHidden="1" w:unhideWhenUsed="1"/>
-    <w:lsdException w:name="Table List 5" w:semiHidden="1" w:unhideWhenUsed="1"/>
-    <w:lsdException w:name="Table List 6" w:semiHidden="1" w:unhideWhenUsed="1"/>
-    <w:lsdException w:name="Table List 7" w:semiHidden="1" w:unhideWhenUsed="1"/>
-    <w:lsdException w:name="Table List 8" w:semiHidden="1" w:unhideWhenUsed="1"/>
-    <w:lsdException w:name="Table 3D effects 1" w:semiHidden="1" w:unhideWhenUsed="1"/>
-    <w:lsdException w:name="Table 3D effects 2" w:semiHidden="1" w:unhideWhenUsed="1"/>
-    <w:lsdException w:name="Table 3D effects 3" w:semiHidden="1" w:unhideWhenUsed="1"/>
-    <w:lsdException w:name="Table Contemporary" w:semiHidden="1" w:unhideWhenUsed="1"/>
-    <w:lsdException w:name="Table Elegant" w:semiHidden="1" w:unhideWhenUsed="1"/>
-    <w:lsdException w:name="Table Professional" w:semiHidden="1" w:unhideWhenUsed="1"/>
-    <w:lsdException w:name="Table Subtle 1" w:semiHidden="1" w:unhideWhenUsed="1"/>
-    <w:lsdException w:name="Table Subtle 2" w:semiHidden="1" w:unhideWhenUsed="1"/>
-    <w:lsdException w:name="Table Web 1" w:semiHidden="1" w:unhideWhenUsed="1"/>
-    <w:lsdException w:name="Table Web 2" w:semiHidden="1" w:unhideWhenUsed="1"/>
-    <w:lsdException w:name="Table Web 3" w:semiHidden="1" w:unhideWhenUsed="1"/>
-    <w:lsdException w:name="Balloon Text" w:semiHidden="1" w:unhideWhenUsed="1"/>
-    <w:lsdException w:name="Table Grid" w:uiPriority="59"/>
-    <w:lsdException w:name="Table Theme" w:semiHidden="1" w:unhideWhenUsed="1"/>
-    <w:lsdException w:name="Note Level 1" w:semiHidden="1" w:unhideWhenUsed="1"/>
-    <w:lsdException w:name="Note Level 2" w:semiHidden="1" w:unhideWhenUsed="1"/>
-    <w:lsdException w:name="Note Level 3" w:semiHidden="1" w:unhideWhenUsed="1"/>
-    <w:lsdException w:name="Note Level 4" w:semiHidden="1" w:unhideWhenUsed="1"/>
-    <w:lsdException w:name="Note Level 5" w:semiHidden="1" w:unhideWhenUsed="1"/>
-    <w:lsdException w:name="Note Level 6" w:semiHidden="1" w:unhideWhenUsed="1"/>
-    <w:lsdException w:name="Note Level 7" w:semiHidden="1" w:unhideWhenUsed="1"/>
-    <w:lsdException w:name="Note Level 8" w:semiHidden="1" w:unhideWhenUsed="1"/>
-    <w:lsdException w:name="Note Level 9" w:semiHidden="1" w:unhideWhenUsed="1"/>
-    <w:lsdException w:name="Placeholder Text" w:semiHidden="1"/>
-    <w:lsdException w:name="No Spacing" w:uiPriority="1" w:qFormat="1"/>
-    <w:lsdException w:name="Light Shading" w:uiPriority="60"/>
-    <w:lsdException w:name="Light List" w:uiPriority="61"/>
-    <w:lsdException w:name="Light Grid" w:uiPriority="62"/>
-    <w:lsdException w:name="Medium Shading 1" w:uiPriority="63"/>
-    <w:lsdException w:name="Medium Shading 2" w:uiPriority="64"/>
-    <w:lsdException w:name="Medium List 1" w:uiPriority="65"/>
-    <w:lsdException w:name="Medium List 2" w:uiPriority="66"/>
-    <w:lsdException w:name="Medium Grid 1" w:uiPriority="67"/>
-    <w:lsdException w:name="Medium Grid 2" w:uiPriority="68"/>
-    <w:lsdException w:name="Medium Grid 3" w:uiPriority="69"/>
-    <w:lsdException w:name="Dark List" w:uiPriority="70"/>
-    <w:lsdException w:name="Colorful Shading" w:uiPriority="71"/>
-    <w:lsdException w:name="Colorful List" w:uiPriority="72"/>
-    <w:lsdException w:name="Colorful Grid" w:uiPriority="73"/>
-    <w:lsdException w:name="Light Shading Accent 1" w:uiPriority="60"/>
-    <w:lsdException w:name="Light List Accent 1" w:uiPriority="61"/>
-    <w:lsdException w:name="Light Grid Accent 1" w:uiPriority="62"/>
-    <w:lsdException w:name="Medium Shading 1 Accent 1" w:uiPriority="63"/>
-    <w:lsdException w:name="Medium Shading 2 Accent 1" w:uiPriority="64"/>
-    <w:lsdException w:name="Medium List 1 Accent 1" w:uiPriority="65"/>
-    <w:lsdException w:name="Revision" w:semiHidden="1"/>
-    <w:lsdException w:name="List Paragraph" w:uiPriority="34" w:qFormat="1"/>
-    <w:lsdException w:name="Quote" w:uiPriority="29" w:qFormat="1"/>
-    <w:lsdException w:name="Intense Quote" w:uiPriority="30" w:qFormat="1"/>
-    <w:lsdException w:name="Medium List 2 Accent 1" w:uiPriority="66"/>
-    <w:lsdException w:name="Medium Grid 1 Accent 1" w:uiPriority="67"/>
-    <w:lsdException w:name="Medium Grid 2 Accent 1" w:uiPriority="68"/>
-    <w:lsdException w:name="Medium Grid 3 Accent 1" w:uiPriority="69"/>
-    <w:lsdException w:name="Dark List Accent 1" w:uiPriority="70"/>
-    <w:lsdException w:name="Colorful Shading Accent 1" w:uiPriority="71"/>
-    <w:lsdException w:name="Colorful List Accent 1" w:uiPriority="72"/>
-    <w:lsdException w:name="Colorful Grid Accent 1" w:uiPriority="73"/>
-    <w:lsdException w:name="Light Shading Accent 2" w:uiPriority="60"/>
-    <w:lsdException w:name="Light List Accent 2" w:uiPriority="61"/>
-    <w:lsdException w:name="Light Grid Accent 2" w:uiPriority="62"/>
-    <w:lsdException w:name="Medium Shading 1 Accent 2" w:uiPriority="63"/>
-    <w:lsdException w:name="Medium Shading 2 Accent 2" w:uiPriority="64"/>
-    <w:lsdException w:name="Medium List 1 Accent 2" w:uiPriority="65"/>
-    <w:lsdException w:name="Medium List 2 Accent 2" w:uiPriority="66"/>
-    <w:lsdException w:name="Medium Grid 1 Accent 2" w:uiPriority="67"/>
-    <w:lsdException w:name="Medium Grid 2 Accent 2" w:uiPriority="68"/>
-    <w:lsdException w:name="Medium Grid 3 Accent 2" w:uiPriority="69"/>
-    <w:lsdException w:name="Dark List Accent 2" w:uiPriority="70"/>
-    <w:lsdException w:name="Colorful Shading Accent 2" w:uiPriority="71"/>
-    <w:lsdException w:name="Colorful List Accent 2" w:uiPriority="72"/>
-    <w:lsdException w:name="Colorful Grid Accent 2" w:uiPriority="73"/>
-    <w:lsdException w:name="Light Shading Accent 3" w:uiPriority="60"/>
-    <w:lsdException w:name="Light List Accent 3" w:uiPriority="61"/>
-    <w:lsdException w:name="Light Grid Accent 3" w:uiPriority="62"/>
-    <w:lsdException w:name="Medium Shading 1 Accent 3" w:uiPriority="63"/>
-    <w:lsdException w:name="Medium Shading 2 Accent 3" w:uiPriority="64"/>
-    <w:lsdException w:name="Medium List 1 Accent 3" w:uiPriority="65"/>
-    <w:lsdException w:name="Medium List 2 Accent 3" w:uiPriority="66"/>
-    <w:lsdException w:name="Medium Grid 1 Accent 3" w:uiPriority="67"/>
-    <w:lsdException w:name="Medium Grid 2 Accent 3" w:uiPriority="68"/>
-    <w:lsdException w:name="Medium Grid 3 Accent 3" w:uiPriority="69"/>
-    <w:lsdException w:name="Dark List Accent 3" w:uiPriority="70"/>
-    <w:lsdException w:name="Colorful Shading Accent 3" w:uiPriority="71"/>
-    <w:lsdException w:name="Colorful List Accent 3" w:uiPriority="72"/>
-    <w:lsdException w:name="Colorful Grid Accent 3" w:uiPriority="73"/>
-    <w:lsdException w:name="Light Shading Accent 4" w:uiPriority="60"/>
-    <w:lsdException w:name="Light List Accent 4" w:uiPriority="61"/>
-    <w:lsdException w:name="Light Grid Accent 4" w:uiPriority="62"/>
-    <w:lsdException w:name="Medium Shading 1 Accent 4" w:uiPriority="63"/>
-    <w:lsdException w:name="Medium Shading 2 Accent 4" w:uiPriority="64"/>
-    <w:lsdException w:name="Medium List 1 Accent 4" w:uiPriority="65"/>
-    <w:lsdException w:name="Medium List 2 Accent 4" w:uiPriority="66"/>
-    <w:lsdException w:name="Medium Grid 1 Accent 4" w:uiPriority="67"/>
-    <w:lsdException w:name="Medium Grid 2 Accent 4" w:uiPriority="68"/>
-    <w:lsdException w:name="Medium Grid 3 Accent 4" w:uiPriority="69"/>
-    <w:lsdException w:name="Dark List Accent 4" w:uiPriority="70"/>
-    <w:lsdException w:name="Colorful Shading Accent 4" w:uiPriority="71"/>
-    <w:lsdException w:name="Colorful List Accent 4" w:uiPriority="72"/>
-    <w:lsdException w:name="Colorful Grid Accent 4" w:uiPriority="73"/>
-    <w:lsdException w:name="Light Shading Accent 5" w:uiPriority="60"/>
-    <w:lsdException w:name="Light List Accent 5" w:uiPriority="61"/>
-    <w:lsdException w:name="Light Grid Accent 5" w:uiPriority="62"/>
-    <w:lsdException w:name="Medium Shading 1 Accent 5" w:uiPriority="63"/>
-    <w:lsdException w:name="Medium Shading 2 Accent 5" w:uiPriority="64"/>
-    <w:lsdException w:name="Medium List 1 Accent 5" w:uiPriority="65"/>
-    <w:lsdException w:name="Medium List 2 Accent 5" w:uiPriority="66"/>
-    <w:lsdException w:name="Medium Grid 1 Accent 5" w:uiPriority="67"/>
-    <w:lsdException w:name="Medium Grid 2 Accent 5" w:uiPriority="68"/>
-    <w:lsdException w:name="Medium Grid 3 Accent 5" w:uiPriority="69"/>
-    <w:lsdException w:name="Dark List Accent 5" w:uiPriority="70"/>
-    <w:lsdException w:name="Colorful Shading Accent 5" w:uiPriority="71"/>
-    <w:lsdException w:name="Colorful List Accent 5" w:uiPriority="72"/>
-    <w:lsdException w:name="Colorful Grid Accent 5" w:uiPriority="73"/>
-    <w:lsdException w:name="Light Shading Accent 6" w:uiPriority="60"/>
-    <w:lsdException w:name="Light List Accent 6" w:uiPriority="61"/>
-    <w:lsdException w:name="Light Grid Accent 6" w:uiPriority="62"/>
-    <w:lsdException w:name="Medium Shading 1 Accent 6" w:uiPriority="63"/>
-    <w:lsdException w:name="Medium Shading 2 Accent 6" w:uiPriority="64"/>
-    <w:lsdException w:name="Medium List 1 Accent 6" w:uiPriority="65"/>
-    <w:lsdException w:name="Medium List 2 Accent 6" w:uiPriority="66"/>
-    <w:lsdException w:name="Medium Grid 1 Accent 6" w:uiPriority="67"/>
-    <w:lsdException w:name="Medium Grid 2 Accent 6" w:uiPriority="68"/>
-    <w:lsdException w:name="Medium Grid 3 Accent 6" w:uiPriority="69"/>
-    <w:lsdException w:name="Dark List Accent 6" w:uiPriority="70"/>
-    <w:lsdException w:name="Colorful Shading Accent 6" w:uiPriority="71"/>
-    <w:lsdException w:name="Colorful List Accent 6" w:uiPriority="72"/>
-    <w:lsdException w:name="Colorful Grid Accent 6" w:uiPriority="73"/>
-    <w:lsdException w:name="Subtle Emphasis" w:uiPriority="19" w:qFormat="1"/>
-    <w:lsdException w:name="Intense Emphasis" w:uiPriority="21" w:qFormat="1"/>
-    <w:lsdException w:name="Subtle Reference" w:uiPriority="31" w:qFormat="1"/>
-    <w:lsdException w:name="Intense Reference" w:uiPriority="32" w:qFormat="1"/>
-    <w:lsdException w:name="Book Title" w:uiPriority="33" w:qFormat="1"/>
-    <w:lsdException w:name="Bibliography" w:semiHidden="1" w:uiPriority="37" w:unhideWhenUsed="1"/>
-    <w:lsdException w:name="TOC Heading" w:semiHidden="1" w:uiPriority="39" w:unhideWhenUsed="1" w:qFormat="1"/>
-    <w:lsdException w:name="Plain Table 1" w:uiPriority="41"/>
-    <w:lsdException w:name="Plain Table 2" w:uiPriority="42"/>
-    <w:lsdException w:name="Plain Table 3" w:uiPriority="43"/>
-    <w:lsdException w:name="Plain Table 4" w:uiPriority="44"/>
-    <w:lsdException w:name="Plain Table 5" w:uiPriority="45"/>
-    <w:lsdException w:name="Grid Table Light" w:uiPriority="40"/>
-    <w:lsdException w:name="Grid Table 1 Light" w:uiPriority="46"/>
-    <w:lsdException w:name="Grid Table 2" w:uiPriority="47"/>
-    <w:lsdException w:name="Grid Table 3" w:uiPriority="48"/>
-    <w:lsdException w:name="Grid Table 4" w:uiPriority="49"/>
-    <w:lsdException w:name="Grid Table 5 Dark" w:uiPriority="50"/>
-    <w:lsdException w:name="Grid Table 6 Colorful" w:uiPriority="51"/>
-    <w:lsdException w:name="Grid Table 7 Colorful" w:uiPriority="52"/>
-    <w:lsdException w:name="Grid Table 1 Light Accent 1" w:uiPriority="46"/>
-    <w:lsdException w:name="Grid Table 2 Accent 1" w:uiPriority="47"/>
-    <w:lsdException w:name="Grid Table 3 Accent 1" w:uiPriority="48"/>
-    <w:lsdException w:name="Grid Table 4 Accent 1" w:uiPriority="49"/>
-    <w:lsdException w:name="Grid Table 5 Dark Accent 1" w:uiPriority="50"/>
-    <w:lsdException w:name="Grid Table 6 Colorful Accent 1" w:uiPriority="51"/>
-    <w:lsdException w:name="Grid Table 7 Colorful Accent 1" w:uiPriority="52"/>
-    <w:lsdException w:name="Grid Table 1 Light Accent 2" w:uiPriority="46"/>
-    <w:lsdException w:name="Grid Table 2 Accent 2" w:uiPriority="47"/>
-    <w:lsdException w:name="Grid Table 3 Accent 2" w:uiPriority="48"/>
-    <w:lsdException w:name="Grid Table 4 Accent 2" w:uiPriority="49"/>
-    <w:lsdException w:name="Grid Table 5 Dark Accent 2" w:uiPriority="50"/>
-    <w:lsdException w:name="Grid Table 6 Colorful Accent 2" w:uiPriority="51"/>
-    <w:lsdException w:name="Grid Table 7 Colorful Accent 2" w:uiPriority="52"/>
-    <w:lsdException w:name="Grid Table 1 Light Accent 3" w:uiPriority="46"/>
-    <w:lsdException w:name="Grid Table 2 Accent 3" w:uiPriority="47"/>
-    <w:lsdException w:name="Grid Table 3 Accent 3" w:uiPriority="48"/>
-    <w:lsdException w:name="Grid Table 4 Accent 3" w:uiPriority="49"/>
-    <w:lsdException w:name="Grid Table 5 Dark Accent 3" w:uiPriority="50"/>
-    <w:lsdException w:name="Grid Table 6 Colorful Accent 3" w:uiPriority="51"/>
-    <w:lsdException w:name="Grid Table 7 Colorful Accent 3" w:uiPriority="52"/>
-    <w:lsdException w:name="Grid Table 1 Light Accent 4" w:uiPriority="46"/>
-    <w:lsdException w:name="Grid Table 2 Accent 4" w:uiPriority="47"/>
-    <w:lsdException w:name="Grid Table 3 Accent 4" w:uiPriority="48"/>
-    <w:lsdException w:name="Grid Table 4 Accent 4" w:uiPriority="49"/>
-    <w:lsdException w:name="Grid Table 5 Dark Accent 4" w:uiPriority="50"/>
-    <w:lsdException w:name="Grid Table 6 Colorful Accent 4" w:uiPriority="51"/>
-    <w:lsdException w:name="Grid Table 7 Colorful Accent 4" w:uiPriority="52"/>
-    <w:lsdException w:name="Grid Table 1 Light Accent 5" w:uiPriority="46"/>
-    <w:lsdException w:name="Grid Table 2 Accent 5" w:uiPriority="47"/>
-    <w:lsdException w:name="Grid Table 3 Accent 5" w:uiPriority="48"/>
-    <w:lsdException w:name="Grid Table 4 Accent 5" w:uiPriority="49"/>
-    <w:lsdException w:name="Grid Table 5 Dark Accent 5" w:uiPriority="50"/>
-    <w:lsdException w:name="Grid Table 6 Colorful Accent 5" w:uiPriority="51"/>
-    <w:lsdException w:name="Grid Table 7 Colorful Accent 5" w:uiPriority="52"/>
-    <w:lsdException w:name="Grid Table 1 Light Accent 6" w:uiPriority="46"/>
-    <w:lsdException w:name="Grid Table 2 Accent 6" w:uiPriority="47"/>
-    <w:lsdException w:name="Grid Table 3 Accent 6" w:uiPriority="48"/>
-    <w:lsdException w:name="Grid Table 4 Accent 6" w:uiPriority="49"/>
-    <w:lsdException w:name="Grid Table 5 Dark Accent 6" w:uiPriority="50"/>
-    <w:lsdException w:name="Grid Table 6 Colorful Accent 6" w:uiPriority="51"/>
-    <w:lsdException w:name="Grid Table 7 Colorful Accent 6" w:uiPriority="52"/>
-    <w:lsdException w:name="List Table 1 Light" w:uiPriority="46"/>
-    <w:lsdException w:name="List Table 2" w:uiPriority="47"/>
-    <w:lsdException w:name="List Table 3" w:uiPriority="48"/>
-    <w:lsdException w:name="List Table 4" w:uiPriority="49"/>
-    <w:lsdException w:name="List Table 5 Dark" w:uiPriority="50"/>
-    <w:lsdException w:name="List Table 6 Colorful" w:uiPriority="51"/>
-    <w:lsdException w:name="List Table 7 Colorful" w:uiPriority="52"/>
-    <w:lsdException w:name="List Table 1 Light Accent 1" w:uiPriority="46"/>
-    <w:lsdException w:name="List Table 2 Accent 1" w:uiPriority="47"/>
-    <w:lsdException w:name="List Table 3 Accent 1" w:uiPriority="48"/>
-    <w:lsdException w:name="List Table 4 Accent 1" w:uiPriority="49"/>
-    <w:lsdException w:name="List Table 5 Dark Accent 1" w:uiPriority="50"/>
-    <w:lsdException w:name="List Table 6 Colorful Accent 1" w:uiPriority="51"/>
-    <w:lsdException w:name="List Table 7 Colorful Accent 1" w:uiPriority="52"/>
-    <w:lsdException w:name="List Table 1 Light Accent 2" w:uiPriority="46"/>
-    <w:lsdException w:name="List Table 2 Accent 2" w:uiPriority="47"/>
-    <w:lsdException w:name="List Table 3 Accent 2" w:uiPriority="48"/>
-    <w:lsdException w:name="List Table 4 Accent 2" w:uiPriority="49"/>
-    <w:lsdException w:name="List Table 5 Dark Accent 2" w:uiPriority="50"/>
-    <w:lsdException w:name="List Table 6 Colorful Accent 2" w:uiPriority="51"/>
-    <w:lsdException w:name="List Table 7 Colorful Accent 2" w:uiPriority="52"/>
-    <w:lsdException w:name="List Table 1 Light Accent 3" w:uiPriority="46"/>
-    <w:lsdException w:name="List Table 2 Accent 3" w:uiPriority="47"/>
-    <w:lsdException w:name="List Table 3 Accent 3" w:uiPriority="48"/>
-    <w:lsdException w:name="List Table 4 Accent 3" w:uiPriority="49"/>
-    <w:lsdException w:name="List Table 5 Dark Accent 3" w:uiPriority="50"/>
-    <w:lsdException w:name="List Table 6 Colorful Accent 3" w:uiPriority="51"/>
-    <w:lsdException w:name="List Table 7 Colorful Accent 3" w:uiPriority="52"/>
-    <w:lsdException w:name="List Table 1 Light Accent 4" w:uiPriority="46"/>
-    <w:lsdException w:name="List Table 2 Accent 4" w:uiPriority="47"/>
-    <w:lsdException w:name="List Table 3 Accent 4" w:uiPriority="48"/>
-    <w:lsdException w:name="List Table 4 Accent 4" w:uiPriority="49"/>
-    <w:lsdException w:name="List Table 5 Dark Accent 4" w:uiPriority="50"/>
-    <w:lsdException w:name="List Table 6 Colorful Accent 4" w:uiPriority="51"/>
-    <w:lsdException w:name="List Table 7 Colorful Accent 4" w:uiPriority="52"/>
-    <w:lsdException w:name="List Table 1 Light Accent 5" w:uiPriority="46"/>
-    <w:lsdException w:name="List Table 2 Accent 5" w:uiPriority="47"/>
-    <w:lsdException w:name="List Table 3 Accent 5" w:uiPriority="48"/>
-    <w:lsdException w:name="List Table 4 Accent 5" w:uiPriority="49"/>
-    <w:lsdException w:name="List Table 5 Dark Accent 5" w:uiPriority="50"/>
-    <w:lsdException w:name="List Table 6 Colorful Accent 5" w:uiPriority="51"/>
-    <w:lsdException w:name="List Table 7 Colorful Accent 5" w:uiPriority="52"/>
-    <w:lsdException w:name="List Table 1 Light Accent 6" w:uiPriority="46"/>
-    <w:lsdException w:name="List Table 2 Accent 6" w:uiPriority="47"/>
-    <w:lsdException w:name="List Table 3 Accent 6" w:uiPriority="48"/>
-    <w:lsdException w:name="List Table 4 Accent 6" w:uiPriority="49"/>
-    <w:lsdException w:name="List Table 5 Dark Accent 6" w:uiPriority="50"/>
-    <w:lsdException w:name="List Table 6 Colorful Accent 6" w:uiPriority="51"/>
-    <w:lsdException w:name="List Table 7 Colorful Accent 6" w:uiPriority="52"/>
-    <w:lsdException w:name="Mention" w:semiHidden="1" w:unhideWhenUsed="1"/>
-    <w:lsdException w:name="Smart Hyperlink" w:semiHidden="1" w:unhideWhenUsed="1"/>
+  <w:latentStyles w:defLockedState="0" w:defUIPriority="99" w:defSemiHidden="1" w:defUnhideWhenUsed="1" w:defQFormat="0" w:count="267">
+    <w:lsdException w:name="Normal" w:semiHidden="0" w:uiPriority="0" w:unhideWhenUsed="0" w:qFormat="1"/>
+    <w:lsdException w:name="heading 1" w:semiHidden="0" w:uiPriority="9" w:unhideWhenUsed="0" w:qFormat="1"/>
+    <w:lsdException w:name="heading 2" w:uiPriority="9" w:qFormat="1"/>
+    <w:lsdException w:name="heading 3" w:uiPriority="9" w:qFormat="1"/>
+    <w:lsdException w:name="heading 4" w:uiPriority="9" w:qFormat="1"/>
+    <w:lsdException w:name="heading 5" w:uiPriority="9" w:qFormat="1"/>
+    <w:lsdException w:name="heading 6" w:uiPriority="9" w:qFormat="1"/>
+    <w:lsdException w:name="heading 7" w:uiPriority="9" w:qFormat="1"/>
+    <w:lsdException w:name="heading 8" w:uiPriority="9" w:qFormat="1"/>
+    <w:lsdException w:name="heading 9" w:uiPriority="9" w:qFormat="1"/>
+    <w:lsdException w:name="toc 1" w:uiPriority="39"/>
+    <w:lsdException w:name="toc 2" w:uiPriority="39"/>
+    <w:lsdException w:name="toc 3" w:uiPriority="39"/>
+    <w:lsdException w:name="toc 4" w:uiPriority="39"/>
+    <w:lsdException w:name="toc 5" w:uiPriority="39"/>
+    <w:lsdException w:name="toc 6" w:uiPriority="39"/>
+    <w:lsdException w:name="toc 7" w:uiPriority="39"/>
+    <w:lsdException w:name="toc 8" w:uiPriority="39"/>
+    <w:lsdException w:name="toc 9" w:uiPriority="39"/>
+    <w:lsdException w:name="Normal Indent" w:uiPriority="0"/>
+    <w:lsdException w:name="footnote text" w:uiPriority="0"/>
+    <w:lsdException w:name="footer" w:uiPriority="0"/>
+    <w:lsdException w:name="caption" w:uiPriority="35" w:qFormat="1"/>
+    <w:lsdException w:name="page number" w:uiPriority="0"/>
+    <w:lsdException w:name="Title" w:semiHidden="0" w:uiPriority="10" w:unhideWhenUsed="0" w:qFormat="1"/>
+    <w:lsdException w:name="Default Paragraph Font" w:uiPriority="1"/>
+    <w:lsdException w:name="Body Text Indent" w:uiPriority="0"/>
+    <w:lsdException w:name="Subtitle" w:semiHidden="0" w:uiPriority="0" w:unhideWhenUsed="0" w:qFormat="1"/>
+    <w:lsdException w:name="Strong" w:semiHidden="0" w:uiPriority="22" w:unhideWhenUsed="0" w:qFormat="1"/>
+    <w:lsdException w:name="Emphasis" w:semiHidden="0" w:uiPriority="20" w:unhideWhenUsed="0" w:qFormat="1"/>
+    <w:lsdException w:name="Table Grid" w:semiHidden="0" w:uiPriority="59" w:unhideWhenUsed="0"/>
+    <w:lsdException w:name="Placeholder Text" w:unhideWhenUsed="0"/>
+    <w:lsdException w:name="No Spacing" w:semiHidden="0" w:uiPriority="1" w:unhideWhenUsed="0" w:qFormat="1"/>
+    <w:lsdException w:name="Light Shading" w:semiHidden="0" w:uiPriority="60" w:unhideWhenUsed="0"/>
+    <w:lsdException w:name="Light List" w:semiHidden="0" w:uiPriority="61" w:unhideWhenUsed="0"/>
+    <w:lsdException w:name="Light Grid" w:semiHidden="0" w:uiPriority="62" w:unhideWhenUsed="0"/>
+    <w:lsdException w:name="Medium Shading 1" w:semiHidden="0" w:uiPriority="63" w:unhideWhenUsed="0"/>
+    <w:lsdException w:name="Medium Shading 2" w:semiHidden="0" w:uiPriority="64" w:unhideWhenUsed="0"/>
+    <w:lsdException w:name="Medium List 1" w:semiHidden="0" w:uiPriority="65" w:unhideWhenUsed="0"/>
+    <w:lsdException w:name="Medium List 2" w:semiHidden="0" w:uiPriority="66" w:unhideWhenUsed="0"/>
+    <w:lsdException w:name="Medium Grid 1" w:semiHidden="0" w:uiPriority="67" w:unhideWhenUsed="0"/>
+    <w:lsdException w:name="Medium Grid 2" w:semiHidden="0" w:uiPriority="68" w:unhideWhenUsed="0"/>
+    <w:lsdException w:name="Medium Grid 3" w:semiHidden="0" w:uiPriority="69" w:unhideWhenUsed="0"/>
+    <w:lsdException w:name="Dark List" w:semiHidden="0" w:uiPriority="70" w:unhideWhenUsed="0"/>
+    <w:lsdException w:name="Colorful Shading" w:semiHidden="0" w:uiPriority="71" w:unhideWhenUsed="0"/>
+    <w:lsdException w:name="Colorful List" w:semiHidden="0" w:uiPriority="72" w:unhideWhenUsed="0"/>
+    <w:lsdException w:name="Colorful Grid" w:semiHidden="0" w:uiPriority="73" w:unhideWhenUsed="0"/>
+    <w:lsdException w:name="Light Shading Accent 1" w:semiHidden="0" w:uiPriority="60" w:unhideWhenUsed="0"/>
+    <w:lsdException w:name="Light List Accent 1" w:semiHidden="0" w:uiPriority="61" w:unhideWhenUsed="0"/>
+    <w:lsdException w:name="Light Grid Accent 1" w:semiHidden="0" w:uiPriority="62" w:unhideWhenUsed="0"/>
+    <w:lsdException w:name="Medium Shading 1 Accent 1" w:semiHidden="0" w:uiPriority="63" w:unhideWhenUsed="0"/>
+    <w:lsdException w:name="Medium Shading 2 Accent 1" w:semiHidden="0" w:uiPriority="64" w:unhideWhenUsed="0"/>
+    <w:lsdException w:name="Medium List 1 Accent 1" w:semiHidden="0" w:uiPriority="65" w:unhideWhenUsed="0"/>
+    <w:lsdException w:name="Revision" w:unhideWhenUsed="0"/>
+    <w:lsdException w:name="List Paragraph" w:semiHidden="0" w:uiPriority="34" w:unhideWhenUsed="0" w:qFormat="1"/>
+    <w:lsdException w:name="Quote" w:semiHidden="0" w:uiPriority="29" w:unhideWhenUsed="0" w:qFormat="1"/>
+    <w:lsdException w:name="Intense Quote" w:semiHidden="0" w:uiPriority="30" w:unhideWhenUsed="0" w:qFormat="1"/>
+    <w:lsdException w:name="Medium List 2 Accent 1" w:semiHidden="0" w:uiPriority="66" w:unhideWhenUsed="0"/>
+    <w:lsdException w:name="Medium Grid 1 Accent 1" w:semiHidden="0" w:uiPriority="67" w:unhideWhenUsed="0"/>
+    <w:lsdException w:name="Medium Grid 2 Accent 1" w:semiHidden="0" w:uiPriority="68" w:unhideWhenUsed="0"/>
+    <w:lsdException w:name="Medium Grid 3 Accent 1" w:semiHidden="0" w:uiPriority="69" w:unhideWhenUsed="0"/>
+    <w:lsdException w:name="Dark List Accent 1" w:semiHidden="0" w:uiPriority="70" w:unhideWhenUsed="0"/>
+    <w:lsdException w:name="Colorful Shading Accent 1" w:semiHidden="0" w:uiPriority="71" w:unhideWhenUsed="0"/>
+    <w:lsdException w:name="Colorful List Accent 1" w:semiHidden="0" w:uiPriority="72" w:unhideWhenUsed="0"/>
+    <w:lsdException w:name="Colorful Grid Accent 1" w:semiHidden="0" w:uiPriority="73" w:unhideWhenUsed="0"/>
+    <w:lsdException w:name="Light Shading Accent 2" w:semiHidden="0" w:uiPriority="60" w:unhideWhenUsed="0"/>
+    <w:lsdException w:name="Light List Accent 2" w:semiHidden="0" w:uiPriority="61" w:unhideWhenUsed="0"/>
+    <w:lsdException w:name="Light Grid Accent 2" w:semiHidden="0" w:uiPriority="62" w:unhideWhenUsed="0"/>
+    <w:lsdException w:name="Medium Shading 1 Accent 2" w:semiHidden="0" w:uiPriority="63" w:unhideWhenUsed="0"/>
+    <w:lsdException w:name="Medium Shading 2 Accent 2" w:semiHidden="0" w:uiPriority="64" w:unhideWhenUsed="0"/>
+    <w:lsdException w:name="Medium List 1 Accent 2" w:semiHidden="0" w:uiPriority="65" w:unhideWhenUsed="0"/>
+    <w:lsdException w:name="Medium List 2 Accent 2" w:semiHidden="0" w:uiPriority="66" w:unhideWhenUsed="0"/>
+    <w:lsdException w:name="Medium Grid 1 Accent 2" w:semiHidden="0" w:uiPriority="67" w:unhideWhenUsed="0"/>
+    <w:lsdException w:name="Medium Grid 2 Accent 2" w:semiHidden="0" w:uiPriority="68" w:unhideWhenUsed="0"/>
+    <w:lsdException w:name="Medium Grid 3 Accent 2" w:semiHidden="0" w:uiPriority="69" w:unhideWhenUsed="0"/>
+    <w:lsdException w:name="Dark List Accent 2" w:semiHidden="0" w:uiPriority="70" w:unhideWhenUsed="0"/>
+    <w:lsdException w:name="Colorful Shading Accent 2" w:semiHidden="0" w:uiPriority="71" w:unhideWhenUsed="0"/>
+    <w:lsdException w:name="Colorful List Accent 2" w:semiHidden="0" w:uiPriority="72" w:unhideWhenUsed="0"/>
+    <w:lsdException w:name="Colorful Grid Accent 2" w:semiHidden="0" w:uiPriority="73" w:unhideWhenUsed="0"/>
+    <w:lsdException w:name="Light Shading Accent 3" w:semiHidden="0" w:uiPriority="60" w:unhideWhenUsed="0"/>
+    <w:lsdException w:name="Light List Accent 3" w:semiHidden="0" w:uiPriority="61" w:unhideWhenUsed="0"/>
+    <w:lsdException w:name="Light Grid Accent 3" w:semiHidden="0" w:uiPriority="62" w:unhideWhenUsed="0"/>
+    <w:lsdException w:name="Medium Shading 1 Accent 3" w:semiHidden="0" w:uiPriority="63" w:unhideWhenUsed="0"/>
+    <w:lsdException w:name="Medium Shading 2 Accent 3" w:semiHidden="0" w:uiPriority="64" w:unhideWhenUsed="0"/>
+    <w:lsdException w:name="Medium List 1 Accent 3" w:semiHidden="0" w:uiPriority="65" w:unhideWhenUsed="0"/>
+    <w:lsdException w:name="Medium List 2 Accent 3" w:semiHidden="0" w:uiPriority="66" w:unhideWhenUsed="0"/>
+    <w:lsdException w:name="Medium Grid 1 Accent 3" w:semiHidden="0" w:uiPriority="67" w:unhideWhenUsed="0"/>
+    <w:lsdException w:name="Medium Grid 2 Accent 3" w:semiHidden="0" w:uiPriority="68" w:unhideWhenUsed="0"/>
+    <w:lsdException w:name="Medium Grid 3 Accent 3" w:semiHidden="0" w:uiPriority="69" w:unhideWhenUsed="0"/>
+    <w:lsdException w:name="Dark List Accent 3" w:semiHidden="0" w:uiPriority="70" w:unhideWhenUsed="0"/>
+    <w:lsdException w:name="Colorful Shading Accent 3" w:semiHidden="0" w:uiPriority="71" w:unhideWhenUsed="0"/>
+    <w:lsdException w:name="Colorful List Accent 3" w:semiHidden="0" w:uiPriority="72" w:unhideWhenUsed="0"/>
+    <w:lsdException w:name="Colorful Grid Accent 3" w:semiHidden="0" w:uiPriority="73" w:unhideWhenUsed="0"/>
+    <w:lsdException w:name="Light Shading Accent 4" w:semiHidden="0" w:uiPriority="60" w:unhideWhenUsed="0"/>
+    <w:lsdException w:name="Light List Accent 4" w:semiHidden="0" w:uiPriority="61" w:unhideWhenUsed="0"/>
+    <w:lsdException w:name="Light Grid Accent 4" w:semiHidden="0" w:uiPriority="62" w:unhideWhenUsed="0"/>
+    <w:lsdException w:name="Medium Shading 1 Accent 4" w:semiHidden="0" w:uiPriority="63" w:unhideWhenUsed="0"/>
+    <w:lsdException w:name="Medium Shading 2 Accent 4" w:semiHidden="0" w:uiPriority="64" w:unhideWhenUsed="0"/>
+    <w:lsdException w:name="Medium List 1 Accent 4" w:semiHidden="0" w:uiPriority="65" w:unhideWhenUsed="0"/>
+    <w:lsdException w:name="Medium List 2 Accent 4" w:semiHidden="0" w:uiPriority="66" w:unhideWhenUsed="0"/>
+    <w:lsdException w:name="Medium Grid 1 Accent 4" w:semiHidden="0" w:uiPriority="67" w:unhideWhenUsed="0"/>
+    <w:lsdException w:name="Medium Grid 2 Accent 4" w:semiHidden="0" w:uiPriority="68" w:unhideWhenUsed="0"/>
+    <w:lsdException w:name="Medium Grid 3 Accent 4" w:semiHidden="0" w:uiPriority="69" w:unhideWhenUsed="0"/>
+    <w:lsdException w:name="Dark List Accent 4" w:semiHidden="0" w:uiPriority="70" w:unhideWhenUsed="0"/>
+    <w:lsdException w:name="Colorful Shading Accent 4" w:semiHidden="0" w:uiPriority="71" w:unhideWhenUsed="0"/>
+    <w:lsdException w:name="Colorful List Accent 4" w:semiHidden="0" w:uiPriority="72" w:unhideWhenUsed="0"/>
+    <w:lsdException w:name="Colorful Grid Accent 4" w:semiHidden="0" w:uiPriority="73" w:unhideWhenUsed="0"/>
+    <w:lsdException w:name="Light Shading Accent 5" w:semiHidden="0" w:uiPriority="60" w:unhideWhenUsed="0"/>
+    <w:lsdException w:name="Light List Accent 5" w:semiHidden="0" w:uiPriority="61" w:unhideWhenUsed="0"/>
+    <w:lsdException w:name="Light Grid Accent 5" w:semiHidden="0" w:uiPriority="62" w:unhideWhenUsed="0"/>
+    <w:lsdException w:name="Medium Shading 1 Accent 5" w:semiHidden="0" w:uiPriority="63" w:unhideWhenUsed="0"/>
+    <w:lsdException w:name="Medium Shading 2 Accent 5" w:semiHidden="0" w:uiPriority="64" w:unhideWhenUsed="0"/>
+    <w:lsdException w:name="Medium List 1 Accent 5" w:semiHidden="0" w:uiPriority="65" w:unhideWhenUsed="0"/>
+    <w:lsdException w:name="Medium List 2 Accent 5" w:semiHidden="0" w:uiPriority="66" w:unhideWhenUsed="0"/>
+    <w:lsdException w:name="Medium Grid 1 Accent 5" w:semiHidden="0" w:uiPriority="67" w:unhideWhenUsed="0"/>
+    <w:lsdException w:name="Medium Grid 2 Accent 5" w:semiHidden="0" w:uiPriority="68" w:unhideWhenUsed="0"/>
+    <w:lsdException w:name="Medium Grid 3 Accent 5" w:semiHidden="0" w:uiPriority="69" w:unhideWhenUsed="0"/>
+    <w:lsdException w:name="Dark List Accent 5" w:semiHidden="0" w:uiPriority="70" w:unhideWhenUsed="0"/>
+    <w:lsdException w:name="Colorful Shading Accent 5" w:semiHidden="0" w:uiPriority="71" w:unhideWhenUsed="0"/>
+    <w:lsdException w:name="Colorful List Accent 5" w:semiHidden="0" w:uiPriority="72" w:unhideWhenUsed="0"/>
+    <w:lsdException w:name="Colorful Grid Accent 5" w:semiHidden="0" w:uiPriority="73" w:unhideWhenUsed="0"/>
+    <w:lsdException w:name="Light Shading Accent 6" w:semiHidden="0" w:uiPriority="60" w:unhideWhenUsed="0"/>
+    <w:lsdException w:name="Light List Accent 6" w:semiHidden="0" w:uiPriority="61" w:unhideWhenUsed="0"/>
+    <w:lsdException w:name="Light Grid Accent 6" w:semiHidden="0" w:uiPriority="62" w:unhideWhenUsed="0"/>
+    <w:lsdException w:name="Medium Shading 1 Accent 6" w:semiHidden="0" w:uiPriority="63" w:unhideWhenUsed="0"/>
+    <w:lsdException w:name="Medium Shading 2 Accent 6" w:semiHidden="0" w:uiPriority="64" w:unhideWhenUsed="0"/>
+    <w:lsdException w:name="Medium List 1 Accent 6" w:semiHidden="0" w:uiPriority="65" w:unhideWhenUsed="0"/>
+    <w:lsdException w:name="Medium List 2 Accent 6" w:semiHidden="0" w:uiPriority="66" w:unhideWhenUsed="0"/>
+    <w:lsdException w:name="Medium Grid 1 Accent 6" w:semiHidden="0" w:uiPriority="67" w:unhideWhenUsed="0"/>
+    <w:lsdException w:name="Medium Grid 2 Accent 6" w:semiHidden="0" w:uiPriority="68" w:unhideWhenUsed="0"/>
+    <w:lsdException w:name="Medium Grid 3 Accent 6" w:semiHidden="0" w:uiPriority="69" w:unhideWhenUsed="0"/>
+    <w:lsdException w:name="Dark List Accent 6" w:semiHidden="0" w:uiPriority="70" w:unhideWhenUsed="0"/>
+    <w:lsdException w:name="Colorful Shading Accent 6" w:semiHidden="0" w:uiPriority="71" w:unhideWhenUsed="0"/>
+    <w:lsdException w:name="Colorful List Accent 6" w:semiHidden="0" w:uiPriority="72" w:unhideWhenUsed="0"/>
+    <w:lsdException w:name="Colorful Grid Accent 6" w:semiHidden="0" w:uiPriority="73" w:unhideWhenUsed="0"/>
+    <w:lsdException w:name="Subtle Emphasis" w:semiHidden="0" w:uiPriority="19" w:unhideWhenUsed="0" w:qFormat="1"/>
+    <w:lsdException w:name="Intense Emphasis" w:semiHidden="0" w:uiPriority="21" w:unhideWhenUsed="0" w:qFormat="1"/>
+    <w:lsdException w:name="Subtle Reference" w:semiHidden="0" w:uiPriority="31" w:unhideWhenUsed="0" w:qFormat="1"/>
+    <w:lsdException w:name="Intense Reference" w:semiHidden="0" w:uiPriority="32" w:unhideWhenUsed="0" w:qFormat="1"/>
+    <w:lsdException w:name="Book Title" w:semiHidden="0" w:uiPriority="33" w:unhideWhenUsed="0" w:qFormat="1"/>
+    <w:lsdException w:name="Bibliography" w:uiPriority="37"/>
+    <w:lsdException w:name="TOC Heading" w:uiPriority="39" w:qFormat="1"/>
   </w:latentStyles>
   <w:style w:type="paragraph" w:default="1" w:styleId="Normal">
     <w:name w:val="Normal"/>
@@ -10877,7 +10740,7 @@
       <w:szCs w:val="16"/>
     </w:rPr>
   </w:style>
-  <w:style w:type="paragraph" w:styleId="Normalweb">
+  <w:style w:type="paragraph" w:styleId="NormalWeb">
     <w:name w:val="Normal (Web)"/>
     <w:basedOn w:val="Normal"/>
     <w:uiPriority w:val="99"/>
@@ -10936,7 +10799,1031 @@
     <w:uiPriority w:val="99"/>
     <w:rsid w:val="00D917A8"/>
   </w:style>
-  <w:style w:type="paragraph" w:styleId="Pardeliste">
+  <w:style w:type="paragraph" w:styleId="Paragraphedeliste">
+    <w:name w:val="List Paragraph"/>
+    <w:basedOn w:val="Normal"/>
+    <w:uiPriority w:val="34"/>
+    <w:qFormat/>
+    <w:rsid w:val="00191DCD"/>
+    <w:pPr>
+      <w:ind w:left="720"/>
+      <w:contextualSpacing/>
+    </w:pPr>
+  </w:style>
+  <w:style w:type="character" w:customStyle="1" w:styleId="Titre1Car">
+    <w:name w:val="Titre 1 Car"/>
+    <w:basedOn w:val="Policepardfaut"/>
+    <w:link w:val="Titre1"/>
+    <w:uiPriority w:val="9"/>
+    <w:rsid w:val="008215AA"/>
+    <w:rPr>
+      <w:rFonts w:ascii="Tw Cen MT" w:eastAsiaTheme="majorEastAsia" w:hAnsi="Tw Cen MT" w:cstheme="majorBidi"/>
+      <w:b/>
+      <w:bCs/>
+      <w:smallCaps/>
+      <w:color w:val="000000" w:themeColor="text1"/>
+      <w:sz w:val="28"/>
+      <w:szCs w:val="28"/>
+    </w:rPr>
+  </w:style>
+  <w:style w:type="character" w:customStyle="1" w:styleId="Titre2Car">
+    <w:name w:val="Titre 2 Car"/>
+    <w:basedOn w:val="Policepardfaut"/>
+    <w:link w:val="Titre2"/>
+    <w:uiPriority w:val="9"/>
+    <w:rsid w:val="008215AA"/>
+    <w:rPr>
+      <w:rFonts w:ascii="Tw Cen MT" w:eastAsia="Times New Roman" w:hAnsi="Tw Cen MT" w:cstheme="majorBidi"/>
+      <w:b/>
+      <w:bCs/>
+      <w:color w:val="215868" w:themeColor="accent5" w:themeShade="80"/>
+      <w:sz w:val="24"/>
+      <w:szCs w:val="26"/>
+      <w:lang w:eastAsia="fr-FR"/>
+    </w:rPr>
+  </w:style>
+  <w:style w:type="character" w:customStyle="1" w:styleId="Titre3Car">
+    <w:name w:val="Titre 3 Car"/>
+    <w:basedOn w:val="Policepardfaut"/>
+    <w:link w:val="Titre3"/>
+    <w:uiPriority w:val="9"/>
+    <w:rsid w:val="00074426"/>
+    <w:rPr>
+      <w:rFonts w:ascii="Tw Cen MT" w:eastAsiaTheme="majorEastAsia" w:hAnsi="Tw Cen MT" w:cstheme="majorBidi"/>
+      <w:b/>
+      <w:bCs/>
+      <w:color w:val="215868" w:themeColor="accent5" w:themeShade="80"/>
+    </w:rPr>
+  </w:style>
+  <w:style w:type="character" w:customStyle="1" w:styleId="Titre4Car">
+    <w:name w:val="Titre 4 Car"/>
+    <w:basedOn w:val="Policepardfaut"/>
+    <w:link w:val="Titre4"/>
+    <w:uiPriority w:val="9"/>
+    <w:semiHidden/>
+    <w:rsid w:val="00961674"/>
+    <w:rPr>
+      <w:rFonts w:asciiTheme="majorHAnsi" w:eastAsiaTheme="majorEastAsia" w:hAnsiTheme="majorHAnsi" w:cstheme="majorBidi"/>
+      <w:b/>
+      <w:bCs/>
+      <w:i/>
+      <w:iCs/>
+      <w:color w:val="4F81BD" w:themeColor="accent1"/>
+      <w:sz w:val="20"/>
+    </w:rPr>
+  </w:style>
+  <w:style w:type="character" w:customStyle="1" w:styleId="Titre5Car">
+    <w:name w:val="Titre 5 Car"/>
+    <w:basedOn w:val="Policepardfaut"/>
+    <w:link w:val="Titre5"/>
+    <w:uiPriority w:val="9"/>
+    <w:semiHidden/>
+    <w:rsid w:val="00961674"/>
+    <w:rPr>
+      <w:rFonts w:asciiTheme="majorHAnsi" w:eastAsiaTheme="majorEastAsia" w:hAnsiTheme="majorHAnsi" w:cstheme="majorBidi"/>
+      <w:color w:val="243F60" w:themeColor="accent1" w:themeShade="7F"/>
+      <w:sz w:val="20"/>
+    </w:rPr>
+  </w:style>
+  <w:style w:type="character" w:customStyle="1" w:styleId="Titre6Car">
+    <w:name w:val="Titre 6 Car"/>
+    <w:basedOn w:val="Policepardfaut"/>
+    <w:link w:val="Titre6"/>
+    <w:uiPriority w:val="9"/>
+    <w:semiHidden/>
+    <w:rsid w:val="00961674"/>
+    <w:rPr>
+      <w:rFonts w:asciiTheme="majorHAnsi" w:eastAsiaTheme="majorEastAsia" w:hAnsiTheme="majorHAnsi" w:cstheme="majorBidi"/>
+      <w:i/>
+      <w:iCs/>
+      <w:color w:val="243F60" w:themeColor="accent1" w:themeShade="7F"/>
+      <w:sz w:val="20"/>
+    </w:rPr>
+  </w:style>
+  <w:style w:type="character" w:customStyle="1" w:styleId="Titre7Car">
+    <w:name w:val="Titre 7 Car"/>
+    <w:basedOn w:val="Policepardfaut"/>
+    <w:link w:val="Titre7"/>
+    <w:uiPriority w:val="9"/>
+    <w:semiHidden/>
+    <w:rsid w:val="00961674"/>
+    <w:rPr>
+      <w:rFonts w:asciiTheme="majorHAnsi" w:eastAsiaTheme="majorEastAsia" w:hAnsiTheme="majorHAnsi" w:cstheme="majorBidi"/>
+      <w:i/>
+      <w:iCs/>
+      <w:color w:val="404040" w:themeColor="text1" w:themeTint="BF"/>
+      <w:sz w:val="20"/>
+    </w:rPr>
+  </w:style>
+  <w:style w:type="character" w:customStyle="1" w:styleId="Titre8Car">
+    <w:name w:val="Titre 8 Car"/>
+    <w:basedOn w:val="Policepardfaut"/>
+    <w:link w:val="Titre8"/>
+    <w:uiPriority w:val="9"/>
+    <w:semiHidden/>
+    <w:rsid w:val="00961674"/>
+    <w:rPr>
+      <w:rFonts w:asciiTheme="majorHAnsi" w:eastAsiaTheme="majorEastAsia" w:hAnsiTheme="majorHAnsi" w:cstheme="majorBidi"/>
+      <w:color w:val="404040" w:themeColor="text1" w:themeTint="BF"/>
+      <w:sz w:val="20"/>
+      <w:szCs w:val="20"/>
+    </w:rPr>
+  </w:style>
+  <w:style w:type="character" w:customStyle="1" w:styleId="Titre9Car">
+    <w:name w:val="Titre 9 Car"/>
+    <w:basedOn w:val="Policepardfaut"/>
+    <w:link w:val="Titre9"/>
+    <w:uiPriority w:val="9"/>
+    <w:semiHidden/>
+    <w:rsid w:val="00961674"/>
+    <w:rPr>
+      <w:rFonts w:asciiTheme="majorHAnsi" w:eastAsiaTheme="majorEastAsia" w:hAnsiTheme="majorHAnsi" w:cstheme="majorBidi"/>
+      <w:i/>
+      <w:iCs/>
+      <w:color w:val="404040" w:themeColor="text1" w:themeTint="BF"/>
+      <w:sz w:val="20"/>
+      <w:szCs w:val="20"/>
+    </w:rPr>
+  </w:style>
+  <w:style w:type="table" w:styleId="Grilledutableau">
+    <w:name w:val="Table Grid"/>
+    <w:basedOn w:val="TableauNormal"/>
+    <w:uiPriority w:val="59"/>
+    <w:rsid w:val="009912A2"/>
+    <w:pPr>
+      <w:spacing w:after="0" w:line="240" w:lineRule="auto"/>
+    </w:pPr>
+    <w:tblPr>
+      <w:tblInd w:w="0" w:type="dxa"/>
+      <w:tblBorders>
+        <w:top w:val="single" w:sz="4" w:space="0" w:color="auto"/>
+        <w:left w:val="single" w:sz="4" w:space="0" w:color="auto"/>
+        <w:bottom w:val="single" w:sz="4" w:space="0" w:color="auto"/>
+        <w:right w:val="single" w:sz="4" w:space="0" w:color="auto"/>
+        <w:insideH w:val="single" w:sz="4" w:space="0" w:color="auto"/>
+        <w:insideV w:val="single" w:sz="4" w:space="0" w:color="auto"/>
+      </w:tblBorders>
+      <w:tblCellMar>
+        <w:top w:w="0" w:type="dxa"/>
+        <w:left w:w="108" w:type="dxa"/>
+        <w:bottom w:w="0" w:type="dxa"/>
+        <w:right w:w="108" w:type="dxa"/>
+      </w:tblCellMar>
+    </w:tblPr>
+  </w:style>
+  <w:style w:type="character" w:styleId="Textedelespacerserv">
+    <w:name w:val="Placeholder Text"/>
+    <w:basedOn w:val="Policepardfaut"/>
+    <w:uiPriority w:val="99"/>
+    <w:semiHidden/>
+    <w:rsid w:val="00811219"/>
+    <w:rPr>
+      <w:color w:val="808080"/>
+    </w:rPr>
+  </w:style>
+  <w:style w:type="paragraph" w:styleId="Retraitnormal">
+    <w:name w:val="Normal Indent"/>
+    <w:basedOn w:val="Normal"/>
+    <w:rsid w:val="00FD002B"/>
+    <w:pPr>
+      <w:spacing w:line="240" w:lineRule="auto"/>
+      <w:ind w:left="708"/>
+      <w:jc w:val="left"/>
+    </w:pPr>
+    <w:rPr>
+      <w:rFonts w:ascii="Comic Sans MS" w:eastAsia="Times New Roman" w:hAnsi="Comic Sans MS" w:cs="Times New Roman"/>
+      <w:sz w:val="16"/>
+      <w:szCs w:val="20"/>
+      <w:lang w:eastAsia="fr-FR"/>
+    </w:rPr>
+  </w:style>
+  <w:style w:type="character" w:styleId="Numrodepage">
+    <w:name w:val="page number"/>
+    <w:basedOn w:val="Policepardfaut"/>
+    <w:rsid w:val="00FD002B"/>
+  </w:style>
+  <w:style w:type="paragraph" w:styleId="Sous-titre">
+    <w:name w:val="Subtitle"/>
+    <w:aliases w:val="question"/>
+    <w:basedOn w:val="Normal"/>
+    <w:next w:val="Normal"/>
+    <w:link w:val="Sous-titreCar"/>
+    <w:qFormat/>
+    <w:rsid w:val="00FD002B"/>
+    <w:pPr>
+      <w:numPr>
+        <w:numId w:val="2"/>
+      </w:numPr>
+      <w:spacing w:after="60" w:line="240" w:lineRule="auto"/>
+      <w:jc w:val="left"/>
+      <w:outlineLvl w:val="1"/>
+    </w:pPr>
+    <w:rPr>
+      <w:rFonts w:ascii="Comic Sans MS" w:eastAsia="Times New Roman" w:hAnsi="Comic Sans MS" w:cs="Times New Roman"/>
+      <w:i/>
+      <w:sz w:val="16"/>
+      <w:szCs w:val="24"/>
+      <w:lang w:eastAsia="fr-FR"/>
+    </w:rPr>
+  </w:style>
+  <w:style w:type="character" w:customStyle="1" w:styleId="Sous-titreCar">
+    <w:name w:val="Sous-titre Car"/>
+    <w:aliases w:val="question Car"/>
+    <w:basedOn w:val="Policepardfaut"/>
+    <w:link w:val="Sous-titre"/>
+    <w:rsid w:val="00FD002B"/>
+    <w:rPr>
+      <w:rFonts w:ascii="Comic Sans MS" w:eastAsia="Times New Roman" w:hAnsi="Comic Sans MS" w:cs="Times New Roman"/>
+      <w:i/>
+      <w:sz w:val="16"/>
+      <w:szCs w:val="24"/>
+      <w:lang w:eastAsia="fr-FR"/>
+    </w:rPr>
+  </w:style>
+  <w:style w:type="paragraph" w:customStyle="1" w:styleId="Titre40">
+    <w:name w:val="Titre4"/>
+    <w:basedOn w:val="Normal"/>
+    <w:rsid w:val="008428BA"/>
+    <w:pPr>
+      <w:overflowPunct w:val="0"/>
+      <w:autoSpaceDE w:val="0"/>
+      <w:autoSpaceDN w:val="0"/>
+      <w:adjustRightInd w:val="0"/>
+      <w:spacing w:after="120" w:line="240" w:lineRule="auto"/>
+      <w:textAlignment w:val="baseline"/>
+    </w:pPr>
+    <w:rPr>
+      <w:rFonts w:ascii="Times New Roman" w:eastAsia="Times New Roman" w:hAnsi="Times New Roman" w:cs="Times New Roman"/>
+      <w:b/>
+      <w:sz w:val="24"/>
+      <w:szCs w:val="20"/>
+      <w:lang w:eastAsia="fr-FR"/>
+    </w:rPr>
+  </w:style>
+  <w:style w:type="paragraph" w:styleId="Retraitcorpsdetexte">
+    <w:name w:val="Body Text Indent"/>
+    <w:basedOn w:val="Normal"/>
+    <w:link w:val="RetraitcorpsdetexteCar"/>
+    <w:rsid w:val="00006D1A"/>
+    <w:pPr>
+      <w:spacing w:line="240" w:lineRule="auto"/>
+      <w:ind w:left="284"/>
+    </w:pPr>
+    <w:rPr>
+      <w:rFonts w:ascii="Times New Roman" w:eastAsia="Times New Roman" w:hAnsi="Times New Roman" w:cs="Times New Roman"/>
+      <w:sz w:val="24"/>
+      <w:szCs w:val="20"/>
+      <w:lang w:eastAsia="fr-FR"/>
+    </w:rPr>
+  </w:style>
+  <w:style w:type="character" w:customStyle="1" w:styleId="RetraitcorpsdetexteCar">
+    <w:name w:val="Retrait corps de texte Car"/>
+    <w:basedOn w:val="Policepardfaut"/>
+    <w:link w:val="Retraitcorpsdetexte"/>
+    <w:rsid w:val="00006D1A"/>
+    <w:rPr>
+      <w:rFonts w:ascii="Times New Roman" w:eastAsia="Times New Roman" w:hAnsi="Times New Roman" w:cs="Times New Roman"/>
+      <w:sz w:val="24"/>
+      <w:szCs w:val="20"/>
+      <w:lang w:eastAsia="fr-FR"/>
+    </w:rPr>
+  </w:style>
+  <w:style w:type="paragraph" w:customStyle="1" w:styleId="Texte-1">
+    <w:name w:val="Texte-1"/>
+    <w:basedOn w:val="Normal"/>
+    <w:rsid w:val="00CC6506"/>
+    <w:pPr>
+      <w:spacing w:line="240" w:lineRule="auto"/>
+    </w:pPr>
+    <w:rPr>
+      <w:rFonts w:ascii="Frugal Sans" w:eastAsia="Times New Roman" w:hAnsi="Frugal Sans" w:cs="Times New Roman"/>
+      <w:sz w:val="22"/>
+      <w:szCs w:val="20"/>
+      <w:lang w:eastAsia="fr-FR"/>
+    </w:rPr>
+  </w:style>
+  <w:style w:type="paragraph" w:customStyle="1" w:styleId="Avec-ronds">
+    <w:name w:val="Avec-ronds"/>
+    <w:basedOn w:val="Normal"/>
+    <w:rsid w:val="009506C1"/>
+    <w:pPr>
+      <w:numPr>
+        <w:numId w:val="3"/>
+      </w:numPr>
+      <w:spacing w:line="240" w:lineRule="auto"/>
+      <w:ind w:left="357" w:hanging="357"/>
+    </w:pPr>
+    <w:rPr>
+      <w:rFonts w:ascii="Times New Roman" w:eastAsia="Times New Roman" w:hAnsi="Times New Roman" w:cs="Times New Roman"/>
+      <w:sz w:val="22"/>
+      <w:szCs w:val="20"/>
+      <w:lang w:eastAsia="fr-FR"/>
+    </w:rPr>
+  </w:style>
+  <w:style w:type="paragraph" w:customStyle="1" w:styleId="Avec-losanges">
+    <w:name w:val="Avec-losanges"/>
+    <w:basedOn w:val="Normal"/>
+    <w:rsid w:val="009506C1"/>
+    <w:pPr>
+      <w:numPr>
+        <w:numId w:val="4"/>
+      </w:numPr>
+      <w:spacing w:line="240" w:lineRule="auto"/>
+      <w:jc w:val="left"/>
+    </w:pPr>
+    <w:rPr>
+      <w:rFonts w:ascii="Times New Roman" w:eastAsia="Times New Roman" w:hAnsi="Times New Roman" w:cs="Times New Roman"/>
+      <w:sz w:val="22"/>
+      <w:szCs w:val="20"/>
+      <w:lang w:eastAsia="fr-FR"/>
+    </w:rPr>
+  </w:style>
+  <w:style w:type="paragraph" w:customStyle="1" w:styleId="Avec-main">
+    <w:name w:val="Avec-main"/>
+    <w:basedOn w:val="Normal"/>
+    <w:rsid w:val="009506C1"/>
+    <w:pPr>
+      <w:numPr>
+        <w:numId w:val="5"/>
+      </w:numPr>
+      <w:spacing w:line="240" w:lineRule="auto"/>
+      <w:jc w:val="left"/>
+    </w:pPr>
+    <w:rPr>
+      <w:rFonts w:ascii="Times New Roman" w:eastAsia="Times New Roman" w:hAnsi="Times New Roman" w:cs="Times New Roman"/>
+      <w:sz w:val="22"/>
+      <w:szCs w:val="20"/>
+      <w:lang w:eastAsia="fr-FR"/>
+    </w:rPr>
+  </w:style>
+  <w:style w:type="paragraph" w:styleId="Notedebasdepage">
+    <w:name w:val="footnote text"/>
+    <w:basedOn w:val="Normal"/>
+    <w:link w:val="NotedebasdepageCar"/>
+    <w:semiHidden/>
+    <w:rsid w:val="009506C1"/>
+    <w:pPr>
+      <w:spacing w:line="240" w:lineRule="auto"/>
+      <w:jc w:val="left"/>
+    </w:pPr>
+    <w:rPr>
+      <w:rFonts w:ascii="Times New Roman" w:eastAsia="Times New Roman" w:hAnsi="Times New Roman" w:cs="Times New Roman"/>
+      <w:szCs w:val="20"/>
+      <w:lang w:eastAsia="fr-FR"/>
+    </w:rPr>
+  </w:style>
+  <w:style w:type="character" w:customStyle="1" w:styleId="NotedebasdepageCar">
+    <w:name w:val="Note de bas de page Car"/>
+    <w:basedOn w:val="Policepardfaut"/>
+    <w:link w:val="Notedebasdepage"/>
+    <w:semiHidden/>
+    <w:rsid w:val="009506C1"/>
+    <w:rPr>
+      <w:rFonts w:ascii="Times New Roman" w:eastAsia="Times New Roman" w:hAnsi="Times New Roman" w:cs="Times New Roman"/>
+      <w:sz w:val="20"/>
+      <w:szCs w:val="20"/>
+      <w:lang w:eastAsia="fr-FR"/>
+    </w:rPr>
+  </w:style>
+  <w:style w:type="paragraph" w:customStyle="1" w:styleId="Para-1">
+    <w:name w:val="Para-1"/>
+    <w:basedOn w:val="Normal"/>
+    <w:rsid w:val="00A86EC8"/>
+    <w:pPr>
+      <w:tabs>
+        <w:tab w:val="num" w:pos="360"/>
+      </w:tabs>
+      <w:spacing w:line="240" w:lineRule="auto"/>
+      <w:ind w:left="360" w:hanging="360"/>
+      <w:jc w:val="left"/>
+    </w:pPr>
+    <w:rPr>
+      <w:rFonts w:ascii="Frugal Sans" w:eastAsia="Times New Roman" w:hAnsi="Frugal Sans" w:cs="Times New Roman"/>
+      <w:b/>
+      <w:sz w:val="24"/>
+      <w:szCs w:val="20"/>
+      <w:lang w:eastAsia="fr-FR"/>
+    </w:rPr>
+  </w:style>
+  <w:style w:type="paragraph" w:styleId="Corpsdetexte2">
+    <w:name w:val="Body Text 2"/>
+    <w:basedOn w:val="Normal"/>
+    <w:link w:val="Corpsdetexte2Car"/>
+    <w:uiPriority w:val="99"/>
+    <w:semiHidden/>
+    <w:unhideWhenUsed/>
+    <w:rsid w:val="00231813"/>
+    <w:pPr>
+      <w:spacing w:after="120" w:line="480" w:lineRule="auto"/>
+    </w:pPr>
+  </w:style>
+  <w:style w:type="character" w:customStyle="1" w:styleId="Corpsdetexte2Car">
+    <w:name w:val="Corps de texte 2 Car"/>
+    <w:basedOn w:val="Policepardfaut"/>
+    <w:link w:val="Corpsdetexte2"/>
+    <w:uiPriority w:val="99"/>
+    <w:semiHidden/>
+    <w:rsid w:val="00231813"/>
+    <w:rPr>
+      <w:sz w:val="20"/>
+    </w:rPr>
+  </w:style>
+  <w:style w:type="paragraph" w:customStyle="1" w:styleId="p1">
+    <w:name w:val="p1"/>
+    <w:basedOn w:val="Normal"/>
+    <w:rsid w:val="001412BA"/>
+    <w:pPr>
+      <w:spacing w:line="240" w:lineRule="auto"/>
+      <w:jc w:val="left"/>
+    </w:pPr>
+    <w:rPr>
+      <w:rFonts w:ascii="Helvetica" w:hAnsi="Helvetica" w:cs="Times New Roman"/>
+      <w:sz w:val="15"/>
+      <w:szCs w:val="15"/>
+      <w:lang w:eastAsia="zh-CN"/>
+    </w:rPr>
+  </w:style>
+  <w:style w:type="character" w:customStyle="1" w:styleId="s1">
+    <w:name w:val="s1"/>
+    <w:basedOn w:val="Policepardfaut"/>
+    <w:rsid w:val="001412BA"/>
+    <w:rPr>
+      <w:rFonts w:ascii="Times" w:hAnsi="Times" w:hint="default"/>
+      <w:sz w:val="15"/>
+      <w:szCs w:val="15"/>
+    </w:rPr>
+  </w:style>
+  <w:style w:type="character" w:customStyle="1" w:styleId="apple-converted-space">
+    <w:name w:val="apple-converted-space"/>
+    <w:basedOn w:val="Policepardfaut"/>
+    <w:rsid w:val="001412BA"/>
+  </w:style>
+  <w:style w:type="character" w:customStyle="1" w:styleId="s2">
+    <w:name w:val="s2"/>
+    <w:basedOn w:val="Policepardfaut"/>
+    <w:rsid w:val="007B39D0"/>
+    <w:rPr>
+      <w:rFonts w:ascii="Helvetica" w:hAnsi="Helvetica" w:hint="default"/>
+      <w:sz w:val="17"/>
+      <w:szCs w:val="17"/>
+    </w:rPr>
+  </w:style>
+  <w:style w:type="paragraph" w:customStyle="1" w:styleId="p2">
+    <w:name w:val="p2"/>
+    <w:basedOn w:val="Normal"/>
+    <w:rsid w:val="00535531"/>
+    <w:pPr>
+      <w:spacing w:line="240" w:lineRule="auto"/>
+      <w:jc w:val="left"/>
+    </w:pPr>
+    <w:rPr>
+      <w:rFonts w:ascii="Helvetica" w:hAnsi="Helvetica" w:cs="Times New Roman"/>
+      <w:sz w:val="17"/>
+      <w:szCs w:val="17"/>
+      <w:lang w:eastAsia="zh-CN"/>
+    </w:rPr>
+  </w:style>
+</w:styles>
+</file>
+
+<file path=word/stylesWithEffects.xml><?xml version="1.0" encoding="utf-8"?>
+<w:styles xmlns:wpc="http://schemas.microsoft.com/office/word/2010/wordprocessingCanvas" xmlns:mc="http://schemas.openxmlformats.org/markup-compatibility/2006" xmlns:o="urn:schemas-microsoft-com:office:office" xmlns:r="http://schemas.openxmlformats.org/officeDocument/2006/relationships" xmlns:m="http://schemas.openxmlformats.org/officeDocument/2006/math" xmlns:v="urn:schemas-microsoft-com:vml" xmlns:wp14="http://schemas.microsoft.com/office/word/2010/wordprocessingDrawing" xmlns:wp="http://schemas.openxmlformats.org/drawingml/2006/wordprocessingDrawing" xmlns:w10="urn:schemas-microsoft-com:office:word" xmlns:w="http://schemas.openxmlformats.org/wordprocessingml/2006/main" xmlns:w14="http://schemas.microsoft.com/office/word/2010/wordml" xmlns:wpg="http://schemas.microsoft.com/office/word/2010/wordprocessingGroup" xmlns:wpi="http://schemas.microsoft.com/office/word/2010/wordprocessingInk" xmlns:wne="http://schemas.microsoft.com/office/word/2006/wordml" xmlns:wps="http://schemas.microsoft.com/office/word/2010/wordprocessingShape" mc:Ignorable="w14 wp14">
+  <w:docDefaults>
+    <w:rPrDefault>
+      <w:rPr>
+        <w:rFonts w:asciiTheme="minorHAnsi" w:eastAsiaTheme="minorHAnsi" w:hAnsiTheme="minorHAnsi" w:cstheme="minorBidi"/>
+        <w:sz w:val="22"/>
+        <w:szCs w:val="22"/>
+        <w:lang w:val="fr-FR" w:eastAsia="en-US" w:bidi="ar-SA"/>
+      </w:rPr>
+    </w:rPrDefault>
+    <w:pPrDefault>
+      <w:pPr>
+        <w:spacing w:after="200" w:line="276" w:lineRule="auto"/>
+      </w:pPr>
+    </w:pPrDefault>
+  </w:docDefaults>
+  <w:latentStyles w:defLockedState="0" w:defUIPriority="99" w:defSemiHidden="1" w:defUnhideWhenUsed="1" w:defQFormat="0" w:count="267">
+    <w:lsdException w:name="Normal" w:semiHidden="0" w:uiPriority="0" w:unhideWhenUsed="0" w:qFormat="1"/>
+    <w:lsdException w:name="heading 1" w:semiHidden="0" w:uiPriority="9" w:unhideWhenUsed="0" w:qFormat="1"/>
+    <w:lsdException w:name="heading 2" w:uiPriority="9" w:qFormat="1"/>
+    <w:lsdException w:name="heading 3" w:uiPriority="9" w:qFormat="1"/>
+    <w:lsdException w:name="heading 4" w:uiPriority="9" w:qFormat="1"/>
+    <w:lsdException w:name="heading 5" w:uiPriority="9" w:qFormat="1"/>
+    <w:lsdException w:name="heading 6" w:uiPriority="9" w:qFormat="1"/>
+    <w:lsdException w:name="heading 7" w:uiPriority="9" w:qFormat="1"/>
+    <w:lsdException w:name="heading 8" w:uiPriority="9" w:qFormat="1"/>
+    <w:lsdException w:name="heading 9" w:uiPriority="9" w:qFormat="1"/>
+    <w:lsdException w:name="toc 1" w:uiPriority="39"/>
+    <w:lsdException w:name="toc 2" w:uiPriority="39"/>
+    <w:lsdException w:name="toc 3" w:uiPriority="39"/>
+    <w:lsdException w:name="toc 4" w:uiPriority="39"/>
+    <w:lsdException w:name="toc 5" w:uiPriority="39"/>
+    <w:lsdException w:name="toc 6" w:uiPriority="39"/>
+    <w:lsdException w:name="toc 7" w:uiPriority="39"/>
+    <w:lsdException w:name="toc 8" w:uiPriority="39"/>
+    <w:lsdException w:name="toc 9" w:uiPriority="39"/>
+    <w:lsdException w:name="Normal Indent" w:uiPriority="0"/>
+    <w:lsdException w:name="footnote text" w:uiPriority="0"/>
+    <w:lsdException w:name="footer" w:uiPriority="0"/>
+    <w:lsdException w:name="caption" w:uiPriority="35" w:qFormat="1"/>
+    <w:lsdException w:name="page number" w:uiPriority="0"/>
+    <w:lsdException w:name="Title" w:semiHidden="0" w:uiPriority="10" w:unhideWhenUsed="0" w:qFormat="1"/>
+    <w:lsdException w:name="Default Paragraph Font" w:uiPriority="1"/>
+    <w:lsdException w:name="Body Text Indent" w:uiPriority="0"/>
+    <w:lsdException w:name="Subtitle" w:semiHidden="0" w:uiPriority="0" w:unhideWhenUsed="0" w:qFormat="1"/>
+    <w:lsdException w:name="Strong" w:semiHidden="0" w:uiPriority="22" w:unhideWhenUsed="0" w:qFormat="1"/>
+    <w:lsdException w:name="Emphasis" w:semiHidden="0" w:uiPriority="20" w:unhideWhenUsed="0" w:qFormat="1"/>
+    <w:lsdException w:name="Table Grid" w:semiHidden="0" w:uiPriority="59" w:unhideWhenUsed="0"/>
+    <w:lsdException w:name="Placeholder Text" w:unhideWhenUsed="0"/>
+    <w:lsdException w:name="No Spacing" w:semiHidden="0" w:uiPriority="1" w:unhideWhenUsed="0" w:qFormat="1"/>
+    <w:lsdException w:name="Light Shading" w:semiHidden="0" w:uiPriority="60" w:unhideWhenUsed="0"/>
+    <w:lsdException w:name="Light List" w:semiHidden="0" w:uiPriority="61" w:unhideWhenUsed="0"/>
+    <w:lsdException w:name="Light Grid" w:semiHidden="0" w:uiPriority="62" w:unhideWhenUsed="0"/>
+    <w:lsdException w:name="Medium Shading 1" w:semiHidden="0" w:uiPriority="63" w:unhideWhenUsed="0"/>
+    <w:lsdException w:name="Medium Shading 2" w:semiHidden="0" w:uiPriority="64" w:unhideWhenUsed="0"/>
+    <w:lsdException w:name="Medium List 1" w:semiHidden="0" w:uiPriority="65" w:unhideWhenUsed="0"/>
+    <w:lsdException w:name="Medium List 2" w:semiHidden="0" w:uiPriority="66" w:unhideWhenUsed="0"/>
+    <w:lsdException w:name="Medium Grid 1" w:semiHidden="0" w:uiPriority="67" w:unhideWhenUsed="0"/>
+    <w:lsdException w:name="Medium Grid 2" w:semiHidden="0" w:uiPriority="68" w:unhideWhenUsed="0"/>
+    <w:lsdException w:name="Medium Grid 3" w:semiHidden="0" w:uiPriority="69" w:unhideWhenUsed="0"/>
+    <w:lsdException w:name="Dark List" w:semiHidden="0" w:uiPriority="70" w:unhideWhenUsed="0"/>
+    <w:lsdException w:name="Colorful Shading" w:semiHidden="0" w:uiPriority="71" w:unhideWhenUsed="0"/>
+    <w:lsdException w:name="Colorful List" w:semiHidden="0" w:uiPriority="72" w:unhideWhenUsed="0"/>
+    <w:lsdException w:name="Colorful Grid" w:semiHidden="0" w:uiPriority="73" w:unhideWhenUsed="0"/>
+    <w:lsdException w:name="Light Shading Accent 1" w:semiHidden="0" w:uiPriority="60" w:unhideWhenUsed="0"/>
+    <w:lsdException w:name="Light List Accent 1" w:semiHidden="0" w:uiPriority="61" w:unhideWhenUsed="0"/>
+    <w:lsdException w:name="Light Grid Accent 1" w:semiHidden="0" w:uiPriority="62" w:unhideWhenUsed="0"/>
+    <w:lsdException w:name="Medium Shading 1 Accent 1" w:semiHidden="0" w:uiPriority="63" w:unhideWhenUsed="0"/>
+    <w:lsdException w:name="Medium Shading 2 Accent 1" w:semiHidden="0" w:uiPriority="64" w:unhideWhenUsed="0"/>
+    <w:lsdException w:name="Medium List 1 Accent 1" w:semiHidden="0" w:uiPriority="65" w:unhideWhenUsed="0"/>
+    <w:lsdException w:name="Revision" w:unhideWhenUsed="0"/>
+    <w:lsdException w:name="List Paragraph" w:semiHidden="0" w:uiPriority="34" w:unhideWhenUsed="0" w:qFormat="1"/>
+    <w:lsdException w:name="Quote" w:semiHidden="0" w:uiPriority="29" w:unhideWhenUsed="0" w:qFormat="1"/>
+    <w:lsdException w:name="Intense Quote" w:semiHidden="0" w:uiPriority="30" w:unhideWhenUsed="0" w:qFormat="1"/>
+    <w:lsdException w:name="Medium List 2 Accent 1" w:semiHidden="0" w:uiPriority="66" w:unhideWhenUsed="0"/>
+    <w:lsdException w:name="Medium Grid 1 Accent 1" w:semiHidden="0" w:uiPriority="67" w:unhideWhenUsed="0"/>
+    <w:lsdException w:name="Medium Grid 2 Accent 1" w:semiHidden="0" w:uiPriority="68" w:unhideWhenUsed="0"/>
+    <w:lsdException w:name="Medium Grid 3 Accent 1" w:semiHidden="0" w:uiPriority="69" w:unhideWhenUsed="0"/>
+    <w:lsdException w:name="Dark List Accent 1" w:semiHidden="0" w:uiPriority="70" w:unhideWhenUsed="0"/>
+    <w:lsdException w:name="Colorful Shading Accent 1" w:semiHidden="0" w:uiPriority="71" w:unhideWhenUsed="0"/>
+    <w:lsdException w:name="Colorful List Accent 1" w:semiHidden="0" w:uiPriority="72" w:unhideWhenUsed="0"/>
+    <w:lsdException w:name="Colorful Grid Accent 1" w:semiHidden="0" w:uiPriority="73" w:unhideWhenUsed="0"/>
+    <w:lsdException w:name="Light Shading Accent 2" w:semiHidden="0" w:uiPriority="60" w:unhideWhenUsed="0"/>
+    <w:lsdException w:name="Light List Accent 2" w:semiHidden="0" w:uiPriority="61" w:unhideWhenUsed="0"/>
+    <w:lsdException w:name="Light Grid Accent 2" w:semiHidden="0" w:uiPriority="62" w:unhideWhenUsed="0"/>
+    <w:lsdException w:name="Medium Shading 1 Accent 2" w:semiHidden="0" w:uiPriority="63" w:unhideWhenUsed="0"/>
+    <w:lsdException w:name="Medium Shading 2 Accent 2" w:semiHidden="0" w:uiPriority="64" w:unhideWhenUsed="0"/>
+    <w:lsdException w:name="Medium List 1 Accent 2" w:semiHidden="0" w:uiPriority="65" w:unhideWhenUsed="0"/>
+    <w:lsdException w:name="Medium List 2 Accent 2" w:semiHidden="0" w:uiPriority="66" w:unhideWhenUsed="0"/>
+    <w:lsdException w:name="Medium Grid 1 Accent 2" w:semiHidden="0" w:uiPriority="67" w:unhideWhenUsed="0"/>
+    <w:lsdException w:name="Medium Grid 2 Accent 2" w:semiHidden="0" w:uiPriority="68" w:unhideWhenUsed="0"/>
+    <w:lsdException w:name="Medium Grid 3 Accent 2" w:semiHidden="0" w:uiPriority="69" w:unhideWhenUsed="0"/>
+    <w:lsdException w:name="Dark List Accent 2" w:semiHidden="0" w:uiPriority="70" w:unhideWhenUsed="0"/>
+    <w:lsdException w:name="Colorful Shading Accent 2" w:semiHidden="0" w:uiPriority="71" w:unhideWhenUsed="0"/>
+    <w:lsdException w:name="Colorful List Accent 2" w:semiHidden="0" w:uiPriority="72" w:unhideWhenUsed="0"/>
+    <w:lsdException w:name="Colorful Grid Accent 2" w:semiHidden="0" w:uiPriority="73" w:unhideWhenUsed="0"/>
+    <w:lsdException w:name="Light Shading Accent 3" w:semiHidden="0" w:uiPriority="60" w:unhideWhenUsed="0"/>
+    <w:lsdException w:name="Light List Accent 3" w:semiHidden="0" w:uiPriority="61" w:unhideWhenUsed="0"/>
+    <w:lsdException w:name="Light Grid Accent 3" w:semiHidden="0" w:uiPriority="62" w:unhideWhenUsed="0"/>
+    <w:lsdException w:name="Medium Shading 1 Accent 3" w:semiHidden="0" w:uiPriority="63" w:unhideWhenUsed="0"/>
+    <w:lsdException w:name="Medium Shading 2 Accent 3" w:semiHidden="0" w:uiPriority="64" w:unhideWhenUsed="0"/>
+    <w:lsdException w:name="Medium List 1 Accent 3" w:semiHidden="0" w:uiPriority="65" w:unhideWhenUsed="0"/>
+    <w:lsdException w:name="Medium List 2 Accent 3" w:semiHidden="0" w:uiPriority="66" w:unhideWhenUsed="0"/>
+    <w:lsdException w:name="Medium Grid 1 Accent 3" w:semiHidden="0" w:uiPriority="67" w:unhideWhenUsed="0"/>
+    <w:lsdException w:name="Medium Grid 2 Accent 3" w:semiHidden="0" w:uiPriority="68" w:unhideWhenUsed="0"/>
+    <w:lsdException w:name="Medium Grid 3 Accent 3" w:semiHidden="0" w:uiPriority="69" w:unhideWhenUsed="0"/>
+    <w:lsdException w:name="Dark List Accent 3" w:semiHidden="0" w:uiPriority="70" w:unhideWhenUsed="0"/>
+    <w:lsdException w:name="Colorful Shading Accent 3" w:semiHidden="0" w:uiPriority="71" w:unhideWhenUsed="0"/>
+    <w:lsdException w:name="Colorful List Accent 3" w:semiHidden="0" w:uiPriority="72" w:unhideWhenUsed="0"/>
+    <w:lsdException w:name="Colorful Grid Accent 3" w:semiHidden="0" w:uiPriority="73" w:unhideWhenUsed="0"/>
+    <w:lsdException w:name="Light Shading Accent 4" w:semiHidden="0" w:uiPriority="60" w:unhideWhenUsed="0"/>
+    <w:lsdException w:name="Light List Accent 4" w:semiHidden="0" w:uiPriority="61" w:unhideWhenUsed="0"/>
+    <w:lsdException w:name="Light Grid Accent 4" w:semiHidden="0" w:uiPriority="62" w:unhideWhenUsed="0"/>
+    <w:lsdException w:name="Medium Shading 1 Accent 4" w:semiHidden="0" w:uiPriority="63" w:unhideWhenUsed="0"/>
+    <w:lsdException w:name="Medium Shading 2 Accent 4" w:semiHidden="0" w:uiPriority="64" w:unhideWhenUsed="0"/>
+    <w:lsdException w:name="Medium List 1 Accent 4" w:semiHidden="0" w:uiPriority="65" w:unhideWhenUsed="0"/>
+    <w:lsdException w:name="Medium List 2 Accent 4" w:semiHidden="0" w:uiPriority="66" w:unhideWhenUsed="0"/>
+    <w:lsdException w:name="Medium Grid 1 Accent 4" w:semiHidden="0" w:uiPriority="67" w:unhideWhenUsed="0"/>
+    <w:lsdException w:name="Medium Grid 2 Accent 4" w:semiHidden="0" w:uiPriority="68" w:unhideWhenUsed="0"/>
+    <w:lsdException w:name="Medium Grid 3 Accent 4" w:semiHidden="0" w:uiPriority="69" w:unhideWhenUsed="0"/>
+    <w:lsdException w:name="Dark List Accent 4" w:semiHidden="0" w:uiPriority="70" w:unhideWhenUsed="0"/>
+    <w:lsdException w:name="Colorful Shading Accent 4" w:semiHidden="0" w:uiPriority="71" w:unhideWhenUsed="0"/>
+    <w:lsdException w:name="Colorful List Accent 4" w:semiHidden="0" w:uiPriority="72" w:unhideWhenUsed="0"/>
+    <w:lsdException w:name="Colorful Grid Accent 4" w:semiHidden="0" w:uiPriority="73" w:unhideWhenUsed="0"/>
+    <w:lsdException w:name="Light Shading Accent 5" w:semiHidden="0" w:uiPriority="60" w:unhideWhenUsed="0"/>
+    <w:lsdException w:name="Light List Accent 5" w:semiHidden="0" w:uiPriority="61" w:unhideWhenUsed="0"/>
+    <w:lsdException w:name="Light Grid Accent 5" w:semiHidden="0" w:uiPriority="62" w:unhideWhenUsed="0"/>
+    <w:lsdException w:name="Medium Shading 1 Accent 5" w:semiHidden="0" w:uiPriority="63" w:unhideWhenUsed="0"/>
+    <w:lsdException w:name="Medium Shading 2 Accent 5" w:semiHidden="0" w:uiPriority="64" w:unhideWhenUsed="0"/>
+    <w:lsdException w:name="Medium List 1 Accent 5" w:semiHidden="0" w:uiPriority="65" w:unhideWhenUsed="0"/>
+    <w:lsdException w:name="Medium List 2 Accent 5" w:semiHidden="0" w:uiPriority="66" w:unhideWhenUsed="0"/>
+    <w:lsdException w:name="Medium Grid 1 Accent 5" w:semiHidden="0" w:uiPriority="67" w:unhideWhenUsed="0"/>
+    <w:lsdException w:name="Medium Grid 2 Accent 5" w:semiHidden="0" w:uiPriority="68" w:unhideWhenUsed="0"/>
+    <w:lsdException w:name="Medium Grid 3 Accent 5" w:semiHidden="0" w:uiPriority="69" w:unhideWhenUsed="0"/>
+    <w:lsdException w:name="Dark List Accent 5" w:semiHidden="0" w:uiPriority="70" w:unhideWhenUsed="0"/>
+    <w:lsdException w:name="Colorful Shading Accent 5" w:semiHidden="0" w:uiPriority="71" w:unhideWhenUsed="0"/>
+    <w:lsdException w:name="Colorful List Accent 5" w:semiHidden="0" w:uiPriority="72" w:unhideWhenUsed="0"/>
+    <w:lsdException w:name="Colorful Grid Accent 5" w:semiHidden="0" w:uiPriority="73" w:unhideWhenUsed="0"/>
+    <w:lsdException w:name="Light Shading Accent 6" w:semiHidden="0" w:uiPriority="60" w:unhideWhenUsed="0"/>
+    <w:lsdException w:name="Light List Accent 6" w:semiHidden="0" w:uiPriority="61" w:unhideWhenUsed="0"/>
+    <w:lsdException w:name="Light Grid Accent 6" w:semiHidden="0" w:uiPriority="62" w:unhideWhenUsed="0"/>
+    <w:lsdException w:name="Medium Shading 1 Accent 6" w:semiHidden="0" w:uiPriority="63" w:unhideWhenUsed="0"/>
+    <w:lsdException w:name="Medium Shading 2 Accent 6" w:semiHidden="0" w:uiPriority="64" w:unhideWhenUsed="0"/>
+    <w:lsdException w:name="Medium List 1 Accent 6" w:semiHidden="0" w:uiPriority="65" w:unhideWhenUsed="0"/>
+    <w:lsdException w:name="Medium List 2 Accent 6" w:semiHidden="0" w:uiPriority="66" w:unhideWhenUsed="0"/>
+    <w:lsdException w:name="Medium Grid 1 Accent 6" w:semiHidden="0" w:uiPriority="67" w:unhideWhenUsed="0"/>
+    <w:lsdException w:name="Medium Grid 2 Accent 6" w:semiHidden="0" w:uiPriority="68" w:unhideWhenUsed="0"/>
+    <w:lsdException w:name="Medium Grid 3 Accent 6" w:semiHidden="0" w:uiPriority="69" w:unhideWhenUsed="0"/>
+    <w:lsdException w:name="Dark List Accent 6" w:semiHidden="0" w:uiPriority="70" w:unhideWhenUsed="0"/>
+    <w:lsdException w:name="Colorful Shading Accent 6" w:semiHidden="0" w:uiPriority="71" w:unhideWhenUsed="0"/>
+    <w:lsdException w:name="Colorful List Accent 6" w:semiHidden="0" w:uiPriority="72" w:unhideWhenUsed="0"/>
+    <w:lsdException w:name="Colorful Grid Accent 6" w:semiHidden="0" w:uiPriority="73" w:unhideWhenUsed="0"/>
+    <w:lsdException w:name="Subtle Emphasis" w:semiHidden="0" w:uiPriority="19" w:unhideWhenUsed="0" w:qFormat="1"/>
+    <w:lsdException w:name="Intense Emphasis" w:semiHidden="0" w:uiPriority="21" w:unhideWhenUsed="0" w:qFormat="1"/>
+    <w:lsdException w:name="Subtle Reference" w:semiHidden="0" w:uiPriority="31" w:unhideWhenUsed="0" w:qFormat="1"/>
+    <w:lsdException w:name="Intense Reference" w:semiHidden="0" w:uiPriority="32" w:unhideWhenUsed="0" w:qFormat="1"/>
+    <w:lsdException w:name="Book Title" w:semiHidden="0" w:uiPriority="33" w:unhideWhenUsed="0" w:qFormat="1"/>
+    <w:lsdException w:name="Bibliography" w:uiPriority="37"/>
+    <w:lsdException w:name="TOC Heading" w:uiPriority="39" w:qFormat="1"/>
+  </w:latentStyles>
+  <w:style w:type="paragraph" w:default="1" w:styleId="Normal">
+    <w:name w:val="Normal"/>
+    <w:qFormat/>
+    <w:rsid w:val="00395CEB"/>
+    <w:pPr>
+      <w:spacing w:after="0"/>
+      <w:jc w:val="both"/>
+    </w:pPr>
+    <w:rPr>
+      <w:sz w:val="20"/>
+    </w:rPr>
+  </w:style>
+  <w:style w:type="paragraph" w:styleId="Titre1">
+    <w:name w:val="heading 1"/>
+    <w:basedOn w:val="Normal"/>
+    <w:next w:val="Normal"/>
+    <w:link w:val="Titre1Car"/>
+    <w:uiPriority w:val="9"/>
+    <w:qFormat/>
+    <w:rsid w:val="008215AA"/>
+    <w:pPr>
+      <w:keepNext/>
+      <w:keepLines/>
+      <w:numPr>
+        <w:numId w:val="1"/>
+      </w:numPr>
+      <w:spacing w:before="120"/>
+      <w:ind w:left="0"/>
+      <w:outlineLvl w:val="0"/>
+    </w:pPr>
+    <w:rPr>
+      <w:rFonts w:ascii="Tw Cen MT" w:eastAsiaTheme="majorEastAsia" w:hAnsi="Tw Cen MT" w:cstheme="majorBidi"/>
+      <w:b/>
+      <w:bCs/>
+      <w:smallCaps/>
+      <w:color w:val="000000" w:themeColor="text1"/>
+      <w:sz w:val="28"/>
+      <w:szCs w:val="28"/>
+    </w:rPr>
+  </w:style>
+  <w:style w:type="paragraph" w:styleId="Titre2">
+    <w:name w:val="heading 2"/>
+    <w:basedOn w:val="Normal"/>
+    <w:next w:val="Normal"/>
+    <w:link w:val="Titre2Car"/>
+    <w:uiPriority w:val="9"/>
+    <w:unhideWhenUsed/>
+    <w:qFormat/>
+    <w:rsid w:val="008215AA"/>
+    <w:pPr>
+      <w:keepNext/>
+      <w:keepLines/>
+      <w:numPr>
+        <w:ilvl w:val="1"/>
+        <w:numId w:val="1"/>
+      </w:numPr>
+      <w:spacing w:before="60"/>
+      <w:ind w:left="0"/>
+      <w:outlineLvl w:val="1"/>
+    </w:pPr>
+    <w:rPr>
+      <w:rFonts w:ascii="Tw Cen MT" w:eastAsia="Times New Roman" w:hAnsi="Tw Cen MT" w:cstheme="majorBidi"/>
+      <w:b/>
+      <w:bCs/>
+      <w:color w:val="215868" w:themeColor="accent5" w:themeShade="80"/>
+      <w:sz w:val="24"/>
+      <w:szCs w:val="26"/>
+      <w:lang w:eastAsia="fr-FR"/>
+    </w:rPr>
+  </w:style>
+  <w:style w:type="paragraph" w:styleId="Titre3">
+    <w:name w:val="heading 3"/>
+    <w:basedOn w:val="Normal"/>
+    <w:next w:val="Normal"/>
+    <w:link w:val="Titre3Car"/>
+    <w:uiPriority w:val="9"/>
+    <w:unhideWhenUsed/>
+    <w:qFormat/>
+    <w:rsid w:val="00074426"/>
+    <w:pPr>
+      <w:keepNext/>
+      <w:keepLines/>
+      <w:numPr>
+        <w:ilvl w:val="2"/>
+        <w:numId w:val="1"/>
+      </w:numPr>
+      <w:spacing w:before="200"/>
+      <w:ind w:left="0"/>
+      <w:outlineLvl w:val="2"/>
+    </w:pPr>
+    <w:rPr>
+      <w:rFonts w:ascii="Tw Cen MT" w:eastAsiaTheme="majorEastAsia" w:hAnsi="Tw Cen MT" w:cstheme="majorBidi"/>
+      <w:b/>
+      <w:bCs/>
+      <w:color w:val="215868" w:themeColor="accent5" w:themeShade="80"/>
+      <w:sz w:val="22"/>
+    </w:rPr>
+  </w:style>
+  <w:style w:type="paragraph" w:styleId="Titre4">
+    <w:name w:val="heading 4"/>
+    <w:basedOn w:val="Normal"/>
+    <w:next w:val="Normal"/>
+    <w:link w:val="Titre4Car"/>
+    <w:uiPriority w:val="9"/>
+    <w:semiHidden/>
+    <w:unhideWhenUsed/>
+    <w:qFormat/>
+    <w:rsid w:val="00961674"/>
+    <w:pPr>
+      <w:keepNext/>
+      <w:keepLines/>
+      <w:numPr>
+        <w:ilvl w:val="3"/>
+        <w:numId w:val="1"/>
+      </w:numPr>
+      <w:spacing w:before="200"/>
+      <w:outlineLvl w:val="3"/>
+    </w:pPr>
+    <w:rPr>
+      <w:rFonts w:asciiTheme="majorHAnsi" w:eastAsiaTheme="majorEastAsia" w:hAnsiTheme="majorHAnsi" w:cstheme="majorBidi"/>
+      <w:b/>
+      <w:bCs/>
+      <w:i/>
+      <w:iCs/>
+      <w:color w:val="4F81BD" w:themeColor="accent1"/>
+    </w:rPr>
+  </w:style>
+  <w:style w:type="paragraph" w:styleId="Titre5">
+    <w:name w:val="heading 5"/>
+    <w:basedOn w:val="Normal"/>
+    <w:next w:val="Normal"/>
+    <w:link w:val="Titre5Car"/>
+    <w:uiPriority w:val="9"/>
+    <w:semiHidden/>
+    <w:unhideWhenUsed/>
+    <w:qFormat/>
+    <w:rsid w:val="00961674"/>
+    <w:pPr>
+      <w:keepNext/>
+      <w:keepLines/>
+      <w:numPr>
+        <w:ilvl w:val="4"/>
+        <w:numId w:val="1"/>
+      </w:numPr>
+      <w:spacing w:before="200"/>
+      <w:outlineLvl w:val="4"/>
+    </w:pPr>
+    <w:rPr>
+      <w:rFonts w:asciiTheme="majorHAnsi" w:eastAsiaTheme="majorEastAsia" w:hAnsiTheme="majorHAnsi" w:cstheme="majorBidi"/>
+      <w:color w:val="243F60" w:themeColor="accent1" w:themeShade="7F"/>
+    </w:rPr>
+  </w:style>
+  <w:style w:type="paragraph" w:styleId="Titre6">
+    <w:name w:val="heading 6"/>
+    <w:basedOn w:val="Normal"/>
+    <w:next w:val="Normal"/>
+    <w:link w:val="Titre6Car"/>
+    <w:uiPriority w:val="9"/>
+    <w:semiHidden/>
+    <w:unhideWhenUsed/>
+    <w:qFormat/>
+    <w:rsid w:val="00961674"/>
+    <w:pPr>
+      <w:keepNext/>
+      <w:keepLines/>
+      <w:numPr>
+        <w:ilvl w:val="5"/>
+        <w:numId w:val="1"/>
+      </w:numPr>
+      <w:spacing w:before="200"/>
+      <w:outlineLvl w:val="5"/>
+    </w:pPr>
+    <w:rPr>
+      <w:rFonts w:asciiTheme="majorHAnsi" w:eastAsiaTheme="majorEastAsia" w:hAnsiTheme="majorHAnsi" w:cstheme="majorBidi"/>
+      <w:i/>
+      <w:iCs/>
+      <w:color w:val="243F60" w:themeColor="accent1" w:themeShade="7F"/>
+    </w:rPr>
+  </w:style>
+  <w:style w:type="paragraph" w:styleId="Titre7">
+    <w:name w:val="heading 7"/>
+    <w:basedOn w:val="Normal"/>
+    <w:next w:val="Normal"/>
+    <w:link w:val="Titre7Car"/>
+    <w:uiPriority w:val="9"/>
+    <w:semiHidden/>
+    <w:unhideWhenUsed/>
+    <w:qFormat/>
+    <w:rsid w:val="00961674"/>
+    <w:pPr>
+      <w:keepNext/>
+      <w:keepLines/>
+      <w:numPr>
+        <w:ilvl w:val="6"/>
+        <w:numId w:val="1"/>
+      </w:numPr>
+      <w:spacing w:before="200"/>
+      <w:outlineLvl w:val="6"/>
+    </w:pPr>
+    <w:rPr>
+      <w:rFonts w:asciiTheme="majorHAnsi" w:eastAsiaTheme="majorEastAsia" w:hAnsiTheme="majorHAnsi" w:cstheme="majorBidi"/>
+      <w:i/>
+      <w:iCs/>
+      <w:color w:val="404040" w:themeColor="text1" w:themeTint="BF"/>
+    </w:rPr>
+  </w:style>
+  <w:style w:type="paragraph" w:styleId="Titre8">
+    <w:name w:val="heading 8"/>
+    <w:basedOn w:val="Normal"/>
+    <w:next w:val="Normal"/>
+    <w:link w:val="Titre8Car"/>
+    <w:uiPriority w:val="9"/>
+    <w:semiHidden/>
+    <w:unhideWhenUsed/>
+    <w:qFormat/>
+    <w:rsid w:val="00961674"/>
+    <w:pPr>
+      <w:keepNext/>
+      <w:keepLines/>
+      <w:numPr>
+        <w:ilvl w:val="7"/>
+        <w:numId w:val="1"/>
+      </w:numPr>
+      <w:spacing w:before="200"/>
+      <w:outlineLvl w:val="7"/>
+    </w:pPr>
+    <w:rPr>
+      <w:rFonts w:asciiTheme="majorHAnsi" w:eastAsiaTheme="majorEastAsia" w:hAnsiTheme="majorHAnsi" w:cstheme="majorBidi"/>
+      <w:color w:val="404040" w:themeColor="text1" w:themeTint="BF"/>
+      <w:szCs w:val="20"/>
+    </w:rPr>
+  </w:style>
+  <w:style w:type="paragraph" w:styleId="Titre9">
+    <w:name w:val="heading 9"/>
+    <w:basedOn w:val="Normal"/>
+    <w:next w:val="Normal"/>
+    <w:link w:val="Titre9Car"/>
+    <w:uiPriority w:val="9"/>
+    <w:semiHidden/>
+    <w:unhideWhenUsed/>
+    <w:qFormat/>
+    <w:rsid w:val="00961674"/>
+    <w:pPr>
+      <w:keepNext/>
+      <w:keepLines/>
+      <w:numPr>
+        <w:ilvl w:val="8"/>
+        <w:numId w:val="1"/>
+      </w:numPr>
+      <w:spacing w:before="200"/>
+      <w:outlineLvl w:val="8"/>
+    </w:pPr>
+    <w:rPr>
+      <w:rFonts w:asciiTheme="majorHAnsi" w:eastAsiaTheme="majorEastAsia" w:hAnsiTheme="majorHAnsi" w:cstheme="majorBidi"/>
+      <w:i/>
+      <w:iCs/>
+      <w:color w:val="404040" w:themeColor="text1" w:themeTint="BF"/>
+      <w:szCs w:val="20"/>
+    </w:rPr>
+  </w:style>
+  <w:style w:type="character" w:default="1" w:styleId="Policepardfaut">
+    <w:name w:val="Default Paragraph Font"/>
+    <w:uiPriority w:val="1"/>
+    <w:semiHidden/>
+    <w:unhideWhenUsed/>
+  </w:style>
+  <w:style w:type="table" w:default="1" w:styleId="TableauNormal">
+    <w:name w:val="Normal Table"/>
+    <w:uiPriority w:val="99"/>
+    <w:semiHidden/>
+    <w:unhideWhenUsed/>
+    <w:tblPr>
+      <w:tblInd w:w="0" w:type="dxa"/>
+      <w:tblCellMar>
+        <w:top w:w="0" w:type="dxa"/>
+        <w:left w:w="108" w:type="dxa"/>
+        <w:bottom w:w="0" w:type="dxa"/>
+        <w:right w:w="108" w:type="dxa"/>
+      </w:tblCellMar>
+    </w:tblPr>
+  </w:style>
+  <w:style w:type="numbering" w:default="1" w:styleId="Aucuneliste">
+    <w:name w:val="No List"/>
+    <w:uiPriority w:val="99"/>
+    <w:semiHidden/>
+    <w:unhideWhenUsed/>
+  </w:style>
+  <w:style w:type="paragraph" w:styleId="Textedebulles">
+    <w:name w:val="Balloon Text"/>
+    <w:basedOn w:val="Normal"/>
+    <w:link w:val="TextedebullesCar"/>
+    <w:uiPriority w:val="99"/>
+    <w:semiHidden/>
+    <w:unhideWhenUsed/>
+    <w:rsid w:val="00767744"/>
+    <w:pPr>
+      <w:spacing w:line="240" w:lineRule="auto"/>
+    </w:pPr>
+    <w:rPr>
+      <w:rFonts w:ascii="Tahoma" w:hAnsi="Tahoma" w:cs="Tahoma"/>
+      <w:sz w:val="16"/>
+      <w:szCs w:val="16"/>
+    </w:rPr>
+  </w:style>
+  <w:style w:type="character" w:customStyle="1" w:styleId="TextedebullesCar">
+    <w:name w:val="Texte de bulles Car"/>
+    <w:basedOn w:val="Policepardfaut"/>
+    <w:link w:val="Textedebulles"/>
+    <w:uiPriority w:val="99"/>
+    <w:semiHidden/>
+    <w:rsid w:val="00767744"/>
+    <w:rPr>
+      <w:rFonts w:ascii="Tahoma" w:hAnsi="Tahoma" w:cs="Tahoma"/>
+      <w:sz w:val="16"/>
+      <w:szCs w:val="16"/>
+    </w:rPr>
+  </w:style>
+  <w:style w:type="paragraph" w:styleId="NormalWeb">
+    <w:name w:val="Normal (Web)"/>
+    <w:basedOn w:val="Normal"/>
+    <w:uiPriority w:val="99"/>
+    <w:unhideWhenUsed/>
+    <w:rsid w:val="00767744"/>
+    <w:pPr>
+      <w:spacing w:before="100" w:beforeAutospacing="1" w:after="100" w:afterAutospacing="1" w:line="240" w:lineRule="auto"/>
+    </w:pPr>
+    <w:rPr>
+      <w:rFonts w:ascii="Times New Roman" w:eastAsiaTheme="minorEastAsia" w:hAnsi="Times New Roman" w:cs="Times New Roman"/>
+      <w:sz w:val="24"/>
+      <w:szCs w:val="24"/>
+      <w:lang w:eastAsia="fr-FR"/>
+    </w:rPr>
+  </w:style>
+  <w:style w:type="paragraph" w:styleId="En-tte">
+    <w:name w:val="header"/>
+    <w:basedOn w:val="Normal"/>
+    <w:link w:val="En-tteCar"/>
+    <w:uiPriority w:val="99"/>
+    <w:unhideWhenUsed/>
+    <w:rsid w:val="00D917A8"/>
+    <w:pPr>
+      <w:tabs>
+        <w:tab w:val="center" w:pos="4536"/>
+        <w:tab w:val="right" w:pos="9072"/>
+      </w:tabs>
+      <w:spacing w:line="240" w:lineRule="auto"/>
+    </w:pPr>
+  </w:style>
+  <w:style w:type="character" w:customStyle="1" w:styleId="En-tteCar">
+    <w:name w:val="En-tête Car"/>
+    <w:basedOn w:val="Policepardfaut"/>
+    <w:link w:val="En-tte"/>
+    <w:uiPriority w:val="99"/>
+    <w:rsid w:val="00D917A8"/>
+  </w:style>
+  <w:style w:type="paragraph" w:styleId="Pieddepage">
+    <w:name w:val="footer"/>
+    <w:basedOn w:val="Normal"/>
+    <w:link w:val="PieddepageCar"/>
+    <w:unhideWhenUsed/>
+    <w:rsid w:val="00D917A8"/>
+    <w:pPr>
+      <w:tabs>
+        <w:tab w:val="center" w:pos="4536"/>
+        <w:tab w:val="right" w:pos="9072"/>
+      </w:tabs>
+      <w:spacing w:line="240" w:lineRule="auto"/>
+    </w:pPr>
+  </w:style>
+  <w:style w:type="character" w:customStyle="1" w:styleId="PieddepageCar">
+    <w:name w:val="Pied de page Car"/>
+    <w:basedOn w:val="Policepardfaut"/>
+    <w:link w:val="Pieddepage"/>
+    <w:uiPriority w:val="99"/>
+    <w:rsid w:val="00D917A8"/>
+  </w:style>
+  <w:style w:type="paragraph" w:styleId="Paragraphedeliste">
     <w:name w:val="List Paragraph"/>
     <w:basedOn w:val="Normal"/>
     <w:uiPriority w:val="34"/>
@@ -11713,7 +12600,7 @@
 </file>
 
 <file path=customXml/itemProps1.xml><?xml version="1.0" encoding="utf-8"?>
-<ds:datastoreItem xmlns:ds="http://schemas.openxmlformats.org/officeDocument/2006/customXml" ds:itemID="{B960AAD5-E82D-FB42-8886-F31DA18EA59C}">
+<ds:datastoreItem xmlns:ds="http://schemas.openxmlformats.org/officeDocument/2006/customXml" ds:itemID="{1C6782D6-BB2E-42F3-810E-FB26C70FFC5B}">
   <ds:schemaRefs>
     <ds:schemaRef ds:uri="http://schemas.openxmlformats.org/officeDocument/2006/bibliography"/>
   </ds:schemaRefs>

</xml_diff>